<commit_message>
Dodana czesiowa dokumentacja koncowa frontu
</commit_message>
<xml_diff>
--- a/Dokumentacja końcowa.docx
+++ b/Dokumentacja końcowa.docx
@@ -1,26 +1,187 @@
 
 <file path=word/document.xml><?xml version="1.0" encoding="utf-8"?>
-<w:document xmlns:wpc="http://schemas.microsoft.com/office/word/2010/wordprocessingCanvas" xmlns:mc="http://schemas.openxmlformats.org/markup-compatibility/2006" xmlns:o="urn:schemas-microsoft-com:office:office" xmlns:r="http://schemas.openxmlformats.org/officeDocument/2006/relationships" xmlns:m="http://schemas.openxmlformats.org/officeDocument/2006/math" xmlns:v="urn:schemas-microsoft-com:vml" xmlns:wp14="http://schemas.microsoft.com/office/word/2010/wordprocessingDrawing" xmlns:wp="http://schemas.openxmlformats.org/drawingml/2006/wordprocessingDrawing" xmlns:w10="urn:schemas-microsoft-com:office:word" xmlns:w="http://schemas.openxmlformats.org/wordprocessingml/2006/main" xmlns:w14="http://schemas.microsoft.com/office/word/2010/wordml" xmlns:wpg="http://schemas.microsoft.com/office/word/2010/wordprocessingGroup" xmlns:wpi="http://schemas.microsoft.com/office/word/2010/wordprocessingInk" xmlns:wne="http://schemas.microsoft.com/office/word/2006/wordml" xmlns:wps="http://schemas.microsoft.com/office/word/2010/wordprocessingShape" mc:Ignorable="w14 wp14">
+<w:document xmlns:wpc="http://schemas.microsoft.com/office/word/2010/wordprocessingCanvas" xmlns:mc="http://schemas.openxmlformats.org/markup-compatibility/2006" xmlns:o="urn:schemas-microsoft-com:office:office" xmlns:r="http://schemas.openxmlformats.org/officeDocument/2006/relationships" xmlns:m="http://schemas.openxmlformats.org/officeDocument/2006/math" xmlns:v="urn:schemas-microsoft-com:vml" xmlns:wp14="http://schemas.microsoft.com/office/word/2010/wordprocessingDrawing" xmlns:wp="http://schemas.openxmlformats.org/drawingml/2006/wordprocessingDrawing" xmlns:w10="urn:schemas-microsoft-com:office:word" xmlns:w="http://schemas.openxmlformats.org/wordprocessingml/2006/main" xmlns:w14="http://schemas.microsoft.com/office/word/2010/wordml" xmlns:w15="http://schemas.microsoft.com/office/word/2012/wordml" xmlns:wpg="http://schemas.microsoft.com/office/word/2010/wordprocessingGroup" xmlns:wpi="http://schemas.microsoft.com/office/word/2010/wordprocessingInk" xmlns:wne="http://schemas.microsoft.com/office/word/2006/wordml" xmlns:wps="http://schemas.microsoft.com/office/word/2010/wordprocessingShape" mc:Ignorable="w14 w15 wp14">
   <w:body>
     <w:p>
       <w:pPr>
-        <w:pStyle w:val="Akapitzlist"/>
+        <w:jc w:val="center"/>
+        <w:rPr>
+          <w:rFonts w:cs="Arial"/>
+          <w:b/>
+          <w:color w:val="222222"/>
+          <w:sz w:val="24"/>
+          <w:szCs w:val="24"/>
+        </w:rPr>
+      </w:pPr>
+      <w:r>
+        <w:rPr>
+          <w:rFonts w:cs="Arial"/>
+          <w:b/>
+          <w:color w:val="222222"/>
+          <w:sz w:val="24"/>
+          <w:szCs w:val="24"/>
+        </w:rPr>
+        <w:t xml:space="preserve">SPDB Dokumentacja </w:t>
+      </w:r>
+      <w:r>
+        <w:rPr>
+          <w:rFonts w:cs="Arial"/>
+          <w:b/>
+          <w:color w:val="222222"/>
+          <w:sz w:val="24"/>
+          <w:szCs w:val="24"/>
+        </w:rPr>
+        <w:t>końcowa</w:t>
+      </w:r>
+    </w:p>
+    <w:p>
+      <w:pPr>
+        <w:jc w:val="center"/>
+        <w:rPr>
+          <w:rFonts w:cs="Arial"/>
+          <w:color w:val="222222"/>
+          <w:sz w:val="24"/>
+          <w:szCs w:val="24"/>
+        </w:rPr>
+      </w:pPr>
+      <w:r>
+        <w:rPr>
+          <w:rFonts w:cs="Arial"/>
+          <w:color w:val="222222"/>
+          <w:sz w:val="24"/>
+          <w:szCs w:val="24"/>
+        </w:rPr>
+        <w:t>Prawidłiowa identyfikacja przystanków oraz obiektów znajdujących się wokół nich na obszarze miasta Białystok.</w:t>
+      </w:r>
+    </w:p>
+    <w:p>
+      <w:pPr>
+        <w:jc w:val="right"/>
+        <w:rPr>
+          <w:rFonts w:cs="Arial"/>
+          <w:color w:val="222222"/>
+          <w:sz w:val="24"/>
+          <w:szCs w:val="24"/>
+        </w:rPr>
+      </w:pPr>
+      <w:r>
+        <w:rPr>
+          <w:rFonts w:cs="Arial"/>
+          <w:color w:val="222222"/>
+          <w:sz w:val="24"/>
+          <w:szCs w:val="24"/>
+        </w:rPr>
+        <w:t>Kamil Bachanek</w:t>
+      </w:r>
+    </w:p>
+    <w:p>
+      <w:pPr>
+        <w:jc w:val="right"/>
+        <w:rPr>
+          <w:rFonts w:cs="Arial"/>
+          <w:color w:val="222222"/>
+          <w:sz w:val="24"/>
+          <w:szCs w:val="24"/>
+        </w:rPr>
+      </w:pPr>
+      <w:bookmarkStart w:id="0" w:name="_GoBack"/>
+      <w:bookmarkEnd w:id="0"/>
+      <w:r>
+        <w:rPr>
+          <w:rFonts w:cs="Arial"/>
+          <w:color w:val="222222"/>
+          <w:sz w:val="24"/>
+          <w:szCs w:val="24"/>
+        </w:rPr>
+        <w:t>Karol Rogowski</w:t>
+      </w:r>
+    </w:p>
+    <w:p>
+      <w:pPr>
+        <w:jc w:val="right"/>
+        <w:rPr>
+          <w:rFonts w:cs="Arial"/>
+          <w:color w:val="222222"/>
+          <w:sz w:val="24"/>
+          <w:szCs w:val="24"/>
+        </w:rPr>
+      </w:pPr>
+      <w:r>
+        <w:rPr>
+          <w:rFonts w:cs="Arial"/>
+          <w:color w:val="222222"/>
+          <w:sz w:val="24"/>
+          <w:szCs w:val="24"/>
+        </w:rPr>
+        <w:t>Adam Zieliński</w:t>
+      </w:r>
+    </w:p>
+    <w:p>
+      <w:pPr>
+        <w:pStyle w:val="ListParagraph"/>
         <w:numPr>
           <w:ilvl w:val="0"/>
           <w:numId w:val="1"/>
         </w:numPr>
         <w:rPr>
+          <w:rFonts w:cs="Arial"/>
           <w:b/>
-        </w:rPr>
-      </w:pPr>
-      <w:r>
-        <w:rPr>
+          <w:color w:val="222222"/>
+          <w:sz w:val="24"/>
+          <w:szCs w:val="24"/>
+          <w:shd w:val="clear" w:color="auto" w:fill="FFFFFF"/>
+        </w:rPr>
+      </w:pPr>
+      <w:r>
+        <w:rPr>
+          <w:rFonts w:cs="Arial"/>
           <w:b/>
+          <w:color w:val="222222"/>
+          <w:sz w:val="24"/>
+          <w:szCs w:val="24"/>
+          <w:shd w:val="clear" w:color="auto" w:fill="FFFFFF"/>
+        </w:rPr>
+        <w:t>Aplikacja serwerowa</w:t>
+      </w:r>
+    </w:p>
+    <w:p>
+      <w:pPr>
+        <w:pStyle w:val="ListParagraph"/>
+        <w:numPr>
+          <w:ilvl w:val="1"/>
+          <w:numId w:val="1"/>
+        </w:numPr>
+        <w:rPr>
+          <w:rFonts w:cs="Arial"/>
+          <w:b/>
+          <w:color w:val="222222"/>
+          <w:sz w:val="24"/>
+          <w:szCs w:val="24"/>
+          <w:shd w:val="clear" w:color="auto" w:fill="FFFFFF"/>
+        </w:rPr>
+      </w:pPr>
+      <w:r>
+        <w:rPr>
+          <w:b/>
+        </w:rPr>
+        <w:t xml:space="preserve"> </w:t>
+      </w:r>
+      <w:r>
+        <w:rPr>
+          <w:rFonts w:cs="Arial"/>
+          <w:b/>
+          <w:color w:val="222222"/>
+          <w:sz w:val="24"/>
+          <w:szCs w:val="24"/>
+          <w:shd w:val="clear" w:color="auto" w:fill="FFFFFF"/>
         </w:rPr>
         <w:t>Wyznaczanie skorygowanych lokalizacji przystanków</w:t>
       </w:r>
     </w:p>
     <w:p>
+      <w:pPr>
+        <w:jc w:val="both"/>
+      </w:pPr>
       <w:r>
         <w:t xml:space="preserve">Baza danych Systemów Dynamicznej Informacji Pasażerskiej zawiera historyczne dane dotyczące pozycji autobusów w postaci punktów w formacie WGS84[1]. Każdy punkt powiązany jest z konkretnym pojazdem oraz konkretnym dziennym kursem. </w:t>
       </w:r>
@@ -54,14 +215,12 @@
       <w:r>
         <w:t xml:space="preserve"> na jakim przystanku powinien się zatrzymywać. Dane te zawarte są w tabeli </w:t>
       </w:r>
-      <w:proofErr w:type="spellStart"/>
       <w:r>
         <w:rPr>
           <w:i/>
         </w:rPr>
         <w:t>csiptrace</w:t>
       </w:r>
-      <w:proofErr w:type="spellEnd"/>
       <w:r>
         <w:t>. W konkretnej bazie</w:t>
       </w:r>
@@ -101,23 +260,36 @@
     </w:p>
     <w:p>
       <w:pPr>
-        <w:pStyle w:val="Akapitzlist"/>
+        <w:pStyle w:val="ListParagraph"/>
         <w:numPr>
           <w:ilvl w:val="0"/>
           <w:numId w:val="3"/>
         </w:numPr>
         <w:rPr>
+          <w:rFonts w:cs="Arial"/>
           <w:b/>
-        </w:rPr>
-      </w:pPr>
-      <w:r>
-        <w:rPr>
+          <w:color w:val="222222"/>
+          <w:sz w:val="24"/>
+          <w:szCs w:val="24"/>
+          <w:shd w:val="clear" w:color="auto" w:fill="FFFFFF"/>
+        </w:rPr>
+      </w:pPr>
+      <w:r>
+        <w:rPr>
+          <w:rFonts w:cs="Arial"/>
           <w:b/>
+          <w:color w:val="222222"/>
+          <w:sz w:val="24"/>
+          <w:szCs w:val="24"/>
+          <w:shd w:val="clear" w:color="auto" w:fill="FFFFFF"/>
         </w:rPr>
         <w:t>Algorytm wyznaczenia punktów zatrzymania</w:t>
       </w:r>
     </w:p>
     <w:p>
+      <w:pPr>
+        <w:jc w:val="both"/>
+      </w:pPr>
       <w:r>
         <w:t>Posiadając dane dotyczące jednego przejazdu</w:t>
       </w:r>
@@ -281,7 +453,6 @@
           <w:rFonts w:eastAsiaTheme="minorEastAsia"/>
         </w:rPr>
       </w:pPr>
-      <w:proofErr w:type="gramStart"/>
       <w:r>
         <w:rPr>
           <w:rFonts w:eastAsiaTheme="minorEastAsia"/>
@@ -292,19 +463,12 @@
         <w:rPr>
           <w:rFonts w:eastAsiaTheme="minorEastAsia"/>
         </w:rPr>
-        <w:t>dzie</w:t>
-      </w:r>
-      <w:proofErr w:type="gramEnd"/>
-      <w:r>
-        <w:rPr>
-          <w:rFonts w:eastAsiaTheme="minorEastAsia"/>
-        </w:rPr>
-        <w:t>:</w:t>
-      </w:r>
-    </w:p>
-    <w:p>
-      <w:pPr>
-        <w:pStyle w:val="Akapitzlist"/>
+        <w:t>dzie:</w:t>
+      </w:r>
+    </w:p>
+    <w:p>
+      <w:pPr>
+        <w:pStyle w:val="ListParagraph"/>
         <w:numPr>
           <w:ilvl w:val="0"/>
           <w:numId w:val="4"/>
@@ -354,7 +518,7 @@
     </w:p>
     <w:p>
       <w:pPr>
-        <w:pStyle w:val="Akapitzlist"/>
+        <w:pStyle w:val="ListParagraph"/>
         <w:numPr>
           <w:ilvl w:val="0"/>
           <w:numId w:val="4"/>
@@ -417,7 +581,7 @@
     </w:p>
     <w:p>
       <w:pPr>
-        <w:pStyle w:val="Akapitzlist"/>
+        <w:pStyle w:val="ListParagraph"/>
         <w:numPr>
           <w:ilvl w:val="0"/>
           <w:numId w:val="4"/>
@@ -467,7 +631,7 @@
     </w:p>
     <w:p>
       <w:pPr>
-        <w:pStyle w:val="Akapitzlist"/>
+        <w:pStyle w:val="ListParagraph"/>
         <w:numPr>
           <w:ilvl w:val="0"/>
           <w:numId w:val="4"/>
@@ -800,15 +964,7 @@
                           <w:sz w:val="16"/>
                           <w:szCs w:val="16"/>
                         </w:rPr>
-                        <m:t>i</m:t>
-                      </m:r>
-                      <m:r>
-                        <w:rPr>
-                          <w:rFonts w:ascii="Cambria Math" w:eastAsiaTheme="minorEastAsia" w:hAnsi="Cambria Math"/>
-                          <w:sz w:val="16"/>
-                          <w:szCs w:val="16"/>
-                        </w:rPr>
-                        <m:t>-1</m:t>
+                        <m:t>i-1</m:t>
                       </m:r>
                     </m:sub>
                   </m:sSub>
@@ -858,15 +1014,7 @@
                       <w:sz w:val="16"/>
                       <w:szCs w:val="16"/>
                     </w:rPr>
-                    <m:t>)*</m:t>
-                  </m:r>
-                  <m:r>
-                    <w:rPr>
-                      <w:rFonts w:ascii="Cambria Math" w:eastAsiaTheme="minorEastAsia" w:hAnsi="Cambria Math"/>
-                      <w:sz w:val="16"/>
-                      <w:szCs w:val="16"/>
-                    </w:rPr>
-                    <m:t>cos(</m:t>
+                    <m:t>)*cos(</m:t>
                   </m:r>
                   <m:sSub>
                     <m:sSubPr>
@@ -946,23 +1094,7 @@
                       <w:sz w:val="16"/>
                       <w:szCs w:val="16"/>
                     </w:rPr>
-                    <m:t>)</m:t>
-                  </m:r>
-                  <m:r>
-                    <w:rPr>
-                      <w:rFonts w:ascii="Cambria Math" w:eastAsiaTheme="minorEastAsia" w:hAnsi="Cambria Math"/>
-                      <w:sz w:val="16"/>
-                      <w:szCs w:val="16"/>
-                    </w:rPr>
-                    <m:t>*(1-</m:t>
-                  </m:r>
-                  <m:r>
-                    <w:rPr>
-                      <w:rFonts w:ascii="Cambria Math" w:eastAsiaTheme="minorEastAsia" w:hAnsi="Cambria Math"/>
-                      <w:sz w:val="16"/>
-                      <w:szCs w:val="16"/>
-                    </w:rPr>
-                    <m:t>cos((</m:t>
+                    <m:t>)*(1-cos((</m:t>
                   </m:r>
                   <m:sSub>
                     <m:sSubPr>
@@ -1082,15 +1214,7 @@
                       <w:sz w:val="16"/>
                       <w:szCs w:val="16"/>
                     </w:rPr>
-                    <m:t>)</m:t>
-                  </m:r>
-                  <m:r>
-                    <w:rPr>
-                      <w:rFonts w:ascii="Cambria Math" w:eastAsiaTheme="minorEastAsia" w:hAnsi="Cambria Math"/>
-                      <w:sz w:val="16"/>
-                      <w:szCs w:val="16"/>
-                    </w:rPr>
-                    <m:t>))</m:t>
+                    <m:t>)))</m:t>
                   </m:r>
                 </m:num>
                 <m:den>
@@ -1135,7 +1259,7 @@
     </w:p>
     <w:p>
       <w:pPr>
-        <w:pStyle w:val="Akapitzlist"/>
+        <w:pStyle w:val="ListParagraph"/>
         <w:numPr>
           <w:ilvl w:val="0"/>
           <w:numId w:val="9"/>
@@ -1186,7 +1310,7 @@
     </w:p>
     <w:p>
       <w:pPr>
-        <w:pStyle w:val="Akapitzlist"/>
+        <w:pStyle w:val="ListParagraph"/>
         <w:numPr>
           <w:ilvl w:val="0"/>
           <w:numId w:val="9"/>
@@ -1239,7 +1363,7 @@
     </w:p>
     <w:p>
       <w:pPr>
-        <w:pStyle w:val="Akapitzlist"/>
+        <w:pStyle w:val="ListParagraph"/>
         <w:numPr>
           <w:ilvl w:val="0"/>
           <w:numId w:val="9"/>
@@ -1291,37 +1415,27 @@
       </w:r>
     </w:p>
     <w:p>
-      <w:r>
-        <w:t xml:space="preserve">Jak zostało wspomniane wcześniej przejazd dotyczy konkretnego </w:t>
-      </w:r>
-      <w:proofErr w:type="gramStart"/>
-      <w:r>
-        <w:t xml:space="preserve">kursu. </w:t>
-      </w:r>
-      <w:proofErr w:type="gramEnd"/>
-      <w:r>
-        <w:t xml:space="preserve">Tabela </w:t>
-      </w:r>
-      <w:proofErr w:type="spellStart"/>
+      <w:pPr>
+        <w:jc w:val="both"/>
+      </w:pPr>
+      <w:r>
+        <w:t xml:space="preserve">Jak zostało wspomniane wcześniej przejazd dotyczy konkretnego kursu. Tabela </w:t>
+      </w:r>
       <w:r>
         <w:rPr>
           <w:i/>
         </w:rPr>
         <w:t>csiptrace</w:t>
       </w:r>
-      <w:proofErr w:type="spellEnd"/>
       <w:r>
         <w:t xml:space="preserve"> zawiera kolumnę </w:t>
       </w:r>
-      <w:proofErr w:type="spellStart"/>
-      <w:proofErr w:type="gramStart"/>
       <w:r>
         <w:rPr>
           <w:i/>
         </w:rPr>
         <w:t>daycourseid</w:t>
       </w:r>
-      <w:proofErr w:type="spellEnd"/>
       <w:r>
         <w:rPr>
           <w:i/>
@@ -1329,20 +1443,14 @@
         <w:t xml:space="preserve"> </w:t>
       </w:r>
       <w:r>
-        <w:t>dzięki czemu</w:t>
-      </w:r>
-      <w:proofErr w:type="gramEnd"/>
-      <w:r>
-        <w:t xml:space="preserve"> wyszukując przejazd o konkretnym </w:t>
-      </w:r>
-      <w:proofErr w:type="spellStart"/>
+        <w:t xml:space="preserve">dzięki czemu wyszukując przejazd o konkretnym </w:t>
+      </w:r>
       <w:r>
         <w:rPr>
           <w:i/>
         </w:rPr>
         <w:t>daycourseid</w:t>
       </w:r>
-      <w:proofErr w:type="spellEnd"/>
       <w:r>
         <w:t xml:space="preserve"> jesteśmy w stanie odtworzyć trasę przejazdu autobusu a korzystając z dwóch powyższych wzorów również średnią prędkość na poszczególnych odcinkach. Wiąże się to oczywiście z pewną niedokładnością</w:t>
       </w:r>
@@ -1371,25 +1479,13 @@
         <w:t>czas próbkowania</w:t>
       </w:r>
       <w:r>
-        <w:t xml:space="preserve">. Mogła </w:t>
-      </w:r>
-      <w:proofErr w:type="gramStart"/>
-      <w:r>
-        <w:t>się bowiem</w:t>
-      </w:r>
-      <w:proofErr w:type="gramEnd"/>
-      <w:r>
-        <w:t xml:space="preserve"> przydarzyć sytuacja</w:t>
+        <w:t>. Mogła się bowiem przydarzyć sytuacja</w:t>
       </w:r>
       <w:r>
         <w:t>,</w:t>
       </w:r>
       <w:r>
-        <w:t xml:space="preserve"> w której autobus podczas czasu pomiędzy dwoma zarejestrowanymi punktami mógł zdążyć się zatrzymać i ruszyć </w:t>
-      </w:r>
-      <w:r>
-        <w:lastRenderedPageBreak/>
-        <w:t>pokonując jednocześnie krótki odcinek drogi. Wtedy nasza wyliczona średnia prędkość nie będzie równa zeru. Jednak z perspektywy bardziej szczegółowego celu projektu</w:t>
+        <w:t xml:space="preserve"> w której autobus podczas czasu pomiędzy dwoma zarejestrowanymi punktami mógł zdążyć się zatrzymać i ruszyć pokonując jednocześnie krótki odcinek drogi. Wtedy nasza wyliczona średnia prędkość nie będzie równa zeru. Jednak z perspektywy bardziej szczegółowego celu projektu</w:t>
       </w:r>
       <w:r>
         <w:t>,</w:t>
@@ -1416,33 +1512,41 @@
         <w:t>,</w:t>
       </w:r>
       <w:r>
-        <w:t xml:space="preserve"> jeżeli średnia prędkość na pewnym odcinku była mniejsza niż 0,1km/h. Jako punkt zatrzymania ustaliliśmy punkt znajdujący się w połowie odcinka pomiędzy dwoma punktami z </w:t>
-      </w:r>
-      <w:proofErr w:type="gramStart"/>
-      <w:r>
-        <w:t>bazy.</w:t>
-      </w:r>
-      <w:proofErr w:type="gramEnd"/>
-    </w:p>
-    <w:p>
-      <w:pPr>
-        <w:pStyle w:val="Akapitzlist"/>
+        <w:t xml:space="preserve"> jeżeli średnia prędkość na pewnym odcinku była mniejsza niż 0,1km/h. Jako punkt zatrzymania ustaliliśmy punkt znajdujący się w połowie odcinka pomiędzy dwoma punktami z bazy.</w:t>
+      </w:r>
+    </w:p>
+    <w:p>
+      <w:pPr>
+        <w:pStyle w:val="ListParagraph"/>
         <w:numPr>
           <w:ilvl w:val="0"/>
           <w:numId w:val="3"/>
         </w:numPr>
         <w:rPr>
+          <w:rFonts w:cs="Arial"/>
           <w:b/>
-        </w:rPr>
-      </w:pPr>
-      <w:r>
-        <w:rPr>
+          <w:color w:val="222222"/>
+          <w:sz w:val="24"/>
+          <w:szCs w:val="24"/>
+          <w:shd w:val="clear" w:color="auto" w:fill="FFFFFF"/>
+        </w:rPr>
+      </w:pPr>
+      <w:r>
+        <w:rPr>
+          <w:rFonts w:cs="Arial"/>
           <w:b/>
+          <w:color w:val="222222"/>
+          <w:sz w:val="24"/>
+          <w:szCs w:val="24"/>
+          <w:shd w:val="clear" w:color="auto" w:fill="FFFFFF"/>
         </w:rPr>
         <w:t>Wyznaczanie faktycznych lokalizacji przystanków</w:t>
       </w:r>
     </w:p>
     <w:p>
+      <w:pPr>
+        <w:jc w:val="both"/>
+      </w:pPr>
       <w:r>
         <w:t>Baza danych zawiera lokalizacje przystanków ustalone w niewiadomy nam sposób. Zakładając, że faktyczne lokalizacje przystanków znajdują się w dość bliskiej odległości lokalizacji przystanków</w:t>
       </w:r>
@@ -1465,13 +1569,8 @@
         <w:t xml:space="preserve"> wtedy przyjąć </w:t>
       </w:r>
       <w:r>
-        <w:t xml:space="preserve">pewien sztuczny wskaźnik wyznaczony na podstawie odległości przystanku z bazy od pewnego obszaru zatrzymania oraz ilości zatrzymań pojazdów w tym miejscu. Podejście takie wiąże się jednak z kilkoma mankamentami. Przede wszystkim w pobliżu (bliżej niż wcześniej ustalone 200m) może być przystanek po drugiej stronie i może to wpływać na błędy. Podejście to jest również bardzo kosztowne. </w:t>
-      </w:r>
-      <w:proofErr w:type="gramStart"/>
-      <w:r>
-        <w:t>Należałoby bowiem</w:t>
-      </w:r>
-      <w:proofErr w:type="gramEnd"/>
+        <w:t>pewien sztuczny wskaźnik wyznaczony na podstawie odległości przystanku z bazy od pewnego obszaru zatrzymania oraz ilości zatrzymań pojazdów w tym miejscu. Podejście takie wiąże się jednak z kilkoma mankamentami. Przede wszystkim w pobliżu (bliżej niż wcześniej ustalone 200m) może być przystanek po drugiej stronie i może to wpływać na błędy. Podejście to jest również bardzo kosztowne. Należałoby bowiem</w:t>
+      </w:r>
       <w:r>
         <w:t>,</w:t>
       </w:r>
@@ -1479,15 +1578,7 @@
         <w:t xml:space="preserve"> dla każdego przystanku (jest ich niecałe 1000) wyznaczyć odległość od wszystkich punktów zatrzymania wyznaczonych z ponad 7 mili</w:t>
       </w:r>
       <w:r>
-        <w:t xml:space="preserve">onów punktów. Z tego względu zdecydowano się na inne podejście. Dla każdego przystanku istnieje możliwość wyznaczenia wariantów, czyli tras kursów. Dla każdego wariantu można zaś wyznaczyć konkretny kurs. Możliwe </w:t>
-      </w:r>
-      <w:proofErr w:type="gramStart"/>
-      <w:r>
-        <w:t>jest zatem</w:t>
-      </w:r>
-      <w:proofErr w:type="gramEnd"/>
-      <w:r>
-        <w:t xml:space="preserve"> wyznaczenie wszystkich punktów zatrzymania dla kursów które musiały przebiegać przez dany przystanek. W tym podejściu nie będzie możliwości brania pod uwagę zatrzymań na przystanku po drugiej stronie ulicy. Jest ono również mniej kosztowne, ponieważ zawężona zostaje liczba potrzebnych odległości do policzenia. Rozważana również była mo</w:t>
+        <w:t>onów punktów. Z tego względu zdecydowano się na inne podejście. Dla każdego przystanku istnieje możliwość wyznaczenia wariantów, czyli tras kursów. Dla każdego wariantu można zaś wyznaczyć konkretny kurs. Możliwe jest zatem wyznaczenie wszystkich punktów zatrzymania dla kursów które musiały przebiegać przez dany przystanek. W tym podejściu nie będzie możliwości brania pod uwagę zatrzymań na przystanku po drugiej stronie ulicy. Jest ono również mniej kosztowne, ponieważ zawężona zostaje liczba potrzebnych odległości do policzenia. Rozważana również była mo</w:t>
       </w:r>
       <w:r>
         <w:t>żliwość jeszcze większego zawęże</w:t>
@@ -1499,16 +1590,11 @@
         <w:t>,</w:t>
       </w:r>
       <w:r>
-        <w:t xml:space="preserve"> ponieważ możliwe jest wyznaczenie z rozkładu w </w:t>
-      </w:r>
-      <w:proofErr w:type="gramStart"/>
-      <w:r>
-        <w:t xml:space="preserve">okolicy </w:t>
+        <w:t xml:space="preserve"> ponieważ możliwe jest wyznaczenie z rozkładu w okolicy </w:t>
       </w:r>
       <w:r>
         <w:t>którego</w:t>
       </w:r>
-      <w:proofErr w:type="gramEnd"/>
       <w:r>
         <w:t xml:space="preserve"> przystanku powinien znajdować się autobus </w:t>
       </w:r>
@@ -1529,7 +1615,7 @@
     </w:p>
     <w:p>
       <w:pPr>
-        <w:pStyle w:val="Akapitzlist"/>
+        <w:pStyle w:val="ListParagraph"/>
         <w:numPr>
           <w:ilvl w:val="0"/>
           <w:numId w:val="5"/>
@@ -1541,23 +1627,25 @@
     </w:p>
     <w:p>
       <w:pPr>
-        <w:pStyle w:val="Akapitzlist"/>
+        <w:pStyle w:val="ListParagraph"/>
         <w:numPr>
           <w:ilvl w:val="0"/>
           <w:numId w:val="5"/>
         </w:numPr>
       </w:pPr>
       <w:r>
+        <w:lastRenderedPageBreak/>
         <w:t>Dla każdego przystanku:</w:t>
       </w:r>
     </w:p>
     <w:p>
       <w:pPr>
-        <w:pStyle w:val="Akapitzlist"/>
+        <w:pStyle w:val="ListParagraph"/>
         <w:numPr>
           <w:ilvl w:val="1"/>
           <w:numId w:val="5"/>
         </w:numPr>
+        <w:jc w:val="both"/>
       </w:pPr>
       <w:r>
         <w:t>Pobranie wszystkich możliwych ID wariantów(tras) przejazdów dla danego przystanku</w:t>
@@ -1568,11 +1656,12 @@
     </w:p>
     <w:p>
       <w:pPr>
-        <w:pStyle w:val="Akapitzlist"/>
+        <w:pStyle w:val="ListParagraph"/>
         <w:numPr>
           <w:ilvl w:val="1"/>
           <w:numId w:val="5"/>
         </w:numPr>
+        <w:jc w:val="both"/>
       </w:pPr>
       <w:r>
         <w:t>Pobranie wszystkich odbytych kursów dla wyznaczonych wariantów</w:t>
@@ -1583,11 +1672,12 @@
     </w:p>
     <w:p>
       <w:pPr>
-        <w:pStyle w:val="Akapitzlist"/>
+        <w:pStyle w:val="ListParagraph"/>
         <w:numPr>
           <w:ilvl w:val="1"/>
           <w:numId w:val="5"/>
         </w:numPr>
+        <w:jc w:val="both"/>
       </w:pPr>
       <w:r>
         <w:t>Dla każdego kursu wyznaczenie średniej prędkości w poszczególnych punktach</w:t>
@@ -1595,30 +1685,20 @@
       <w:r>
         <w:t xml:space="preserve"> oraz odrzucenie punktów gdzie średnia prędkość wynosiła mniej niż </w:t>
       </w:r>
-      <w:proofErr w:type="spellStart"/>
       <w:r>
         <w:rPr>
           <w:i/>
         </w:rPr>
         <w:t>speed_treshold</w:t>
       </w:r>
-      <w:proofErr w:type="spellEnd"/>
       <w:r>
         <w:t xml:space="preserve"> (parametr algorytmu)</w:t>
       </w:r>
       <w:r>
-        <w:t xml:space="preserve">. De </w:t>
-      </w:r>
-      <w:proofErr w:type="gramStart"/>
-      <w:r>
-        <w:t xml:space="preserve">facto </w:t>
-      </w:r>
-      <w:r>
-        <w:t xml:space="preserve"> jest</w:t>
-      </w:r>
-      <w:proofErr w:type="gramEnd"/>
-      <w:r>
-        <w:t xml:space="preserve"> to </w:t>
+        <w:t xml:space="preserve">. De facto </w:t>
+      </w:r>
+      <w:r>
+        <w:t xml:space="preserve"> jest to </w:t>
       </w:r>
       <w:r>
         <w:t>wyznaczenie punktów zatrzymania.</w:t>
@@ -1630,11 +1710,7 @@
         <w:t>gdyż</w:t>
       </w:r>
       <w:r>
-        <w:t xml:space="preserve"> mogą zostać wykorzystane podczas analizy kolejnych przystanku. Przechowywane dane zawierają </w:t>
-      </w:r>
-      <w:r>
-        <w:lastRenderedPageBreak/>
-        <w:t>ID wariantu oraz listę z kursami nalężącymi do wa</w:t>
+        <w:t xml:space="preserve"> mogą zostać wykorzystane podczas analizy kolejnych przystanku. Przechowywane dane zawierają ID wariantu oraz listę z kursami nalężącymi do wa</w:t>
       </w:r>
       <w:r>
         <w:t>riantu. Kurs zawiera lokalizacje punktów zatrzymania</w:t>
@@ -1645,11 +1721,12 @@
     </w:p>
     <w:p>
       <w:pPr>
-        <w:pStyle w:val="Akapitzlist"/>
+        <w:pStyle w:val="ListParagraph"/>
         <w:numPr>
           <w:ilvl w:val="1"/>
           <w:numId w:val="5"/>
         </w:numPr>
+        <w:jc w:val="both"/>
       </w:pPr>
       <w:r>
         <w:t>Utworzenie listy mającej zawierać obszary zatrzymania. Element listy zawiera pierwszy zapisany w niej punkt zatrzymania, ilość zatrzymań w obszarze wokół tego punktów oraz listę z lokalizacjami wszystkich punktów zatrzymania wokół tego punktu.</w:t>
@@ -1657,23 +1734,22 @@
     </w:p>
     <w:p>
       <w:pPr>
-        <w:pStyle w:val="Akapitzlist"/>
+        <w:pStyle w:val="ListParagraph"/>
         <w:numPr>
           <w:ilvl w:val="1"/>
           <w:numId w:val="5"/>
         </w:numPr>
+        <w:jc w:val="both"/>
       </w:pPr>
       <w:r>
         <w:t xml:space="preserve">Jeżeli punkt zatrzymania jest w odległości większej niż </w:t>
       </w:r>
-      <w:proofErr w:type="spellStart"/>
       <w:r>
         <w:rPr>
           <w:i/>
         </w:rPr>
         <w:t>search_distance</w:t>
       </w:r>
-      <w:proofErr w:type="spellEnd"/>
       <w:r>
         <w:t xml:space="preserve"> (parametr algorytmu)</w:t>
       </w:r>
@@ -1683,11 +1759,12 @@
     </w:p>
     <w:p>
       <w:pPr>
-        <w:pStyle w:val="Akapitzlist"/>
+        <w:pStyle w:val="ListParagraph"/>
         <w:numPr>
           <w:ilvl w:val="1"/>
           <w:numId w:val="5"/>
         </w:numPr>
+        <w:jc w:val="both"/>
       </w:pPr>
       <w:r>
         <w:t>Jeżeli punkt</w:t>
@@ -1698,14 +1775,12 @@
       <w:r>
         <w:t xml:space="preserve"> znajduje się w odległości mniejszej niż </w:t>
       </w:r>
-      <w:proofErr w:type="spellStart"/>
       <w:r>
         <w:rPr>
           <w:i/>
         </w:rPr>
         <w:t>group_distance</w:t>
       </w:r>
-      <w:proofErr w:type="spellEnd"/>
       <w:r>
         <w:t xml:space="preserve"> (parametr algorytmu)</w:t>
       </w:r>
@@ -1721,21 +1796,8 @@
         </w:rPr>
         <w:t xml:space="preserve">d. </w:t>
       </w:r>
-      <w:proofErr w:type="gramStart"/>
-      <w:r>
-        <w:t>to</w:t>
-      </w:r>
-      <w:proofErr w:type="gramEnd"/>
-      <w:r>
-        <w:t xml:space="preserve"> dla elementu listy zawierającej ten punkt zwiększyć ilość zatrzymań w obszarze oraz dodać ten punktu do listy z lokalizacjami wszystkich punktów zatrzymania wokół tego punktu. W przeciwnym </w:t>
-      </w:r>
-      <w:proofErr w:type="gramStart"/>
-      <w:r>
-        <w:t>wypadku (jeżeli</w:t>
-      </w:r>
-      <w:proofErr w:type="gramEnd"/>
-      <w:r>
-        <w:t xml:space="preserve"> punkt znajduje się w odległości większej niż równej niż 20m od wszystkich punktów zapisanych w liście z punktu </w:t>
+      <w:r>
+        <w:t xml:space="preserve">to dla elementu listy zawierającej ten punkt zwiększyć ilość zatrzymań w obszarze oraz dodać ten punktu do listy z lokalizacjami wszystkich punktów zatrzymania wokół tego punktu. W przeciwnym wypadku (jeżeli punkt znajduje się w odległości większej niż równej niż 20m od wszystkich punktów zapisanych w liście z punktu </w:t>
       </w:r>
       <w:r>
         <w:rPr>
@@ -1744,15 +1806,7 @@
         <w:t>d.</w:t>
       </w:r>
       <w:r>
-        <w:t xml:space="preserve">) </w:t>
-      </w:r>
-      <w:proofErr w:type="gramStart"/>
-      <w:r>
-        <w:t>należy</w:t>
-      </w:r>
-      <w:proofErr w:type="gramEnd"/>
-      <w:r>
-        <w:t xml:space="preserve"> stworzyć nowy element i dodać go do listy z punktu </w:t>
+        <w:t xml:space="preserve">) należy stworzyć nowy element i dodać go do listy z punktu </w:t>
       </w:r>
       <w:r>
         <w:rPr>
@@ -1763,11 +1817,12 @@
     </w:p>
     <w:p>
       <w:pPr>
-        <w:pStyle w:val="Akapitzlist"/>
+        <w:pStyle w:val="ListParagraph"/>
         <w:numPr>
           <w:ilvl w:val="1"/>
           <w:numId w:val="5"/>
         </w:numPr>
+        <w:jc w:val="both"/>
       </w:pPr>
       <w:r>
         <w:t>Wprowadzony zostaje wskaźnik</w:t>
@@ -1776,15 +1831,7 @@
         <w:t>,</w:t>
       </w:r>
       <w:r>
-        <w:t xml:space="preserve"> na </w:t>
-      </w:r>
-      <w:proofErr w:type="gramStart"/>
-      <w:r>
-        <w:t>podstawie którego</w:t>
-      </w:r>
-      <w:proofErr w:type="gramEnd"/>
-      <w:r>
-        <w:t xml:space="preserve"> wyznaczamy obszar który najprawdopodobniej określa położenie przystanku:</w:t>
+        <w:t xml:space="preserve"> na podstawie którego wyznaczamy obszar który najprawdopodobniej określa położenie przystanku:</w:t>
       </w:r>
     </w:p>
     <w:p>
@@ -1852,15 +1899,13 @@
       </m:oMathPara>
     </w:p>
     <w:p>
-      <w:proofErr w:type="gramStart"/>
       <w:r>
         <w:t>Gdzie:</w:t>
       </w:r>
-      <w:proofErr w:type="gramEnd"/>
-    </w:p>
-    <w:p>
-      <w:pPr>
-        <w:pStyle w:val="Akapitzlist"/>
+    </w:p>
+    <w:p>
+      <w:pPr>
+        <w:pStyle w:val="ListParagraph"/>
         <w:numPr>
           <w:ilvl w:val="0"/>
           <w:numId w:val="6"/>
@@ -1872,20 +1917,18 @@
     </w:p>
     <w:p>
       <w:pPr>
-        <w:pStyle w:val="Akapitzlist"/>
+        <w:pStyle w:val="ListParagraph"/>
         <w:numPr>
           <w:ilvl w:val="0"/>
           <w:numId w:val="6"/>
         </w:numPr>
       </w:pPr>
-      <w:proofErr w:type="spellStart"/>
       <w:r>
         <w:rPr>
           <w:i/>
         </w:rPr>
         <w:t>dist</w:t>
       </w:r>
-      <w:proofErr w:type="spellEnd"/>
       <w:r>
         <w:t xml:space="preserve"> – odległość od lokalizacji przystanku z bazy</w:t>
       </w:r>
@@ -1896,11 +1939,7 @@
         <w:t>,</w:t>
       </w:r>
       <w:r>
-        <w:t xml:space="preserve"> aby zmniejszyć jego wpływ na wartość </w:t>
-      </w:r>
-      <w:proofErr w:type="gramStart"/>
-      <w:r>
-        <w:t xml:space="preserve">wskaźnika </w:t>
+        <w:t xml:space="preserve"> aby zmniejszyć jego wpływ na wartość wskaźnika </w:t>
       </w:r>
       <w:r>
         <w:rPr>
@@ -1915,21 +1954,17 @@
         <w:t>,</w:t>
       </w:r>
       <w:r>
-        <w:t xml:space="preserve"> ponieważ</w:t>
-      </w:r>
-      <w:proofErr w:type="gramEnd"/>
-      <w:r>
-        <w:t xml:space="preserve"> istotniejsza jest liczba zatrzymań)</w:t>
-      </w:r>
-    </w:p>
-    <w:p>
-      <w:pPr>
-        <w:pStyle w:val="Akapitzlist"/>
-      </w:pPr>
-    </w:p>
-    <w:p>
-      <w:pPr>
-        <w:pStyle w:val="Akapitzlist"/>
+        <w:t xml:space="preserve"> ponieważ istotniejsza jest liczba zatrzymań)</w:t>
+      </w:r>
+    </w:p>
+    <w:p>
+      <w:pPr>
+        <w:pStyle w:val="ListParagraph"/>
+      </w:pPr>
+    </w:p>
+    <w:p>
+      <w:pPr>
+        <w:pStyle w:val="ListParagraph"/>
         <w:numPr>
           <w:ilvl w:val="1"/>
           <w:numId w:val="5"/>
@@ -1947,19 +1982,14 @@
     </w:p>
     <w:p>
       <w:pPr>
-        <w:pStyle w:val="Akapitzlist"/>
+        <w:pStyle w:val="ListParagraph"/>
         <w:numPr>
           <w:ilvl w:val="1"/>
           <w:numId w:val="5"/>
         </w:numPr>
       </w:pPr>
       <w:r>
-        <w:t>Wyznaczenie średniego punktu na podstawie punktów zatrzymania w tym obszarze. Punkt ten jest wyznaczoną lokalizacją pr</w:t>
-      </w:r>
-      <w:bookmarkStart w:id="0" w:name="_GoBack"/>
-      <w:bookmarkEnd w:id="0"/>
-      <w:r>
-        <w:t>zystanku.</w:t>
+        <w:t>Wyznaczenie średniego punktu na podstawie punktów zatrzymania w tym obszarze. Punkt ten jest wyznaczoną lokalizacją przystanku.</w:t>
       </w:r>
     </w:p>
     <w:p>
@@ -1970,6 +2000,1936 @@
         <w:t xml:space="preserve"> szybkości pobierania danych do bazy zostały dodane odpowiednie indeksy.</w:t>
       </w:r>
     </w:p>
+    <w:p>
+      <w:pPr>
+        <w:rPr>
+          <w:b/>
+        </w:rPr>
+      </w:pPr>
+      <w:r>
+        <w:rPr>
+          <w:b/>
+        </w:rPr>
+        <w:br w:type="page"/>
+      </w:r>
+    </w:p>
+    <w:p>
+      <w:pPr>
+        <w:pStyle w:val="ListParagraph"/>
+        <w:numPr>
+          <w:ilvl w:val="0"/>
+          <w:numId w:val="1"/>
+        </w:numPr>
+        <w:rPr>
+          <w:rFonts w:cs="Arial"/>
+          <w:b/>
+          <w:color w:val="222222"/>
+          <w:sz w:val="24"/>
+          <w:szCs w:val="24"/>
+          <w:shd w:val="clear" w:color="auto" w:fill="FFFFFF"/>
+        </w:rPr>
+      </w:pPr>
+      <w:r>
+        <w:rPr>
+          <w:rFonts w:cs="Arial"/>
+          <w:b/>
+          <w:color w:val="222222"/>
+          <w:sz w:val="24"/>
+          <w:szCs w:val="24"/>
+          <w:shd w:val="clear" w:color="auto" w:fill="FFFFFF"/>
+        </w:rPr>
+        <w:lastRenderedPageBreak/>
+        <w:t>Aplikacja kliencka</w:t>
+      </w:r>
+    </w:p>
+    <w:p>
+      <w:pPr>
+        <w:pStyle w:val="ListParagraph"/>
+        <w:numPr>
+          <w:ilvl w:val="1"/>
+          <w:numId w:val="1"/>
+        </w:numPr>
+        <w:spacing w:after="160" w:line="259" w:lineRule="auto"/>
+        <w:rPr>
+          <w:rFonts w:cs="Arial"/>
+          <w:b/>
+          <w:color w:val="222222"/>
+          <w:sz w:val="24"/>
+          <w:szCs w:val="24"/>
+          <w:shd w:val="clear" w:color="auto" w:fill="FFFFFF"/>
+        </w:rPr>
+      </w:pPr>
+      <w:r>
+        <w:rPr>
+          <w:rFonts w:cs="Arial"/>
+          <w:b/>
+          <w:color w:val="222222"/>
+          <w:sz w:val="24"/>
+          <w:szCs w:val="24"/>
+          <w:shd w:val="clear" w:color="auto" w:fill="FFFFFF"/>
+        </w:rPr>
+        <w:t>Uzyskanie informacji z serwera.</w:t>
+      </w:r>
+    </w:p>
+    <w:p>
+      <w:r>
+        <w:t>Klient podczas łączenia się z serwerem wywołuje funkcję dostępną pod adresem &lt;sa&gt;</w:t>
+      </w:r>
+      <w:r>
+        <w:t>/api/getBadBusStops/&lt;int:grouping_distance&gt;/&lt;int:search_distance&gt;/&lt;int:speed_threshold</w:t>
+      </w:r>
+      <w:r>
+        <w:t>&gt;</w:t>
+      </w:r>
+    </w:p>
+    <w:p>
+      <w:pPr>
+        <w:pStyle w:val="ListParagraph"/>
+        <w:numPr>
+          <w:ilvl w:val="0"/>
+          <w:numId w:val="11"/>
+        </w:numPr>
+        <w:spacing w:after="160" w:line="259" w:lineRule="auto"/>
+      </w:pPr>
+      <w:r>
+        <w:t>&lt;sa&gt; - adres serwera, na którym znajduje się aplikacja obliczająca lokalizację przystanków,</w:t>
+      </w:r>
+    </w:p>
+    <w:p>
+      <w:pPr>
+        <w:pStyle w:val="ListParagraph"/>
+        <w:numPr>
+          <w:ilvl w:val="0"/>
+          <w:numId w:val="11"/>
+        </w:numPr>
+        <w:spacing w:after="160" w:line="259" w:lineRule="auto"/>
+      </w:pPr>
+      <w:r>
+        <w:t>&lt;int:grouping_distance&gt; - odległość grupowania, odległość dla której analizowane są wokół istniejących przystanków punkty,</w:t>
+      </w:r>
+    </w:p>
+    <w:p>
+      <w:pPr>
+        <w:pStyle w:val="ListParagraph"/>
+        <w:numPr>
+          <w:ilvl w:val="0"/>
+          <w:numId w:val="11"/>
+        </w:numPr>
+        <w:spacing w:after="160" w:line="259" w:lineRule="auto"/>
+      </w:pPr>
+      <w:r>
+        <w:t>&lt;int:search_distance&gt; - promień wyszukiwania, promień tworzący okrąg wokół punktu, jeżeli punkty znajdują się w obrębie wspomnianego okręgu, są razem grupowane,</w:t>
+      </w:r>
+    </w:p>
+    <w:p>
+      <w:pPr>
+        <w:pStyle w:val="ListParagraph"/>
+        <w:numPr>
+          <w:ilvl w:val="0"/>
+          <w:numId w:val="11"/>
+        </w:numPr>
+        <w:spacing w:after="160" w:line="259" w:lineRule="auto"/>
+      </w:pPr>
+      <w:r>
+        <w:t>&lt;int:</w:t>
+      </w:r>
+      <w:r>
+        <w:t>speed_threshold</w:t>
+      </w:r>
+      <w:r>
+        <w:t>&gt; - próg prędkości, maksymalna wartość średniej prędkości dla której punkt kwalifikowany jest jako punkt zatrzymania</w:t>
+      </w:r>
+    </w:p>
+    <w:p>
+      <w:r>
+        <w:t>Na podstawie wywołania wspomnianej funkcji zwracany jest JSON w następującym formacie:</w:t>
+      </w:r>
+    </w:p>
+    <w:p>
+      <w:pPr>
+        <w:spacing w:after="0" w:line="240" w:lineRule="auto"/>
+        <w:rPr>
+          <w:lang w:val="en-US"/>
+        </w:rPr>
+      </w:pPr>
+      <w:r>
+        <w:rPr>
+          <w:lang w:val="en-US"/>
+        </w:rPr>
+        <w:t>[</w:t>
+      </w:r>
+      <w:r>
+        <w:rPr>
+          <w:lang w:val="en-US"/>
+        </w:rPr>
+        <w:t>…</w:t>
+      </w:r>
+    </w:p>
+    <w:p>
+      <w:pPr>
+        <w:spacing w:after="0" w:line="240" w:lineRule="auto"/>
+        <w:rPr>
+          <w:lang w:val="en-US"/>
+        </w:rPr>
+      </w:pPr>
+      <w:r>
+        <w:rPr>
+          <w:lang w:val="en-US"/>
+        </w:rPr>
+        <w:t xml:space="preserve">  {</w:t>
+      </w:r>
+    </w:p>
+    <w:p>
+      <w:pPr>
+        <w:spacing w:after="0" w:line="240" w:lineRule="auto"/>
+        <w:rPr>
+          <w:lang w:val="en-US"/>
+        </w:rPr>
+      </w:pPr>
+      <w:r>
+        <w:rPr>
+          <w:lang w:val="en-US"/>
+        </w:rPr>
+        <w:t xml:space="preserve">    "</w:t>
+      </w:r>
+      <w:proofErr w:type="gramStart"/>
+      <w:r>
+        <w:rPr>
+          <w:lang w:val="en-US"/>
+        </w:rPr>
+        <w:t>id</w:t>
+      </w:r>
+      <w:proofErr w:type="gramEnd"/>
+      <w:r>
+        <w:rPr>
+          <w:lang w:val="en-US"/>
+        </w:rPr>
+        <w:t>": 2,</w:t>
+      </w:r>
+    </w:p>
+    <w:p>
+      <w:pPr>
+        <w:spacing w:after="0" w:line="240" w:lineRule="auto"/>
+        <w:rPr>
+          <w:lang w:val="en-US"/>
+        </w:rPr>
+      </w:pPr>
+      <w:r>
+        <w:rPr>
+          <w:lang w:val="en-US"/>
+        </w:rPr>
+        <w:t xml:space="preserve">    "</w:t>
+      </w:r>
+      <w:proofErr w:type="gramStart"/>
+      <w:r>
+        <w:rPr>
+          <w:lang w:val="en-US"/>
+        </w:rPr>
+        <w:t>name</w:t>
+      </w:r>
+      <w:proofErr w:type="gramEnd"/>
+      <w:r>
+        <w:rPr>
+          <w:lang w:val="en-US"/>
+        </w:rPr>
+        <w:t>": "</w:t>
+      </w:r>
+      <w:proofErr w:type="spellStart"/>
+      <w:r>
+        <w:rPr>
+          <w:lang w:val="en-US"/>
+        </w:rPr>
+        <w:t>Popiełuszki</w:t>
+      </w:r>
+      <w:proofErr w:type="spellEnd"/>
+      <w:r>
+        <w:rPr>
+          <w:lang w:val="en-US"/>
+        </w:rPr>
+        <w:t>/</w:t>
+      </w:r>
+      <w:proofErr w:type="spellStart"/>
+      <w:r>
+        <w:rPr>
+          <w:lang w:val="en-US"/>
+        </w:rPr>
+        <w:t>Hetmańska</w:t>
+      </w:r>
+      <w:proofErr w:type="spellEnd"/>
+      <w:r>
+        <w:rPr>
+          <w:lang w:val="en-US"/>
+        </w:rPr>
+        <w:t>",</w:t>
+      </w:r>
+    </w:p>
+    <w:p>
+      <w:pPr>
+        <w:spacing w:after="0" w:line="240" w:lineRule="auto"/>
+        <w:rPr>
+          <w:lang w:val="en-US"/>
+        </w:rPr>
+      </w:pPr>
+      <w:r>
+        <w:rPr>
+          <w:lang w:val="en-US"/>
+        </w:rPr>
+        <w:t xml:space="preserve">    "</w:t>
+      </w:r>
+      <w:proofErr w:type="spellStart"/>
+      <w:r>
+        <w:rPr>
+          <w:lang w:val="en-US"/>
+        </w:rPr>
+        <w:t>original_latitude</w:t>
+      </w:r>
+      <w:proofErr w:type="spellEnd"/>
+      <w:r>
+        <w:rPr>
+          <w:lang w:val="en-US"/>
+        </w:rPr>
+        <w:t>": 53.124832,</w:t>
+      </w:r>
+    </w:p>
+    <w:p>
+      <w:pPr>
+        <w:spacing w:after="0" w:line="240" w:lineRule="auto"/>
+        <w:rPr>
+          <w:lang w:val="en-US"/>
+        </w:rPr>
+      </w:pPr>
+      <w:r>
+        <w:rPr>
+          <w:lang w:val="en-US"/>
+        </w:rPr>
+        <w:t xml:space="preserve">    "</w:t>
+      </w:r>
+      <w:proofErr w:type="spellStart"/>
+      <w:r>
+        <w:rPr>
+          <w:lang w:val="en-US"/>
+        </w:rPr>
+        <w:t>original_longitude</w:t>
+      </w:r>
+      <w:proofErr w:type="spellEnd"/>
+      <w:r>
+        <w:rPr>
+          <w:lang w:val="en-US"/>
+        </w:rPr>
+        <w:t>": 23.114172,</w:t>
+      </w:r>
+    </w:p>
+    <w:p>
+      <w:pPr>
+        <w:spacing w:after="0" w:line="240" w:lineRule="auto"/>
+        <w:rPr>
+          <w:lang w:val="en-US"/>
+        </w:rPr>
+      </w:pPr>
+      <w:r>
+        <w:rPr>
+          <w:lang w:val="en-US"/>
+        </w:rPr>
+        <w:t xml:space="preserve">    "</w:t>
+      </w:r>
+      <w:proofErr w:type="spellStart"/>
+      <w:r>
+        <w:rPr>
+          <w:lang w:val="en-US"/>
+        </w:rPr>
+        <w:t>calculated_latitude</w:t>
+      </w:r>
+      <w:proofErr w:type="spellEnd"/>
+      <w:r>
+        <w:rPr>
+          <w:lang w:val="en-US"/>
+        </w:rPr>
+        <w:t>": 53.1248,</w:t>
+      </w:r>
+    </w:p>
+    <w:p>
+      <w:pPr>
+        <w:spacing w:after="0" w:line="240" w:lineRule="auto"/>
+        <w:rPr>
+          <w:lang w:val="en-US"/>
+        </w:rPr>
+      </w:pPr>
+      <w:r>
+        <w:rPr>
+          <w:lang w:val="en-US"/>
+        </w:rPr>
+        <w:t xml:space="preserve">    "</w:t>
+      </w:r>
+      <w:proofErr w:type="spellStart"/>
+      <w:r>
+        <w:rPr>
+          <w:lang w:val="en-US"/>
+        </w:rPr>
+        <w:t>calculated_longitude</w:t>
+      </w:r>
+      <w:proofErr w:type="spellEnd"/>
+      <w:r>
+        <w:rPr>
+          <w:lang w:val="en-US"/>
+        </w:rPr>
+        <w:t>": 23.114215,</w:t>
+      </w:r>
+    </w:p>
+    <w:p>
+      <w:pPr>
+        <w:spacing w:after="0" w:line="240" w:lineRule="auto"/>
+        <w:rPr>
+          <w:lang w:val="en-US"/>
+        </w:rPr>
+      </w:pPr>
+      <w:r>
+        <w:rPr>
+          <w:lang w:val="en-US"/>
+        </w:rPr>
+        <w:t xml:space="preserve">    "</w:t>
+      </w:r>
+      <w:proofErr w:type="spellStart"/>
+      <w:r>
+        <w:rPr>
+          <w:lang w:val="en-US"/>
+        </w:rPr>
+        <w:t>how_many</w:t>
+      </w:r>
+      <w:proofErr w:type="spellEnd"/>
+      <w:r>
+        <w:rPr>
+          <w:lang w:val="en-US"/>
+        </w:rPr>
+        <w:t>": 144,</w:t>
+      </w:r>
+    </w:p>
+    <w:p>
+      <w:pPr>
+        <w:spacing w:after="0" w:line="240" w:lineRule="auto"/>
+        <w:rPr>
+          <w:lang w:val="en-US"/>
+        </w:rPr>
+      </w:pPr>
+      <w:r>
+        <w:rPr>
+          <w:lang w:val="en-US"/>
+        </w:rPr>
+        <w:t xml:space="preserve">    "</w:t>
+      </w:r>
+      <w:proofErr w:type="gramStart"/>
+      <w:r>
+        <w:rPr>
+          <w:lang w:val="en-US"/>
+        </w:rPr>
+        <w:t>distance</w:t>
+      </w:r>
+      <w:proofErr w:type="gramEnd"/>
+      <w:r>
+        <w:rPr>
+          <w:lang w:val="en-US"/>
+        </w:rPr>
+        <w:t>": 0.0074445056076164985,</w:t>
+      </w:r>
+    </w:p>
+    <w:p>
+      <w:pPr>
+        <w:spacing w:after="0" w:line="240" w:lineRule="auto"/>
+        <w:rPr>
+          <w:lang w:val="en-US"/>
+        </w:rPr>
+      </w:pPr>
+      <w:r>
+        <w:rPr>
+          <w:lang w:val="en-US"/>
+        </w:rPr>
+        <w:t xml:space="preserve">    "</w:t>
+      </w:r>
+      <w:proofErr w:type="gramStart"/>
+      <w:r>
+        <w:rPr>
+          <w:lang w:val="en-US"/>
+        </w:rPr>
+        <w:t>lines</w:t>
+      </w:r>
+      <w:proofErr w:type="gramEnd"/>
+      <w:r>
+        <w:rPr>
+          <w:lang w:val="en-US"/>
+        </w:rPr>
+        <w:t>": [</w:t>
+      </w:r>
+    </w:p>
+    <w:p>
+      <w:pPr>
+        <w:spacing w:after="0" w:line="240" w:lineRule="auto"/>
+        <w:rPr>
+          <w:lang w:val="en-US"/>
+        </w:rPr>
+      </w:pPr>
+      <w:r>
+        <w:rPr>
+          <w:lang w:val="en-US"/>
+        </w:rPr>
+        <w:t xml:space="preserve">      "12",</w:t>
+      </w:r>
+    </w:p>
+    <w:p>
+      <w:pPr>
+        <w:spacing w:after="0" w:line="240" w:lineRule="auto"/>
+        <w:rPr>
+          <w:lang w:val="en-US"/>
+        </w:rPr>
+      </w:pPr>
+      <w:r>
+        <w:rPr>
+          <w:lang w:val="en-US"/>
+        </w:rPr>
+        <w:t xml:space="preserve">      "20",</w:t>
+      </w:r>
+    </w:p>
+    <w:p>
+      <w:pPr>
+        <w:spacing w:after="0" w:line="240" w:lineRule="auto"/>
+        <w:rPr>
+          <w:lang w:val="en-US"/>
+        </w:rPr>
+      </w:pPr>
+      <w:r>
+        <w:rPr>
+          <w:lang w:val="en-US"/>
+        </w:rPr>
+        <w:t xml:space="preserve">      "21",</w:t>
+      </w:r>
+    </w:p>
+    <w:p>
+      <w:pPr>
+        <w:spacing w:after="0" w:line="240" w:lineRule="auto"/>
+        <w:rPr>
+          <w:lang w:val="en-US"/>
+        </w:rPr>
+      </w:pPr>
+      <w:r>
+        <w:rPr>
+          <w:lang w:val="en-US"/>
+        </w:rPr>
+        <w:t xml:space="preserve">      "8"</w:t>
+      </w:r>
+    </w:p>
+    <w:p>
+      <w:pPr>
+        <w:spacing w:after="0" w:line="240" w:lineRule="auto"/>
+        <w:rPr>
+          <w:lang w:val="en-US"/>
+        </w:rPr>
+      </w:pPr>
+      <w:r>
+        <w:rPr>
+          <w:lang w:val="en-US"/>
+        </w:rPr>
+        <w:t xml:space="preserve">    ]</w:t>
+      </w:r>
+    </w:p>
+    <w:p>
+      <w:pPr>
+        <w:spacing w:after="0" w:line="240" w:lineRule="auto"/>
+        <w:rPr>
+          <w:lang w:val="en-US"/>
+        </w:rPr>
+      </w:pPr>
+      <w:r>
+        <w:rPr>
+          <w:lang w:val="en-US"/>
+        </w:rPr>
+        <w:t xml:space="preserve">  },</w:t>
+      </w:r>
+    </w:p>
+    <w:p>
+      <w:pPr>
+        <w:spacing w:after="0" w:line="240" w:lineRule="auto"/>
+        <w:rPr>
+          <w:lang w:val="en-US"/>
+        </w:rPr>
+      </w:pPr>
+      <w:r>
+        <w:rPr>
+          <w:lang w:val="en-US"/>
+        </w:rPr>
+        <w:t xml:space="preserve">  {</w:t>
+      </w:r>
+    </w:p>
+    <w:p>
+      <w:pPr>
+        <w:spacing w:after="0" w:line="240" w:lineRule="auto"/>
+        <w:rPr>
+          <w:lang w:val="en-US"/>
+        </w:rPr>
+      </w:pPr>
+      <w:r>
+        <w:rPr>
+          <w:lang w:val="en-US"/>
+        </w:rPr>
+        <w:t xml:space="preserve">    "</w:t>
+      </w:r>
+      <w:proofErr w:type="gramStart"/>
+      <w:r>
+        <w:rPr>
+          <w:lang w:val="en-US"/>
+        </w:rPr>
+        <w:t>id</w:t>
+      </w:r>
+      <w:proofErr w:type="gramEnd"/>
+      <w:r>
+        <w:rPr>
+          <w:lang w:val="en-US"/>
+        </w:rPr>
+        <w:t>": 3,</w:t>
+      </w:r>
+    </w:p>
+    <w:p>
+      <w:pPr>
+        <w:spacing w:after="0" w:line="240" w:lineRule="auto"/>
+        <w:rPr>
+          <w:lang w:val="en-US"/>
+        </w:rPr>
+      </w:pPr>
+      <w:r>
+        <w:rPr>
+          <w:lang w:val="en-US"/>
+        </w:rPr>
+        <w:t xml:space="preserve">    "</w:t>
+      </w:r>
+      <w:proofErr w:type="gramStart"/>
+      <w:r>
+        <w:rPr>
+          <w:lang w:val="en-US"/>
+        </w:rPr>
+        <w:t>name</w:t>
+      </w:r>
+      <w:proofErr w:type="gramEnd"/>
+      <w:r>
+        <w:rPr>
+          <w:lang w:val="en-US"/>
+        </w:rPr>
+        <w:t>": "</w:t>
+      </w:r>
+      <w:proofErr w:type="spellStart"/>
+      <w:r>
+        <w:rPr>
+          <w:lang w:val="en-US"/>
+        </w:rPr>
+        <w:t>Popiełuszki</w:t>
+      </w:r>
+      <w:proofErr w:type="spellEnd"/>
+      <w:r>
+        <w:rPr>
+          <w:lang w:val="en-US"/>
+        </w:rPr>
+        <w:t>/</w:t>
+      </w:r>
+      <w:proofErr w:type="spellStart"/>
+      <w:r>
+        <w:rPr>
+          <w:lang w:val="en-US"/>
+        </w:rPr>
+        <w:t>Upalna</w:t>
+      </w:r>
+      <w:proofErr w:type="spellEnd"/>
+      <w:r>
+        <w:rPr>
+          <w:lang w:val="en-US"/>
+        </w:rPr>
+        <w:t>",</w:t>
+      </w:r>
+    </w:p>
+    <w:p>
+      <w:pPr>
+        <w:spacing w:after="0" w:line="240" w:lineRule="auto"/>
+        <w:rPr>
+          <w:lang w:val="en-US"/>
+        </w:rPr>
+      </w:pPr>
+      <w:r>
+        <w:rPr>
+          <w:lang w:val="en-US"/>
+        </w:rPr>
+        <w:t xml:space="preserve">    "</w:t>
+      </w:r>
+      <w:proofErr w:type="spellStart"/>
+      <w:r>
+        <w:rPr>
+          <w:lang w:val="en-US"/>
+        </w:rPr>
+        <w:t>original_latitude</w:t>
+      </w:r>
+      <w:proofErr w:type="spellEnd"/>
+      <w:r>
+        <w:rPr>
+          <w:lang w:val="en-US"/>
+        </w:rPr>
+        <w:t>": 53.125888,</w:t>
+      </w:r>
+    </w:p>
+    <w:p>
+      <w:pPr>
+        <w:spacing w:after="0" w:line="240" w:lineRule="auto"/>
+        <w:rPr>
+          <w:lang w:val="en-US"/>
+        </w:rPr>
+      </w:pPr>
+      <w:r>
+        <w:rPr>
+          <w:lang w:val="en-US"/>
+        </w:rPr>
+        <w:t xml:space="preserve">    "</w:t>
+      </w:r>
+      <w:proofErr w:type="spellStart"/>
+      <w:r>
+        <w:rPr>
+          <w:lang w:val="en-US"/>
+        </w:rPr>
+        <w:t>original_longitude</w:t>
+      </w:r>
+      <w:proofErr w:type="spellEnd"/>
+      <w:r>
+        <w:rPr>
+          <w:lang w:val="en-US"/>
+        </w:rPr>
+        <w:t>": 23.105895,</w:t>
+      </w:r>
+    </w:p>
+    <w:p>
+      <w:pPr>
+        <w:spacing w:after="0" w:line="240" w:lineRule="auto"/>
+        <w:rPr>
+          <w:lang w:val="en-US"/>
+        </w:rPr>
+      </w:pPr>
+      <w:r>
+        <w:rPr>
+          <w:lang w:val="en-US"/>
+        </w:rPr>
+        <w:t xml:space="preserve">    "</w:t>
+      </w:r>
+      <w:proofErr w:type="spellStart"/>
+      <w:r>
+        <w:rPr>
+          <w:lang w:val="en-US"/>
+        </w:rPr>
+        <w:t>calculated_latitude</w:t>
+      </w:r>
+      <w:proofErr w:type="spellEnd"/>
+      <w:r>
+        <w:rPr>
+          <w:lang w:val="en-US"/>
+        </w:rPr>
+        <w:t>": 53.12588,</w:t>
+      </w:r>
+    </w:p>
+    <w:p>
+      <w:pPr>
+        <w:spacing w:after="0" w:line="240" w:lineRule="auto"/>
+        <w:rPr>
+          <w:lang w:val="en-US"/>
+        </w:rPr>
+      </w:pPr>
+      <w:r>
+        <w:rPr>
+          <w:lang w:val="en-US"/>
+        </w:rPr>
+        <w:t xml:space="preserve">    "</w:t>
+      </w:r>
+      <w:proofErr w:type="spellStart"/>
+      <w:r>
+        <w:rPr>
+          <w:lang w:val="en-US"/>
+        </w:rPr>
+        <w:t>calculated_longitude</w:t>
+      </w:r>
+      <w:proofErr w:type="spellEnd"/>
+      <w:r>
+        <w:rPr>
+          <w:lang w:val="en-US"/>
+        </w:rPr>
+        <w:t>": 23.10591,</w:t>
+      </w:r>
+    </w:p>
+    <w:p>
+      <w:pPr>
+        <w:spacing w:after="0" w:line="240" w:lineRule="auto"/>
+        <w:rPr>
+          <w:lang w:val="en-US"/>
+        </w:rPr>
+      </w:pPr>
+      <w:r>
+        <w:rPr>
+          <w:lang w:val="en-US"/>
+        </w:rPr>
+        <w:t xml:space="preserve">    "</w:t>
+      </w:r>
+      <w:proofErr w:type="spellStart"/>
+      <w:r>
+        <w:rPr>
+          <w:lang w:val="en-US"/>
+        </w:rPr>
+        <w:t>how_many</w:t>
+      </w:r>
+      <w:proofErr w:type="spellEnd"/>
+      <w:r>
+        <w:rPr>
+          <w:lang w:val="en-US"/>
+        </w:rPr>
+        <w:t>": 139,</w:t>
+      </w:r>
+    </w:p>
+    <w:p>
+      <w:pPr>
+        <w:spacing w:after="0" w:line="240" w:lineRule="auto"/>
+        <w:rPr>
+          <w:lang w:val="en-US"/>
+        </w:rPr>
+      </w:pPr>
+      <w:r>
+        <w:rPr>
+          <w:lang w:val="en-US"/>
+        </w:rPr>
+        <w:t xml:space="preserve">    "</w:t>
+      </w:r>
+      <w:proofErr w:type="gramStart"/>
+      <w:r>
+        <w:rPr>
+          <w:lang w:val="en-US"/>
+        </w:rPr>
+        <w:t>distance</w:t>
+      </w:r>
+      <w:proofErr w:type="gramEnd"/>
+      <w:r>
+        <w:rPr>
+          <w:lang w:val="en-US"/>
+        </w:rPr>
+        <w:t>": 0.0013401079585095871,</w:t>
+      </w:r>
+    </w:p>
+    <w:p>
+      <w:pPr>
+        <w:spacing w:after="0" w:line="240" w:lineRule="auto"/>
+        <w:rPr>
+          <w:lang w:val="en-US"/>
+        </w:rPr>
+      </w:pPr>
+      <w:r>
+        <w:rPr>
+          <w:lang w:val="en-US"/>
+        </w:rPr>
+        <w:t xml:space="preserve">    "</w:t>
+      </w:r>
+      <w:proofErr w:type="gramStart"/>
+      <w:r>
+        <w:rPr>
+          <w:lang w:val="en-US"/>
+        </w:rPr>
+        <w:t>lines</w:t>
+      </w:r>
+      <w:proofErr w:type="gramEnd"/>
+      <w:r>
+        <w:rPr>
+          <w:lang w:val="en-US"/>
+        </w:rPr>
+        <w:t>": [</w:t>
+      </w:r>
+    </w:p>
+    <w:p>
+      <w:pPr>
+        <w:spacing w:after="0" w:line="240" w:lineRule="auto"/>
+        <w:rPr>
+          <w:lang w:val="en-US"/>
+        </w:rPr>
+      </w:pPr>
+      <w:r>
+        <w:rPr>
+          <w:lang w:val="en-US"/>
+        </w:rPr>
+        <w:t xml:space="preserve">      "12",</w:t>
+      </w:r>
+    </w:p>
+    <w:p>
+      <w:pPr>
+        <w:spacing w:after="0" w:line="240" w:lineRule="auto"/>
+        <w:rPr>
+          <w:lang w:val="en-US"/>
+        </w:rPr>
+      </w:pPr>
+      <w:r>
+        <w:rPr>
+          <w:lang w:val="en-US"/>
+        </w:rPr>
+        <w:t xml:space="preserve">      "20",</w:t>
+      </w:r>
+    </w:p>
+    <w:p>
+      <w:pPr>
+        <w:spacing w:after="0" w:line="240" w:lineRule="auto"/>
+        <w:rPr>
+          <w:lang w:val="en-US"/>
+        </w:rPr>
+      </w:pPr>
+      <w:r>
+        <w:rPr>
+          <w:lang w:val="en-US"/>
+        </w:rPr>
+        <w:t xml:space="preserve">      "21",</w:t>
+      </w:r>
+    </w:p>
+    <w:p>
+      <w:pPr>
+        <w:spacing w:after="0" w:line="240" w:lineRule="auto"/>
+        <w:rPr>
+          <w:lang w:val="en-US"/>
+        </w:rPr>
+      </w:pPr>
+      <w:r>
+        <w:rPr>
+          <w:lang w:val="en-US"/>
+        </w:rPr>
+        <w:t xml:space="preserve">      "8"</w:t>
+      </w:r>
+    </w:p>
+    <w:p>
+      <w:pPr>
+        <w:spacing w:after="0" w:line="240" w:lineRule="auto"/>
+        <w:rPr>
+          <w:lang w:val="en-US"/>
+        </w:rPr>
+      </w:pPr>
+      <w:r>
+        <w:rPr>
+          <w:lang w:val="en-US"/>
+        </w:rPr>
+        <w:t xml:space="preserve">    ]</w:t>
+      </w:r>
+    </w:p>
+    <w:p>
+      <w:pPr>
+        <w:spacing w:after="0" w:line="240" w:lineRule="auto"/>
+        <w:rPr>
+          <w:lang w:val="en-US"/>
+        </w:rPr>
+      </w:pPr>
+      <w:r>
+        <w:rPr>
+          <w:lang w:val="en-US"/>
+        </w:rPr>
+        <w:t xml:space="preserve">  }</w:t>
+      </w:r>
+      <w:r>
+        <w:rPr>
+          <w:lang w:val="en-US"/>
+        </w:rPr>
+        <w:t>, …</w:t>
+      </w:r>
+    </w:p>
+    <w:p>
+      <w:pPr>
+        <w:spacing w:after="0" w:line="240" w:lineRule="auto"/>
+        <w:rPr>
+          <w:lang w:val="en-US"/>
+        </w:rPr>
+      </w:pPr>
+      <w:r>
+        <w:rPr>
+          <w:lang w:val="en-US"/>
+        </w:rPr>
+        <w:t>]</w:t>
+      </w:r>
+    </w:p>
+    <w:p>
+      <w:pPr>
+        <w:rPr>
+          <w:lang w:val="en-US"/>
+        </w:rPr>
+      </w:pPr>
+      <w:r>
+        <w:rPr>
+          <w:lang w:val="en-US"/>
+        </w:rPr>
+        <w:br w:type="page"/>
+      </w:r>
+    </w:p>
+    <w:p>
+      <w:pPr>
+        <w:spacing w:before="240" w:line="240" w:lineRule="auto"/>
+        <w:rPr>
+          <w:lang w:val="en-US"/>
+        </w:rPr>
+      </w:pPr>
+      <w:proofErr w:type="spellStart"/>
+      <w:r>
+        <w:rPr>
+          <w:lang w:val="en-US"/>
+        </w:rPr>
+        <w:lastRenderedPageBreak/>
+        <w:t>Gdzie</w:t>
+      </w:r>
+      <w:proofErr w:type="spellEnd"/>
+      <w:r>
+        <w:rPr>
+          <w:lang w:val="en-US"/>
+        </w:rPr>
+        <w:t>:</w:t>
+      </w:r>
+    </w:p>
+    <w:p>
+      <w:pPr>
+        <w:pStyle w:val="ListParagraph"/>
+        <w:numPr>
+          <w:ilvl w:val="0"/>
+          <w:numId w:val="12"/>
+        </w:numPr>
+        <w:spacing w:before="240" w:line="240" w:lineRule="auto"/>
+      </w:pPr>
+      <w:r>
+        <w:t>Id – id przystanku,</w:t>
+      </w:r>
+    </w:p>
+    <w:p>
+      <w:pPr>
+        <w:pStyle w:val="ListParagraph"/>
+        <w:numPr>
+          <w:ilvl w:val="0"/>
+          <w:numId w:val="12"/>
+        </w:numPr>
+        <w:spacing w:before="240" w:line="240" w:lineRule="auto"/>
+      </w:pPr>
+      <w:r>
+        <w:t>Name – nazwa przystanku,</w:t>
+      </w:r>
+    </w:p>
+    <w:p>
+      <w:pPr>
+        <w:pStyle w:val="ListParagraph"/>
+        <w:numPr>
+          <w:ilvl w:val="0"/>
+          <w:numId w:val="12"/>
+        </w:numPr>
+        <w:spacing w:before="240" w:line="240" w:lineRule="auto"/>
+      </w:pPr>
+      <w:r>
+        <w:t>Original_latitude – szerokość geograficzna przystanku zapisanego w bazie,</w:t>
+      </w:r>
+    </w:p>
+    <w:p>
+      <w:pPr>
+        <w:pStyle w:val="ListParagraph"/>
+        <w:numPr>
+          <w:ilvl w:val="0"/>
+          <w:numId w:val="12"/>
+        </w:numPr>
+        <w:spacing w:before="240" w:line="240" w:lineRule="auto"/>
+      </w:pPr>
+      <w:r>
+        <w:t>Original_longtitude – długość geograficzna przystanku zapisanego w bazie,</w:t>
+      </w:r>
+    </w:p>
+    <w:p>
+      <w:pPr>
+        <w:pStyle w:val="ListParagraph"/>
+        <w:numPr>
+          <w:ilvl w:val="0"/>
+          <w:numId w:val="12"/>
+        </w:numPr>
+        <w:spacing w:before="240" w:line="240" w:lineRule="auto"/>
+      </w:pPr>
+      <w:r>
+        <w:t>Calculated_latitude – szerokość geograficzna obliczona,</w:t>
+      </w:r>
+    </w:p>
+    <w:p>
+      <w:pPr>
+        <w:pStyle w:val="ListParagraph"/>
+        <w:numPr>
+          <w:ilvl w:val="0"/>
+          <w:numId w:val="12"/>
+        </w:numPr>
+        <w:spacing w:before="240" w:line="240" w:lineRule="auto"/>
+      </w:pPr>
+      <w:r>
+        <w:t>Calculated_longtitude – długość geograficzna obliczona,</w:t>
+      </w:r>
+    </w:p>
+    <w:p>
+      <w:pPr>
+        <w:pStyle w:val="ListParagraph"/>
+        <w:numPr>
+          <w:ilvl w:val="0"/>
+          <w:numId w:val="12"/>
+        </w:numPr>
+        <w:spacing w:before="240" w:line="240" w:lineRule="auto"/>
+      </w:pPr>
+      <w:r>
+        <w:t>How_many – ilość punktów, na podstawie których został wyznaczony przystanek,</w:t>
+      </w:r>
+    </w:p>
+    <w:p>
+      <w:pPr>
+        <w:pStyle w:val="ListParagraph"/>
+        <w:numPr>
+          <w:ilvl w:val="0"/>
+          <w:numId w:val="12"/>
+        </w:numPr>
+        <w:spacing w:before="240" w:line="240" w:lineRule="auto"/>
+      </w:pPr>
+      <w:r>
+        <w:t>Distance – odległość od lokalizacji przystanku w bazie,</w:t>
+      </w:r>
+    </w:p>
+    <w:p>
+      <w:pPr>
+        <w:pStyle w:val="ListParagraph"/>
+        <w:numPr>
+          <w:ilvl w:val="0"/>
+          <w:numId w:val="12"/>
+        </w:numPr>
+        <w:spacing w:before="240" w:line="240" w:lineRule="auto"/>
+      </w:pPr>
+      <w:r>
+        <w:t>Lines – tablica linii autobusowych, dla numerów, które zatrzymują się na danym przystanku.</w:t>
+      </w:r>
+    </w:p>
+    <w:p>
+      <w:pPr>
+        <w:pStyle w:val="ListParagraph"/>
+        <w:spacing w:before="240" w:line="240" w:lineRule="auto"/>
+        <w:ind w:left="502"/>
+      </w:pPr>
+    </w:p>
+    <w:p>
+      <w:pPr>
+        <w:pStyle w:val="ListParagraph"/>
+        <w:numPr>
+          <w:ilvl w:val="1"/>
+          <w:numId w:val="1"/>
+        </w:numPr>
+        <w:spacing w:before="240" w:after="160" w:line="240" w:lineRule="auto"/>
+        <w:rPr>
+          <w:rFonts w:cs="Arial"/>
+          <w:b/>
+          <w:color w:val="222222"/>
+          <w:sz w:val="24"/>
+          <w:szCs w:val="24"/>
+          <w:shd w:val="clear" w:color="auto" w:fill="FFFFFF"/>
+        </w:rPr>
+      </w:pPr>
+      <w:r>
+        <w:rPr>
+          <w:rFonts w:cs="Arial"/>
+          <w:b/>
+          <w:color w:val="222222"/>
+          <w:sz w:val="24"/>
+          <w:szCs w:val="24"/>
+          <w:shd w:val="clear" w:color="auto" w:fill="FFFFFF"/>
+        </w:rPr>
+        <w:t>Naniesienie przystanków autobusowych na mapę.</w:t>
+      </w:r>
+    </w:p>
+    <w:p>
+      <w:pPr>
+        <w:spacing w:before="240" w:line="240" w:lineRule="auto"/>
+        <w:ind w:left="142"/>
+      </w:pPr>
+      <w:r>
+        <w:t>Na podstawie przekazanych parametrów, użytkownik wybiera linię autobusową z dostępnych:</w:t>
+      </w:r>
+    </w:p>
+    <w:p>
+      <w:pPr>
+        <w:keepNext/>
+        <w:spacing w:before="240" w:line="240" w:lineRule="auto"/>
+        <w:ind w:left="142"/>
+        <w:jc w:val="center"/>
+      </w:pPr>
+      <w:r>
+        <w:rPr>
+          <w:noProof/>
+          <w:lang w:eastAsia="pl-PL"/>
+        </w:rPr>
+        <w:drawing>
+          <wp:inline distT="0" distB="0" distL="0" distR="0" wp14:anchorId="02D9F984" wp14:editId="7F45FAFD">
+            <wp:extent cx="1276350" cy="1533525"/>
+            <wp:effectExtent l="0" t="0" r="0" b="9525"/>
+            <wp:docPr id="1" name="Picture 1"/>
+            <wp:cNvGraphicFramePr>
+              <a:graphicFrameLocks xmlns:a="http://schemas.openxmlformats.org/drawingml/2006/main" noChangeAspect="1"/>
+            </wp:cNvGraphicFramePr>
+            <a:graphic xmlns:a="http://schemas.openxmlformats.org/drawingml/2006/main">
+              <a:graphicData uri="http://schemas.openxmlformats.org/drawingml/2006/picture">
+                <pic:pic xmlns:pic="http://schemas.openxmlformats.org/drawingml/2006/picture">
+                  <pic:nvPicPr>
+                    <pic:cNvPr id="1" name=""/>
+                    <pic:cNvPicPr/>
+                  </pic:nvPicPr>
+                  <pic:blipFill>
+                    <a:blip r:embed="rId5"/>
+                    <a:stretch>
+                      <a:fillRect/>
+                    </a:stretch>
+                  </pic:blipFill>
+                  <pic:spPr>
+                    <a:xfrm>
+                      <a:off x="0" y="0"/>
+                      <a:ext cx="1276350" cy="1533525"/>
+                    </a:xfrm>
+                    <a:prstGeom prst="rect">
+                      <a:avLst/>
+                    </a:prstGeom>
+                  </pic:spPr>
+                </pic:pic>
+              </a:graphicData>
+            </a:graphic>
+          </wp:inline>
+        </w:drawing>
+      </w:r>
+    </w:p>
+    <w:p>
+      <w:pPr>
+        <w:pStyle w:val="Caption"/>
+        <w:spacing w:before="240" w:after="160"/>
+        <w:jc w:val="center"/>
+      </w:pPr>
+      <w:r>
+        <w:t xml:space="preserve">Rysunek </w:t>
+      </w:r>
+      <w:r>
+        <w:fldChar w:fldCharType="begin"/>
+      </w:r>
+      <w:r>
+        <w:instrText xml:space="preserve"> SEQ Rysunek \* ARABIC </w:instrText>
+      </w:r>
+      <w:r>
+        <w:fldChar w:fldCharType="separate"/>
+      </w:r>
+      <w:r>
+        <w:rPr>
+          <w:noProof/>
+        </w:rPr>
+        <w:t>1</w:t>
+      </w:r>
+      <w:r>
+        <w:fldChar w:fldCharType="end"/>
+      </w:r>
+      <w:r>
+        <w:t xml:space="preserve"> Wybór linii autobusowej</w:t>
+      </w:r>
+    </w:p>
+    <w:p>
+      <w:pPr>
+        <w:spacing w:before="240" w:line="240" w:lineRule="auto"/>
+        <w:ind w:left="142"/>
+        <w:jc w:val="both"/>
+      </w:pPr>
+      <w:r>
+        <w:t>Dla wybranej linii autobusowej następuje wybór interesujących przystanków</w:t>
+      </w:r>
+    </w:p>
+    <w:p>
+      <w:pPr>
+        <w:keepNext/>
+        <w:spacing w:before="240" w:line="240" w:lineRule="auto"/>
+        <w:ind w:left="142"/>
+        <w:jc w:val="center"/>
+      </w:pPr>
+      <w:r>
+        <w:rPr>
+          <w:noProof/>
+          <w:lang w:eastAsia="pl-PL"/>
+        </w:rPr>
+        <w:drawing>
+          <wp:inline distT="0" distB="0" distL="0" distR="0" wp14:anchorId="3ABACB67" wp14:editId="2B19F2D4">
+            <wp:extent cx="5760720" cy="2825115"/>
+            <wp:effectExtent l="0" t="0" r="0" b="0"/>
+            <wp:docPr id="2" name="Picture 2"/>
+            <wp:cNvGraphicFramePr>
+              <a:graphicFrameLocks xmlns:a="http://schemas.openxmlformats.org/drawingml/2006/main" noChangeAspect="1"/>
+            </wp:cNvGraphicFramePr>
+            <a:graphic xmlns:a="http://schemas.openxmlformats.org/drawingml/2006/main">
+              <a:graphicData uri="http://schemas.openxmlformats.org/drawingml/2006/picture">
+                <pic:pic xmlns:pic="http://schemas.openxmlformats.org/drawingml/2006/picture">
+                  <pic:nvPicPr>
+                    <pic:cNvPr id="1" name=""/>
+                    <pic:cNvPicPr/>
+                  </pic:nvPicPr>
+                  <pic:blipFill>
+                    <a:blip r:embed="rId6"/>
+                    <a:stretch>
+                      <a:fillRect/>
+                    </a:stretch>
+                  </pic:blipFill>
+                  <pic:spPr>
+                    <a:xfrm>
+                      <a:off x="0" y="0"/>
+                      <a:ext cx="5760720" cy="2825115"/>
+                    </a:xfrm>
+                    <a:prstGeom prst="rect">
+                      <a:avLst/>
+                    </a:prstGeom>
+                  </pic:spPr>
+                </pic:pic>
+              </a:graphicData>
+            </a:graphic>
+          </wp:inline>
+        </w:drawing>
+      </w:r>
+    </w:p>
+    <w:p>
+      <w:pPr>
+        <w:pStyle w:val="Caption"/>
+        <w:spacing w:before="240" w:after="160"/>
+        <w:jc w:val="center"/>
+      </w:pPr>
+      <w:r>
+        <w:t xml:space="preserve">Rysunek </w:t>
+      </w:r>
+      <w:r>
+        <w:fldChar w:fldCharType="begin"/>
+      </w:r>
+      <w:r>
+        <w:instrText xml:space="preserve"> SEQ Rysunek \* ARABIC </w:instrText>
+      </w:r>
+      <w:r>
+        <w:fldChar w:fldCharType="separate"/>
+      </w:r>
+      <w:r>
+        <w:rPr>
+          <w:noProof/>
+        </w:rPr>
+        <w:t>2</w:t>
+      </w:r>
+      <w:r>
+        <w:fldChar w:fldCharType="end"/>
+      </w:r>
+      <w:r>
+        <w:t xml:space="preserve"> Wybór interesujących przystanków</w:t>
+      </w:r>
+    </w:p>
+    <w:p>
+      <w:pPr>
+        <w:spacing w:before="240" w:line="240" w:lineRule="auto"/>
+        <w:ind w:left="142"/>
+        <w:jc w:val="both"/>
+      </w:pPr>
+      <w:r>
+        <w:t>Następnie należy zaznaczyć który rodzaj przystanków autobusowych ma zostać naniesiony na mapę</w:t>
+      </w:r>
+    </w:p>
+    <w:p>
+      <w:pPr>
+        <w:keepNext/>
+        <w:spacing w:before="240" w:line="240" w:lineRule="auto"/>
+        <w:ind w:left="142"/>
+        <w:jc w:val="center"/>
+      </w:pPr>
+      <w:r>
+        <w:rPr>
+          <w:noProof/>
+          <w:lang w:eastAsia="pl-PL"/>
+        </w:rPr>
+        <w:lastRenderedPageBreak/>
+        <w:drawing>
+          <wp:inline distT="0" distB="0" distL="0" distR="0" wp14:anchorId="1D8582A3" wp14:editId="25F175F7">
+            <wp:extent cx="5143500" cy="638175"/>
+            <wp:effectExtent l="0" t="0" r="0" b="9525"/>
+            <wp:docPr id="3" name="Picture 3"/>
+            <wp:cNvGraphicFramePr>
+              <a:graphicFrameLocks xmlns:a="http://schemas.openxmlformats.org/drawingml/2006/main" noChangeAspect="1"/>
+            </wp:cNvGraphicFramePr>
+            <a:graphic xmlns:a="http://schemas.openxmlformats.org/drawingml/2006/main">
+              <a:graphicData uri="http://schemas.openxmlformats.org/drawingml/2006/picture">
+                <pic:pic xmlns:pic="http://schemas.openxmlformats.org/drawingml/2006/picture">
+                  <pic:nvPicPr>
+                    <pic:cNvPr id="1" name=""/>
+                    <pic:cNvPicPr/>
+                  </pic:nvPicPr>
+                  <pic:blipFill>
+                    <a:blip r:embed="rId7"/>
+                    <a:stretch>
+                      <a:fillRect/>
+                    </a:stretch>
+                  </pic:blipFill>
+                  <pic:spPr>
+                    <a:xfrm>
+                      <a:off x="0" y="0"/>
+                      <a:ext cx="5143500" cy="638175"/>
+                    </a:xfrm>
+                    <a:prstGeom prst="rect">
+                      <a:avLst/>
+                    </a:prstGeom>
+                  </pic:spPr>
+                </pic:pic>
+              </a:graphicData>
+            </a:graphic>
+          </wp:inline>
+        </w:drawing>
+      </w:r>
+    </w:p>
+    <w:p>
+      <w:pPr>
+        <w:pStyle w:val="Caption"/>
+        <w:spacing w:before="240" w:after="160"/>
+        <w:jc w:val="center"/>
+      </w:pPr>
+      <w:r>
+        <w:t xml:space="preserve">Rysunek </w:t>
+      </w:r>
+      <w:r>
+        <w:fldChar w:fldCharType="begin"/>
+      </w:r>
+      <w:r>
+        <w:instrText xml:space="preserve"> SEQ Rysunek \* ARABIC </w:instrText>
+      </w:r>
+      <w:r>
+        <w:fldChar w:fldCharType="separate"/>
+      </w:r>
+      <w:r>
+        <w:rPr>
+          <w:noProof/>
+        </w:rPr>
+        <w:t>3</w:t>
+      </w:r>
+      <w:r>
+        <w:fldChar w:fldCharType="end"/>
+      </w:r>
+      <w:r>
+        <w:rPr>
+          <w:noProof/>
+        </w:rPr>
+        <w:t xml:space="preserve"> Wybór jaki typ przystanków ma zostać naniesiony na mapę</w:t>
+      </w:r>
+    </w:p>
+    <w:p>
+      <w:pPr>
+        <w:spacing w:before="240" w:line="240" w:lineRule="auto"/>
+        <w:ind w:left="142"/>
+        <w:jc w:val="both"/>
+      </w:pPr>
+      <w:r>
+        <w:t>Dla wybranych przystanków, po wyborze przycisku „Dodaj przystanki” zostaną one naniesione na mapę</w:t>
+      </w:r>
+    </w:p>
+    <w:p>
+      <w:pPr>
+        <w:keepNext/>
+        <w:spacing w:before="240" w:line="240" w:lineRule="auto"/>
+        <w:ind w:left="142"/>
+        <w:jc w:val="center"/>
+      </w:pPr>
+      <w:r>
+        <w:rPr>
+          <w:noProof/>
+          <w:lang w:eastAsia="pl-PL"/>
+        </w:rPr>
+        <w:drawing>
+          <wp:inline distT="0" distB="0" distL="0" distR="0" wp14:anchorId="3B475AE6" wp14:editId="3B76FF0C">
+            <wp:extent cx="5760720" cy="2679700"/>
+            <wp:effectExtent l="0" t="0" r="0" b="6350"/>
+            <wp:docPr id="4" name="Picture 4"/>
+            <wp:cNvGraphicFramePr>
+              <a:graphicFrameLocks xmlns:a="http://schemas.openxmlformats.org/drawingml/2006/main" noChangeAspect="1"/>
+            </wp:cNvGraphicFramePr>
+            <a:graphic xmlns:a="http://schemas.openxmlformats.org/drawingml/2006/main">
+              <a:graphicData uri="http://schemas.openxmlformats.org/drawingml/2006/picture">
+                <pic:pic xmlns:pic="http://schemas.openxmlformats.org/drawingml/2006/picture">
+                  <pic:nvPicPr>
+                    <pic:cNvPr id="1" name=""/>
+                    <pic:cNvPicPr/>
+                  </pic:nvPicPr>
+                  <pic:blipFill>
+                    <a:blip r:embed="rId8"/>
+                    <a:stretch>
+                      <a:fillRect/>
+                    </a:stretch>
+                  </pic:blipFill>
+                  <pic:spPr>
+                    <a:xfrm>
+                      <a:off x="0" y="0"/>
+                      <a:ext cx="5760720" cy="2679700"/>
+                    </a:xfrm>
+                    <a:prstGeom prst="rect">
+                      <a:avLst/>
+                    </a:prstGeom>
+                  </pic:spPr>
+                </pic:pic>
+              </a:graphicData>
+            </a:graphic>
+          </wp:inline>
+        </w:drawing>
+      </w:r>
+    </w:p>
+    <w:p>
+      <w:pPr>
+        <w:pStyle w:val="Caption"/>
+        <w:spacing w:before="240" w:after="160"/>
+        <w:jc w:val="center"/>
+      </w:pPr>
+      <w:r>
+        <w:t xml:space="preserve">Rysunek </w:t>
+      </w:r>
+      <w:r>
+        <w:fldChar w:fldCharType="begin"/>
+      </w:r>
+      <w:r>
+        <w:instrText xml:space="preserve"> SEQ Rysunek \* ARABIC </w:instrText>
+      </w:r>
+      <w:r>
+        <w:fldChar w:fldCharType="separate"/>
+      </w:r>
+      <w:r>
+        <w:rPr>
+          <w:noProof/>
+        </w:rPr>
+        <w:t>4</w:t>
+      </w:r>
+      <w:r>
+        <w:fldChar w:fldCharType="end"/>
+      </w:r>
+      <w:r>
+        <w:t xml:space="preserve"> Przykładowe przystanki naniesione na mapę</w:t>
+      </w:r>
+    </w:p>
+    <w:p>
+      <w:pPr>
+        <w:spacing w:before="240" w:line="240" w:lineRule="auto"/>
+        <w:ind w:left="142"/>
+        <w:jc w:val="both"/>
+      </w:pPr>
+      <w:r>
+        <w:t>W celu umożliwienia rozrysowania trasy autobusu na mapie, na podstawie przystanków, został wprowadzony przycisk „Wszystkie przystanki”. Dla wybranej linii, następuje przeniesienie wszystkich przystanków do sekcji wybranych. Po naniesieniu ich na mapę ukazuje się obraz przebiegu linii autobusowej.</w:t>
+      </w:r>
+    </w:p>
+    <w:p>
+      <w:pPr>
+        <w:keepNext/>
+        <w:spacing w:before="240" w:line="240" w:lineRule="auto"/>
+        <w:ind w:left="142"/>
+        <w:jc w:val="center"/>
+      </w:pPr>
+      <w:r>
+        <w:rPr>
+          <w:noProof/>
+          <w:lang w:eastAsia="pl-PL"/>
+        </w:rPr>
+        <w:drawing>
+          <wp:inline distT="0" distB="0" distL="0" distR="0" wp14:anchorId="5F2352DD" wp14:editId="692ECA84">
+            <wp:extent cx="5760720" cy="1336675"/>
+            <wp:effectExtent l="0" t="0" r="0" b="0"/>
+            <wp:docPr id="5" name="Picture 5"/>
+            <wp:cNvGraphicFramePr>
+              <a:graphicFrameLocks xmlns:a="http://schemas.openxmlformats.org/drawingml/2006/main" noChangeAspect="1"/>
+            </wp:cNvGraphicFramePr>
+            <a:graphic xmlns:a="http://schemas.openxmlformats.org/drawingml/2006/main">
+              <a:graphicData uri="http://schemas.openxmlformats.org/drawingml/2006/picture">
+                <pic:pic xmlns:pic="http://schemas.openxmlformats.org/drawingml/2006/picture">
+                  <pic:nvPicPr>
+                    <pic:cNvPr id="1" name=""/>
+                    <pic:cNvPicPr/>
+                  </pic:nvPicPr>
+                  <pic:blipFill>
+                    <a:blip r:embed="rId9"/>
+                    <a:stretch>
+                      <a:fillRect/>
+                    </a:stretch>
+                  </pic:blipFill>
+                  <pic:spPr>
+                    <a:xfrm>
+                      <a:off x="0" y="0"/>
+                      <a:ext cx="5760720" cy="1336675"/>
+                    </a:xfrm>
+                    <a:prstGeom prst="rect">
+                      <a:avLst/>
+                    </a:prstGeom>
+                  </pic:spPr>
+                </pic:pic>
+              </a:graphicData>
+            </a:graphic>
+          </wp:inline>
+        </w:drawing>
+      </w:r>
+    </w:p>
+    <w:p>
+      <w:pPr>
+        <w:pStyle w:val="Caption"/>
+        <w:spacing w:before="240" w:after="160"/>
+        <w:jc w:val="center"/>
+      </w:pPr>
+      <w:r>
+        <w:t xml:space="preserve">Rysunek </w:t>
+      </w:r>
+      <w:r>
+        <w:fldChar w:fldCharType="begin"/>
+      </w:r>
+      <w:r>
+        <w:instrText xml:space="preserve"> SEQ Rysunek \* ARABIC </w:instrText>
+      </w:r>
+      <w:r>
+        <w:fldChar w:fldCharType="separate"/>
+      </w:r>
+      <w:r>
+        <w:rPr>
+          <w:noProof/>
+        </w:rPr>
+        <w:t>5</w:t>
+      </w:r>
+      <w:r>
+        <w:fldChar w:fldCharType="end"/>
+      </w:r>
+      <w:r>
+        <w:t xml:space="preserve"> Linia przebiegu dla autobusu linii numer 1</w:t>
+      </w:r>
+    </w:p>
+    <w:p>
+      <w:pPr>
+        <w:spacing w:before="240" w:line="240" w:lineRule="auto"/>
+        <w:ind w:left="142"/>
+        <w:jc w:val="both"/>
+      </w:pPr>
+      <w:r>
+        <w:t xml:space="preserve">Anomalie w przebiegu linii autobusowej, oznaczają najczęściej zajezdnię bądź też przystanki na trasie do zajezdni. </w:t>
+      </w:r>
+    </w:p>
+    <w:p>
+      <w:pPr>
+        <w:pStyle w:val="ListParagraph"/>
+        <w:numPr>
+          <w:ilvl w:val="1"/>
+          <w:numId w:val="1"/>
+        </w:numPr>
+        <w:spacing w:before="240" w:after="160" w:line="240" w:lineRule="auto"/>
+        <w:rPr>
+          <w:rFonts w:cs="Arial"/>
+          <w:b/>
+          <w:color w:val="222222"/>
+          <w:sz w:val="24"/>
+          <w:szCs w:val="24"/>
+          <w:shd w:val="clear" w:color="auto" w:fill="FFFFFF"/>
+        </w:rPr>
+      </w:pPr>
+      <w:r>
+        <w:rPr>
+          <w:rFonts w:cs="Arial"/>
+          <w:b/>
+          <w:color w:val="222222"/>
+          <w:sz w:val="24"/>
+          <w:szCs w:val="24"/>
+          <w:shd w:val="clear" w:color="auto" w:fill="FFFFFF"/>
+        </w:rPr>
+        <w:t>Naniesienie atrakcji na mapę</w:t>
+      </w:r>
+    </w:p>
+    <w:p>
+      <w:pPr>
+        <w:spacing w:before="240" w:line="240" w:lineRule="auto"/>
+        <w:jc w:val="both"/>
+      </w:pPr>
+      <w:r>
+        <w:t>Po naniesieniu interesujących przystanków autobusowych na mapę możliwe jest wyszukanie atrakcji jakie są dostępne w określonej odległości od przystanku. Należy określić promień wyszukiwania dla każdego z przystanków</w:t>
+      </w:r>
+    </w:p>
+    <w:p>
+      <w:pPr>
+        <w:keepNext/>
+        <w:spacing w:before="240" w:line="240" w:lineRule="auto"/>
+        <w:jc w:val="center"/>
+      </w:pPr>
+      <w:r>
+        <w:rPr>
+          <w:noProof/>
+          <w:lang w:eastAsia="pl-PL"/>
+        </w:rPr>
+        <w:lastRenderedPageBreak/>
+        <w:drawing>
+          <wp:inline distT="0" distB="0" distL="0" distR="0" wp14:anchorId="431C08D0" wp14:editId="258AEBC1">
+            <wp:extent cx="5760720" cy="1503045"/>
+            <wp:effectExtent l="0" t="0" r="0" b="1905"/>
+            <wp:docPr id="7" name="Picture 7"/>
+            <wp:cNvGraphicFramePr>
+              <a:graphicFrameLocks xmlns:a="http://schemas.openxmlformats.org/drawingml/2006/main" noChangeAspect="1"/>
+            </wp:cNvGraphicFramePr>
+            <a:graphic xmlns:a="http://schemas.openxmlformats.org/drawingml/2006/main">
+              <a:graphicData uri="http://schemas.openxmlformats.org/drawingml/2006/picture">
+                <pic:pic xmlns:pic="http://schemas.openxmlformats.org/drawingml/2006/picture">
+                  <pic:nvPicPr>
+                    <pic:cNvPr id="1" name=""/>
+                    <pic:cNvPicPr/>
+                  </pic:nvPicPr>
+                  <pic:blipFill>
+                    <a:blip r:embed="rId10"/>
+                    <a:stretch>
+                      <a:fillRect/>
+                    </a:stretch>
+                  </pic:blipFill>
+                  <pic:spPr>
+                    <a:xfrm>
+                      <a:off x="0" y="0"/>
+                      <a:ext cx="5760720" cy="1503045"/>
+                    </a:xfrm>
+                    <a:prstGeom prst="rect">
+                      <a:avLst/>
+                    </a:prstGeom>
+                  </pic:spPr>
+                </pic:pic>
+              </a:graphicData>
+            </a:graphic>
+          </wp:inline>
+        </w:drawing>
+      </w:r>
+    </w:p>
+    <w:p>
+      <w:pPr>
+        <w:pStyle w:val="Caption"/>
+        <w:jc w:val="center"/>
+      </w:pPr>
+      <w:r>
+        <w:t xml:space="preserve">Rysunek </w:t>
+      </w:r>
+      <w:r>
+        <w:fldChar w:fldCharType="begin"/>
+      </w:r>
+      <w:r>
+        <w:instrText xml:space="preserve"> SEQ Rysunek \* ARABIC </w:instrText>
+      </w:r>
+      <w:r>
+        <w:fldChar w:fldCharType="separate"/>
+      </w:r>
+      <w:r>
+        <w:rPr>
+          <w:noProof/>
+        </w:rPr>
+        <w:t>6</w:t>
+      </w:r>
+      <w:r>
+        <w:fldChar w:fldCharType="end"/>
+      </w:r>
+      <w:r>
+        <w:t xml:space="preserve"> Ustalenie promienia wyszukiwania atrakcji</w:t>
+      </w:r>
+    </w:p>
+    <w:p>
+      <w:pPr>
+        <w:spacing w:before="240" w:line="240" w:lineRule="auto"/>
+        <w:jc w:val="both"/>
+      </w:pPr>
+      <w:r>
+        <w:t>Po ustaleniu promienia wyszukiwania należy zdefiniować określony typ atrakcji, np. piekarnia, bankomat, sklep.</w:t>
+      </w:r>
+    </w:p>
+    <w:p>
+      <w:pPr>
+        <w:keepNext/>
+        <w:spacing w:before="240" w:line="240" w:lineRule="auto"/>
+        <w:jc w:val="center"/>
+      </w:pPr>
+      <w:r>
+        <w:rPr>
+          <w:noProof/>
+          <w:lang w:eastAsia="pl-PL"/>
+        </w:rPr>
+        <w:drawing>
+          <wp:inline distT="0" distB="0" distL="0" distR="0" wp14:anchorId="5D831CEF" wp14:editId="09F9E427">
+            <wp:extent cx="4981575" cy="3438525"/>
+            <wp:effectExtent l="0" t="0" r="9525" b="9525"/>
+            <wp:docPr id="8" name="Picture 8"/>
+            <wp:cNvGraphicFramePr>
+              <a:graphicFrameLocks xmlns:a="http://schemas.openxmlformats.org/drawingml/2006/main" noChangeAspect="1"/>
+            </wp:cNvGraphicFramePr>
+            <a:graphic xmlns:a="http://schemas.openxmlformats.org/drawingml/2006/main">
+              <a:graphicData uri="http://schemas.openxmlformats.org/drawingml/2006/picture">
+                <pic:pic xmlns:pic="http://schemas.openxmlformats.org/drawingml/2006/picture">
+                  <pic:nvPicPr>
+                    <pic:cNvPr id="1" name=""/>
+                    <pic:cNvPicPr/>
+                  </pic:nvPicPr>
+                  <pic:blipFill>
+                    <a:blip r:embed="rId11"/>
+                    <a:stretch>
+                      <a:fillRect/>
+                    </a:stretch>
+                  </pic:blipFill>
+                  <pic:spPr>
+                    <a:xfrm>
+                      <a:off x="0" y="0"/>
+                      <a:ext cx="4981575" cy="3438525"/>
+                    </a:xfrm>
+                    <a:prstGeom prst="rect">
+                      <a:avLst/>
+                    </a:prstGeom>
+                  </pic:spPr>
+                </pic:pic>
+              </a:graphicData>
+            </a:graphic>
+          </wp:inline>
+        </w:drawing>
+      </w:r>
+    </w:p>
+    <w:p>
+      <w:pPr>
+        <w:pStyle w:val="Caption"/>
+        <w:jc w:val="center"/>
+      </w:pPr>
+      <w:r>
+        <w:t xml:space="preserve">Rysunek </w:t>
+      </w:r>
+      <w:r>
+        <w:fldChar w:fldCharType="begin"/>
+      </w:r>
+      <w:r>
+        <w:instrText xml:space="preserve"> SEQ Rysunek \* ARABIC </w:instrText>
+      </w:r>
+      <w:r>
+        <w:fldChar w:fldCharType="separate"/>
+      </w:r>
+      <w:r>
+        <w:rPr>
+          <w:noProof/>
+        </w:rPr>
+        <w:t>7</w:t>
+      </w:r>
+      <w:r>
+        <w:fldChar w:fldCharType="end"/>
+      </w:r>
+      <w:r>
+        <w:t xml:space="preserve"> Wynik wyszukiwania banków i barów</w:t>
+      </w:r>
+    </w:p>
+    <w:p>
+      <w:pPr>
+        <w:pStyle w:val="ListParagraph"/>
+        <w:numPr>
+          <w:ilvl w:val="1"/>
+          <w:numId w:val="1"/>
+        </w:numPr>
+        <w:spacing w:before="240" w:after="160" w:line="240" w:lineRule="auto"/>
+        <w:rPr>
+          <w:rFonts w:cs="Arial"/>
+          <w:b/>
+          <w:color w:val="222222"/>
+          <w:sz w:val="24"/>
+          <w:szCs w:val="24"/>
+          <w:shd w:val="clear" w:color="auto" w:fill="FFFFFF"/>
+        </w:rPr>
+      </w:pPr>
+      <w:r>
+        <w:rPr>
+          <w:rFonts w:cs="Arial"/>
+          <w:b/>
+          <w:color w:val="222222"/>
+          <w:sz w:val="24"/>
+          <w:szCs w:val="24"/>
+          <w:shd w:val="clear" w:color="auto" w:fill="FFFFFF"/>
+        </w:rPr>
+        <w:t>Wyszukanie najbliższej atrakcji dla przystanków</w:t>
+      </w:r>
+    </w:p>
+    <w:p>
+      <w:r>
+        <w:t xml:space="preserve">Po dokonaniu każdego z poprzednich kroków, możliwe jest również określenie najbliższej atrakcji danego typu dla każdego z naniesionych przystanków. Należy w tym celu przejść poprzednio określoną ścieżkę a następnie wybrać przycisk „Najbliższa atrakcja”. </w:t>
+      </w:r>
+    </w:p>
+    <w:p/>
+    <w:p>
+      <w:pPr>
+        <w:pStyle w:val="ListParagraph"/>
+        <w:numPr>
+          <w:ilvl w:val="0"/>
+          <w:numId w:val="1"/>
+        </w:numPr>
+        <w:spacing w:before="240" w:after="160" w:line="360" w:lineRule="auto"/>
+        <w:jc w:val="both"/>
+        <w:rPr>
+          <w:rFonts w:cs="Arial"/>
+          <w:b/>
+          <w:color w:val="222222"/>
+          <w:sz w:val="24"/>
+          <w:szCs w:val="24"/>
+          <w:shd w:val="clear" w:color="auto" w:fill="FFFFFF"/>
+        </w:rPr>
+      </w:pPr>
+      <w:r>
+        <w:rPr>
+          <w:rFonts w:cs="Arial"/>
+          <w:b/>
+          <w:color w:val="222222"/>
+          <w:sz w:val="24"/>
+          <w:szCs w:val="24"/>
+          <w:shd w:val="clear" w:color="auto" w:fill="FFFFFF"/>
+        </w:rPr>
+        <w:t>Architektura i technologie</w:t>
+      </w:r>
+    </w:p>
+    <w:p>
+      <w:pPr>
+        <w:spacing w:before="240" w:line="360" w:lineRule="auto"/>
+        <w:jc w:val="both"/>
+      </w:pPr>
+      <w:r>
+        <w:t xml:space="preserve">Aplikacja </w:t>
+      </w:r>
+      <w:r>
+        <w:t>została</w:t>
+      </w:r>
+      <w:r>
+        <w:t xml:space="preserve"> zrealizowana w postaci aplikacji Webowej. Architektura wyróżnia dwie warstwy: klient oraz serwer. Warstwa klienta </w:t>
+      </w:r>
+      <w:r>
+        <w:t>wykorzystywała technologie</w:t>
+      </w:r>
+      <w:r>
+        <w:t xml:space="preserve"> HTML5, angularJS oraz Google Maps Api. Część serwerowa </w:t>
+      </w:r>
+      <w:r>
+        <w:t>została</w:t>
+      </w:r>
+      <w:r>
+        <w:t xml:space="preserve"> zrealizowana przy wykorzystaniu języka Python w wersji 3.6 wraz z </w:t>
+      </w:r>
+      <w:r>
+        <w:lastRenderedPageBreak/>
+        <w:t xml:space="preserve">wykorzystaniem biblioteki Flask zajmującej się zarządzaniem zapytaniami, wywoływaniem odpowiednich funkcji oraz wysyłaniem odpowiedzi. W celu komunikacji z bazą danych </w:t>
+      </w:r>
+      <w:r>
+        <w:t>został</w:t>
+      </w:r>
+      <w:r>
+        <w:t xml:space="preserve"> wykorzystany framework SQLAlchemy wraz ze sterownikiem Psycopg2. Architektura zakłada</w:t>
+      </w:r>
+      <w:r>
+        <w:t>ła</w:t>
+      </w:r>
+      <w:r>
+        <w:t xml:space="preserve"> położenie nacisku na optymalizację czasu przetwarzania zapytań bazodanowych. W tym celu dane </w:t>
+      </w:r>
+      <w:r>
+        <w:t>były</w:t>
+      </w:r>
+      <w:r>
+        <w:t xml:space="preserve"> przetrzymywane w pamięci RAM. Oznacza</w:t>
+      </w:r>
+      <w:r>
+        <w:t>ło</w:t>
+      </w:r>
+      <w:r>
+        <w:t xml:space="preserve"> to, że w przypadku gdy użytkownik zdecyduje się wykorzystać te same parametry, nie </w:t>
+      </w:r>
+      <w:r>
+        <w:t>było</w:t>
+      </w:r>
+      <w:r>
+        <w:t xml:space="preserve"> wysyłane zapytanie do bazy danych, gdyż informacje </w:t>
+      </w:r>
+      <w:r>
+        <w:t>zostały</w:t>
+      </w:r>
+      <w:r>
+        <w:t xml:space="preserve"> wcześniej zapisane w cache. </w:t>
+      </w:r>
+    </w:p>
+    <w:p/>
     <w:sectPr>
       <w:pgSz w:w="11906" w:h="16838"/>
       <w:pgMar w:top="1417" w:right="1417" w:bottom="1417" w:left="1417" w:header="708" w:footer="708" w:gutter="0"/>
@@ -1981,18 +3941,139 @@
 </file>
 
 <file path=word/numbering.xml><?xml version="1.0" encoding="utf-8"?>
-<w:numbering xmlns:wpc="http://schemas.microsoft.com/office/word/2010/wordprocessingCanvas" xmlns:mc="http://schemas.openxmlformats.org/markup-compatibility/2006" xmlns:o="urn:schemas-microsoft-com:office:office" xmlns:r="http://schemas.openxmlformats.org/officeDocument/2006/relationships" xmlns:m="http://schemas.openxmlformats.org/officeDocument/2006/math" xmlns:v="urn:schemas-microsoft-com:vml" xmlns:wp14="http://schemas.microsoft.com/office/word/2010/wordprocessingDrawing" xmlns:wp="http://schemas.openxmlformats.org/drawingml/2006/wordprocessingDrawing" xmlns:w10="urn:schemas-microsoft-com:office:word" xmlns:w="http://schemas.openxmlformats.org/wordprocessingml/2006/main" xmlns:w14="http://schemas.microsoft.com/office/word/2010/wordml" xmlns:wpg="http://schemas.microsoft.com/office/word/2010/wordprocessingGroup" xmlns:wpi="http://schemas.microsoft.com/office/word/2010/wordprocessingInk" xmlns:wne="http://schemas.microsoft.com/office/word/2006/wordml" xmlns:wps="http://schemas.microsoft.com/office/word/2010/wordprocessingShape" mc:Ignorable="w14 wp14">
-  <w:abstractNum w:abstractNumId="0">
+<w:numbering xmlns:wpc="http://schemas.microsoft.com/office/word/2010/wordprocessingCanvas" xmlns:mc="http://schemas.openxmlformats.org/markup-compatibility/2006" xmlns:o="urn:schemas-microsoft-com:office:office" xmlns:r="http://schemas.openxmlformats.org/officeDocument/2006/relationships" xmlns:m="http://schemas.openxmlformats.org/officeDocument/2006/math" xmlns:v="urn:schemas-microsoft-com:vml" xmlns:wp14="http://schemas.microsoft.com/office/word/2010/wordprocessingDrawing" xmlns:wp="http://schemas.openxmlformats.org/drawingml/2006/wordprocessingDrawing" xmlns:w10="urn:schemas-microsoft-com:office:word" xmlns:w="http://schemas.openxmlformats.org/wordprocessingml/2006/main" xmlns:w14="http://schemas.microsoft.com/office/word/2010/wordml" xmlns:w15="http://schemas.microsoft.com/office/word/2012/wordml" xmlns:wpg="http://schemas.microsoft.com/office/word/2010/wordprocessingGroup" xmlns:wpi="http://schemas.microsoft.com/office/word/2010/wordprocessingInk" xmlns:wne="http://schemas.microsoft.com/office/word/2006/wordml" xmlns:wps="http://schemas.microsoft.com/office/word/2010/wordprocessingShape" mc:Ignorable="w14 w15 wp14">
+  <w:abstractNum w:abstractNumId="0" w15:restartNumberingAfterBreak="0">
     <w:nsid w:val="0ED65137"/>
-    <w:multiLevelType w:val="hybridMultilevel"/>
-    <w:tmpl w:val="076275C6"/>
-    <w:lvl w:ilvl="0" w:tplc="0415000F">
+    <w:multiLevelType w:val="multilevel"/>
+    <w:tmpl w:val="5A526308"/>
+    <w:lvl w:ilvl="0">
       <w:start w:val="1"/>
       <w:numFmt w:val="decimal"/>
       <w:lvlText w:val="%1."/>
       <w:lvlJc w:val="left"/>
       <w:pPr>
-        <w:ind w:left="720" w:hanging="360"/>
+        <w:ind w:left="360" w:hanging="360"/>
+      </w:pPr>
+      <w:rPr>
+        <w:rFonts w:hint="default"/>
+      </w:rPr>
+    </w:lvl>
+    <w:lvl w:ilvl="1">
+      <w:start w:val="1"/>
+      <w:numFmt w:val="decimal"/>
+      <w:isLgl/>
+      <w:lvlText w:val="%1.%2."/>
+      <w:lvlJc w:val="left"/>
+      <w:pPr>
+        <w:ind w:left="360" w:hanging="360"/>
+      </w:pPr>
+      <w:rPr>
+        <w:rFonts w:hint="default"/>
+      </w:rPr>
+    </w:lvl>
+    <w:lvl w:ilvl="2">
+      <w:start w:val="1"/>
+      <w:numFmt w:val="decimal"/>
+      <w:isLgl/>
+      <w:lvlText w:val="%1.%2.%3."/>
+      <w:lvlJc w:val="left"/>
+      <w:pPr>
+        <w:ind w:left="1080" w:hanging="720"/>
+      </w:pPr>
+      <w:rPr>
+        <w:rFonts w:hint="default"/>
+      </w:rPr>
+    </w:lvl>
+    <w:lvl w:ilvl="3">
+      <w:start w:val="1"/>
+      <w:numFmt w:val="decimal"/>
+      <w:isLgl/>
+      <w:lvlText w:val="%1.%2.%3.%4."/>
+      <w:lvlJc w:val="left"/>
+      <w:pPr>
+        <w:ind w:left="1080" w:hanging="720"/>
+      </w:pPr>
+      <w:rPr>
+        <w:rFonts w:hint="default"/>
+      </w:rPr>
+    </w:lvl>
+    <w:lvl w:ilvl="4">
+      <w:start w:val="1"/>
+      <w:numFmt w:val="decimal"/>
+      <w:isLgl/>
+      <w:lvlText w:val="%1.%2.%3.%4.%5."/>
+      <w:lvlJc w:val="left"/>
+      <w:pPr>
+        <w:ind w:left="1440" w:hanging="1080"/>
+      </w:pPr>
+      <w:rPr>
+        <w:rFonts w:hint="default"/>
+      </w:rPr>
+    </w:lvl>
+    <w:lvl w:ilvl="5">
+      <w:start w:val="1"/>
+      <w:numFmt w:val="decimal"/>
+      <w:isLgl/>
+      <w:lvlText w:val="%1.%2.%3.%4.%5.%6."/>
+      <w:lvlJc w:val="left"/>
+      <w:pPr>
+        <w:ind w:left="1440" w:hanging="1080"/>
+      </w:pPr>
+      <w:rPr>
+        <w:rFonts w:hint="default"/>
+      </w:rPr>
+    </w:lvl>
+    <w:lvl w:ilvl="6">
+      <w:start w:val="1"/>
+      <w:numFmt w:val="decimal"/>
+      <w:isLgl/>
+      <w:lvlText w:val="%1.%2.%3.%4.%5.%6.%7."/>
+      <w:lvlJc w:val="left"/>
+      <w:pPr>
+        <w:ind w:left="1800" w:hanging="1440"/>
+      </w:pPr>
+      <w:rPr>
+        <w:rFonts w:hint="default"/>
+      </w:rPr>
+    </w:lvl>
+    <w:lvl w:ilvl="7">
+      <w:start w:val="1"/>
+      <w:numFmt w:val="decimal"/>
+      <w:isLgl/>
+      <w:lvlText w:val="%1.%2.%3.%4.%5.%6.%7.%8."/>
+      <w:lvlJc w:val="left"/>
+      <w:pPr>
+        <w:ind w:left="1800" w:hanging="1440"/>
+      </w:pPr>
+      <w:rPr>
+        <w:rFonts w:hint="default"/>
+      </w:rPr>
+    </w:lvl>
+    <w:lvl w:ilvl="8">
+      <w:start w:val="1"/>
+      <w:numFmt w:val="decimal"/>
+      <w:isLgl/>
+      <w:lvlText w:val="%1.%2.%3.%4.%5.%6.%7.%8.%9."/>
+      <w:lvlJc w:val="left"/>
+      <w:pPr>
+        <w:ind w:left="2160" w:hanging="1800"/>
+      </w:pPr>
+      <w:rPr>
+        <w:rFonts w:hint="default"/>
+      </w:rPr>
+    </w:lvl>
+  </w:abstractNum>
+  <w:abstractNum w:abstractNumId="1" w15:restartNumberingAfterBreak="0">
+    <w:nsid w:val="116179D8"/>
+    <w:multiLevelType w:val="hybridMultilevel"/>
+    <w:tmpl w:val="2CA2A4BC"/>
+    <w:lvl w:ilvl="0" w:tplc="0415000F">
+      <w:start w:val="1"/>
+      <w:numFmt w:val="decimal"/>
+      <w:lvlText w:val="%1."/>
+      <w:lvlJc w:val="left"/>
+      <w:pPr>
+        <w:ind w:left="360" w:hanging="360"/>
       </w:pPr>
       <w:rPr>
         <w:rFonts w:hint="default"/>
@@ -2004,7 +4085,7 @@
       <w:lvlText w:val="%2."/>
       <w:lvlJc w:val="left"/>
       <w:pPr>
-        <w:ind w:left="1440" w:hanging="360"/>
+        <w:ind w:left="1080" w:hanging="360"/>
       </w:pPr>
     </w:lvl>
     <w:lvl w:ilvl="2" w:tplc="0415001B" w:tentative="1">
@@ -2013,7 +4094,7 @@
       <w:lvlText w:val="%3."/>
       <w:lvlJc w:val="right"/>
       <w:pPr>
-        <w:ind w:left="2160" w:hanging="180"/>
+        <w:ind w:left="1800" w:hanging="180"/>
       </w:pPr>
     </w:lvl>
     <w:lvl w:ilvl="3" w:tplc="0415000F" w:tentative="1">
@@ -2022,7 +4103,7 @@
       <w:lvlText w:val="%4."/>
       <w:lvlJc w:val="left"/>
       <w:pPr>
-        <w:ind w:left="2880" w:hanging="360"/>
+        <w:ind w:left="2520" w:hanging="360"/>
       </w:pPr>
     </w:lvl>
     <w:lvl w:ilvl="4" w:tplc="04150019" w:tentative="1">
@@ -2031,7 +4112,7 @@
       <w:lvlText w:val="%5."/>
       <w:lvlJc w:val="left"/>
       <w:pPr>
-        <w:ind w:left="3600" w:hanging="360"/>
+        <w:ind w:left="3240" w:hanging="360"/>
       </w:pPr>
     </w:lvl>
     <w:lvl w:ilvl="5" w:tplc="0415001B" w:tentative="1">
@@ -2040,7 +4121,7 @@
       <w:lvlText w:val="%6."/>
       <w:lvlJc w:val="right"/>
       <w:pPr>
-        <w:ind w:left="4320" w:hanging="180"/>
+        <w:ind w:left="3960" w:hanging="180"/>
       </w:pPr>
     </w:lvl>
     <w:lvl w:ilvl="6" w:tplc="0415000F" w:tentative="1">
@@ -2049,7 +4130,7 @@
       <w:lvlText w:val="%7."/>
       <w:lvlJc w:val="left"/>
       <w:pPr>
-        <w:ind w:left="5040" w:hanging="360"/>
+        <w:ind w:left="4680" w:hanging="360"/>
       </w:pPr>
     </w:lvl>
     <w:lvl w:ilvl="7" w:tplc="04150019" w:tentative="1">
@@ -2058,7 +4139,7 @@
       <w:lvlText w:val="%8."/>
       <w:lvlJc w:val="left"/>
       <w:pPr>
-        <w:ind w:left="5760" w:hanging="360"/>
+        <w:ind w:left="5400" w:hanging="360"/>
       </w:pPr>
     </w:lvl>
     <w:lvl w:ilvl="8" w:tplc="0415001B" w:tentative="1">
@@ -2067,11 +4148,11 @@
       <w:lvlText w:val="%9."/>
       <w:lvlJc w:val="right"/>
       <w:pPr>
-        <w:ind w:left="6480" w:hanging="180"/>
+        <w:ind w:left="6120" w:hanging="180"/>
       </w:pPr>
     </w:lvl>
   </w:abstractNum>
-  <w:abstractNum w:abstractNumId="1">
+  <w:abstractNum w:abstractNumId="2" w15:restartNumberingAfterBreak="0">
     <w:nsid w:val="14C20C58"/>
     <w:multiLevelType w:val="hybridMultilevel"/>
     <w:tmpl w:val="59F6BFAC"/>
@@ -2184,7 +4265,7 @@
       </w:rPr>
     </w:lvl>
   </w:abstractNum>
-  <w:abstractNum w:abstractNumId="2">
+  <w:abstractNum w:abstractNumId="3" w15:restartNumberingAfterBreak="0">
     <w:nsid w:val="17EF737F"/>
     <w:multiLevelType w:val="hybridMultilevel"/>
     <w:tmpl w:val="2BE44F7E"/>
@@ -2297,7 +4378,7 @@
       </w:rPr>
     </w:lvl>
   </w:abstractNum>
-  <w:abstractNum w:abstractNumId="3">
+  <w:abstractNum w:abstractNumId="4" w15:restartNumberingAfterBreak="0">
     <w:nsid w:val="1AEC0998"/>
     <w:multiLevelType w:val="hybridMultilevel"/>
     <w:tmpl w:val="81AAFC4C"/>
@@ -2386,7 +4467,120 @@
       </w:pPr>
     </w:lvl>
   </w:abstractNum>
-  <w:abstractNum w:abstractNumId="4">
+  <w:abstractNum w:abstractNumId="5" w15:restartNumberingAfterBreak="0">
+    <w:nsid w:val="1C9A728D"/>
+    <w:multiLevelType w:val="hybridMultilevel"/>
+    <w:tmpl w:val="A6848C46"/>
+    <w:lvl w:ilvl="0" w:tplc="04150001">
+      <w:start w:val="1"/>
+      <w:numFmt w:val="bullet"/>
+      <w:lvlText w:val=""/>
+      <w:lvlJc w:val="left"/>
+      <w:pPr>
+        <w:ind w:left="502" w:hanging="360"/>
+      </w:pPr>
+      <w:rPr>
+        <w:rFonts w:ascii="Symbol" w:hAnsi="Symbol" w:hint="default"/>
+      </w:rPr>
+    </w:lvl>
+    <w:lvl w:ilvl="1" w:tplc="04150003" w:tentative="1">
+      <w:start w:val="1"/>
+      <w:numFmt w:val="bullet"/>
+      <w:lvlText w:val="o"/>
+      <w:lvlJc w:val="left"/>
+      <w:pPr>
+        <w:ind w:left="1222" w:hanging="360"/>
+      </w:pPr>
+      <w:rPr>
+        <w:rFonts w:ascii="Courier New" w:hAnsi="Courier New" w:cs="Courier New" w:hint="default"/>
+      </w:rPr>
+    </w:lvl>
+    <w:lvl w:ilvl="2" w:tplc="04150005" w:tentative="1">
+      <w:start w:val="1"/>
+      <w:numFmt w:val="bullet"/>
+      <w:lvlText w:val=""/>
+      <w:lvlJc w:val="left"/>
+      <w:pPr>
+        <w:ind w:left="1942" w:hanging="360"/>
+      </w:pPr>
+      <w:rPr>
+        <w:rFonts w:ascii="Wingdings" w:hAnsi="Wingdings" w:hint="default"/>
+      </w:rPr>
+    </w:lvl>
+    <w:lvl w:ilvl="3" w:tplc="04150001" w:tentative="1">
+      <w:start w:val="1"/>
+      <w:numFmt w:val="bullet"/>
+      <w:lvlText w:val=""/>
+      <w:lvlJc w:val="left"/>
+      <w:pPr>
+        <w:ind w:left="2662" w:hanging="360"/>
+      </w:pPr>
+      <w:rPr>
+        <w:rFonts w:ascii="Symbol" w:hAnsi="Symbol" w:hint="default"/>
+      </w:rPr>
+    </w:lvl>
+    <w:lvl w:ilvl="4" w:tplc="04150003" w:tentative="1">
+      <w:start w:val="1"/>
+      <w:numFmt w:val="bullet"/>
+      <w:lvlText w:val="o"/>
+      <w:lvlJc w:val="left"/>
+      <w:pPr>
+        <w:ind w:left="3382" w:hanging="360"/>
+      </w:pPr>
+      <w:rPr>
+        <w:rFonts w:ascii="Courier New" w:hAnsi="Courier New" w:cs="Courier New" w:hint="default"/>
+      </w:rPr>
+    </w:lvl>
+    <w:lvl w:ilvl="5" w:tplc="04150005" w:tentative="1">
+      <w:start w:val="1"/>
+      <w:numFmt w:val="bullet"/>
+      <w:lvlText w:val=""/>
+      <w:lvlJc w:val="left"/>
+      <w:pPr>
+        <w:ind w:left="4102" w:hanging="360"/>
+      </w:pPr>
+      <w:rPr>
+        <w:rFonts w:ascii="Wingdings" w:hAnsi="Wingdings" w:hint="default"/>
+      </w:rPr>
+    </w:lvl>
+    <w:lvl w:ilvl="6" w:tplc="04150001" w:tentative="1">
+      <w:start w:val="1"/>
+      <w:numFmt w:val="bullet"/>
+      <w:lvlText w:val=""/>
+      <w:lvlJc w:val="left"/>
+      <w:pPr>
+        <w:ind w:left="4822" w:hanging="360"/>
+      </w:pPr>
+      <w:rPr>
+        <w:rFonts w:ascii="Symbol" w:hAnsi="Symbol" w:hint="default"/>
+      </w:rPr>
+    </w:lvl>
+    <w:lvl w:ilvl="7" w:tplc="04150003" w:tentative="1">
+      <w:start w:val="1"/>
+      <w:numFmt w:val="bullet"/>
+      <w:lvlText w:val="o"/>
+      <w:lvlJc w:val="left"/>
+      <w:pPr>
+        <w:ind w:left="5542" w:hanging="360"/>
+      </w:pPr>
+      <w:rPr>
+        <w:rFonts w:ascii="Courier New" w:hAnsi="Courier New" w:cs="Courier New" w:hint="default"/>
+      </w:rPr>
+    </w:lvl>
+    <w:lvl w:ilvl="8" w:tplc="04150005" w:tentative="1">
+      <w:start w:val="1"/>
+      <w:numFmt w:val="bullet"/>
+      <w:lvlText w:val=""/>
+      <w:lvlJc w:val="left"/>
+      <w:pPr>
+        <w:ind w:left="6262" w:hanging="360"/>
+      </w:pPr>
+      <w:rPr>
+        <w:rFonts w:ascii="Wingdings" w:hAnsi="Wingdings" w:hint="default"/>
+      </w:rPr>
+    </w:lvl>
+  </w:abstractNum>
+  <w:abstractNum w:abstractNumId="6" w15:restartNumberingAfterBreak="0">
     <w:nsid w:val="24591448"/>
     <w:multiLevelType w:val="hybridMultilevel"/>
     <w:tmpl w:val="8AB6FBCA"/>
@@ -2475,7 +4669,120 @@
       </w:pPr>
     </w:lvl>
   </w:abstractNum>
-  <w:abstractNum w:abstractNumId="5">
+  <w:abstractNum w:abstractNumId="7" w15:restartNumberingAfterBreak="0">
+    <w:nsid w:val="316B0745"/>
+    <w:multiLevelType w:val="hybridMultilevel"/>
+    <w:tmpl w:val="1FFC4D7A"/>
+    <w:lvl w:ilvl="0" w:tplc="04150001">
+      <w:start w:val="1"/>
+      <w:numFmt w:val="bullet"/>
+      <w:lvlText w:val=""/>
+      <w:lvlJc w:val="left"/>
+      <w:pPr>
+        <w:ind w:left="502" w:hanging="360"/>
+      </w:pPr>
+      <w:rPr>
+        <w:rFonts w:ascii="Symbol" w:hAnsi="Symbol" w:hint="default"/>
+      </w:rPr>
+    </w:lvl>
+    <w:lvl w:ilvl="1" w:tplc="04150003" w:tentative="1">
+      <w:start w:val="1"/>
+      <w:numFmt w:val="bullet"/>
+      <w:lvlText w:val="o"/>
+      <w:lvlJc w:val="left"/>
+      <w:pPr>
+        <w:ind w:left="1222" w:hanging="360"/>
+      </w:pPr>
+      <w:rPr>
+        <w:rFonts w:ascii="Courier New" w:hAnsi="Courier New" w:cs="Courier New" w:hint="default"/>
+      </w:rPr>
+    </w:lvl>
+    <w:lvl w:ilvl="2" w:tplc="04150005" w:tentative="1">
+      <w:start w:val="1"/>
+      <w:numFmt w:val="bullet"/>
+      <w:lvlText w:val=""/>
+      <w:lvlJc w:val="left"/>
+      <w:pPr>
+        <w:ind w:left="1942" w:hanging="360"/>
+      </w:pPr>
+      <w:rPr>
+        <w:rFonts w:ascii="Wingdings" w:hAnsi="Wingdings" w:hint="default"/>
+      </w:rPr>
+    </w:lvl>
+    <w:lvl w:ilvl="3" w:tplc="04150001" w:tentative="1">
+      <w:start w:val="1"/>
+      <w:numFmt w:val="bullet"/>
+      <w:lvlText w:val=""/>
+      <w:lvlJc w:val="left"/>
+      <w:pPr>
+        <w:ind w:left="2662" w:hanging="360"/>
+      </w:pPr>
+      <w:rPr>
+        <w:rFonts w:ascii="Symbol" w:hAnsi="Symbol" w:hint="default"/>
+      </w:rPr>
+    </w:lvl>
+    <w:lvl w:ilvl="4" w:tplc="04150003" w:tentative="1">
+      <w:start w:val="1"/>
+      <w:numFmt w:val="bullet"/>
+      <w:lvlText w:val="o"/>
+      <w:lvlJc w:val="left"/>
+      <w:pPr>
+        <w:ind w:left="3382" w:hanging="360"/>
+      </w:pPr>
+      <w:rPr>
+        <w:rFonts w:ascii="Courier New" w:hAnsi="Courier New" w:cs="Courier New" w:hint="default"/>
+      </w:rPr>
+    </w:lvl>
+    <w:lvl w:ilvl="5" w:tplc="04150005" w:tentative="1">
+      <w:start w:val="1"/>
+      <w:numFmt w:val="bullet"/>
+      <w:lvlText w:val=""/>
+      <w:lvlJc w:val="left"/>
+      <w:pPr>
+        <w:ind w:left="4102" w:hanging="360"/>
+      </w:pPr>
+      <w:rPr>
+        <w:rFonts w:ascii="Wingdings" w:hAnsi="Wingdings" w:hint="default"/>
+      </w:rPr>
+    </w:lvl>
+    <w:lvl w:ilvl="6" w:tplc="04150001" w:tentative="1">
+      <w:start w:val="1"/>
+      <w:numFmt w:val="bullet"/>
+      <w:lvlText w:val=""/>
+      <w:lvlJc w:val="left"/>
+      <w:pPr>
+        <w:ind w:left="4822" w:hanging="360"/>
+      </w:pPr>
+      <w:rPr>
+        <w:rFonts w:ascii="Symbol" w:hAnsi="Symbol" w:hint="default"/>
+      </w:rPr>
+    </w:lvl>
+    <w:lvl w:ilvl="7" w:tplc="04150003" w:tentative="1">
+      <w:start w:val="1"/>
+      <w:numFmt w:val="bullet"/>
+      <w:lvlText w:val="o"/>
+      <w:lvlJc w:val="left"/>
+      <w:pPr>
+        <w:ind w:left="5542" w:hanging="360"/>
+      </w:pPr>
+      <w:rPr>
+        <w:rFonts w:ascii="Courier New" w:hAnsi="Courier New" w:cs="Courier New" w:hint="default"/>
+      </w:rPr>
+    </w:lvl>
+    <w:lvl w:ilvl="8" w:tplc="04150005" w:tentative="1">
+      <w:start w:val="1"/>
+      <w:numFmt w:val="bullet"/>
+      <w:lvlText w:val=""/>
+      <w:lvlJc w:val="left"/>
+      <w:pPr>
+        <w:ind w:left="6262" w:hanging="360"/>
+      </w:pPr>
+      <w:rPr>
+        <w:rFonts w:ascii="Wingdings" w:hAnsi="Wingdings" w:hint="default"/>
+      </w:rPr>
+    </w:lvl>
+  </w:abstractNum>
+  <w:abstractNum w:abstractNumId="8" w15:restartNumberingAfterBreak="0">
     <w:nsid w:val="3BE45DE8"/>
     <w:multiLevelType w:val="hybridMultilevel"/>
     <w:tmpl w:val="908CF7A0"/>
@@ -2588,7 +4895,7 @@
       </w:rPr>
     </w:lvl>
   </w:abstractNum>
-  <w:abstractNum w:abstractNumId="6">
+  <w:abstractNum w:abstractNumId="9" w15:restartNumberingAfterBreak="0">
     <w:nsid w:val="45533856"/>
     <w:multiLevelType w:val="hybridMultilevel"/>
     <w:tmpl w:val="E062ABAE"/>
@@ -2701,7 +5008,7 @@
       </w:rPr>
     </w:lvl>
   </w:abstractNum>
-  <w:abstractNum w:abstractNumId="7">
+  <w:abstractNum w:abstractNumId="10" w15:restartNumberingAfterBreak="0">
     <w:nsid w:val="54D94827"/>
     <w:multiLevelType w:val="hybridMultilevel"/>
     <w:tmpl w:val="7BB2ECEC"/>
@@ -2814,7 +5121,96 @@
       </w:rPr>
     </w:lvl>
   </w:abstractNum>
-  <w:abstractNum w:abstractNumId="8">
+  <w:abstractNum w:abstractNumId="11" w15:restartNumberingAfterBreak="0">
+    <w:nsid w:val="5DB36931"/>
+    <w:multiLevelType w:val="hybridMultilevel"/>
+    <w:tmpl w:val="E7900B24"/>
+    <w:lvl w:ilvl="0" w:tplc="0415000F">
+      <w:start w:val="1"/>
+      <w:numFmt w:val="decimal"/>
+      <w:lvlText w:val="%1."/>
+      <w:lvlJc w:val="left"/>
+      <w:pPr>
+        <w:ind w:left="720" w:hanging="360"/>
+      </w:pPr>
+      <w:rPr>
+        <w:rFonts w:hint="default"/>
+      </w:rPr>
+    </w:lvl>
+    <w:lvl w:ilvl="1" w:tplc="04150019" w:tentative="1">
+      <w:start w:val="1"/>
+      <w:numFmt w:val="lowerLetter"/>
+      <w:lvlText w:val="%2."/>
+      <w:lvlJc w:val="left"/>
+      <w:pPr>
+        <w:ind w:left="1440" w:hanging="360"/>
+      </w:pPr>
+    </w:lvl>
+    <w:lvl w:ilvl="2" w:tplc="0415001B" w:tentative="1">
+      <w:start w:val="1"/>
+      <w:numFmt w:val="lowerRoman"/>
+      <w:lvlText w:val="%3."/>
+      <w:lvlJc w:val="right"/>
+      <w:pPr>
+        <w:ind w:left="2160" w:hanging="180"/>
+      </w:pPr>
+    </w:lvl>
+    <w:lvl w:ilvl="3" w:tplc="0415000F" w:tentative="1">
+      <w:start w:val="1"/>
+      <w:numFmt w:val="decimal"/>
+      <w:lvlText w:val="%4."/>
+      <w:lvlJc w:val="left"/>
+      <w:pPr>
+        <w:ind w:left="2880" w:hanging="360"/>
+      </w:pPr>
+    </w:lvl>
+    <w:lvl w:ilvl="4" w:tplc="04150019" w:tentative="1">
+      <w:start w:val="1"/>
+      <w:numFmt w:val="lowerLetter"/>
+      <w:lvlText w:val="%5."/>
+      <w:lvlJc w:val="left"/>
+      <w:pPr>
+        <w:ind w:left="3600" w:hanging="360"/>
+      </w:pPr>
+    </w:lvl>
+    <w:lvl w:ilvl="5" w:tplc="0415001B" w:tentative="1">
+      <w:start w:val="1"/>
+      <w:numFmt w:val="lowerRoman"/>
+      <w:lvlText w:val="%6."/>
+      <w:lvlJc w:val="right"/>
+      <w:pPr>
+        <w:ind w:left="4320" w:hanging="180"/>
+      </w:pPr>
+    </w:lvl>
+    <w:lvl w:ilvl="6" w:tplc="0415000F" w:tentative="1">
+      <w:start w:val="1"/>
+      <w:numFmt w:val="decimal"/>
+      <w:lvlText w:val="%7."/>
+      <w:lvlJc w:val="left"/>
+      <w:pPr>
+        <w:ind w:left="5040" w:hanging="360"/>
+      </w:pPr>
+    </w:lvl>
+    <w:lvl w:ilvl="7" w:tplc="04150019" w:tentative="1">
+      <w:start w:val="1"/>
+      <w:numFmt w:val="lowerLetter"/>
+      <w:lvlText w:val="%8."/>
+      <w:lvlJc w:val="left"/>
+      <w:pPr>
+        <w:ind w:left="5760" w:hanging="360"/>
+      </w:pPr>
+    </w:lvl>
+    <w:lvl w:ilvl="8" w:tplc="0415001B" w:tentative="1">
+      <w:start w:val="1"/>
+      <w:numFmt w:val="lowerRoman"/>
+      <w:lvlText w:val="%9."/>
+      <w:lvlJc w:val="right"/>
+      <w:pPr>
+        <w:ind w:left="6480" w:hanging="180"/>
+      </w:pPr>
+    </w:lvl>
+  </w:abstractNum>
+  <w:abstractNum w:abstractNumId="12" w15:restartNumberingAfterBreak="0">
     <w:nsid w:val="5E4125CC"/>
     <w:multiLevelType w:val="hybridMultilevel"/>
     <w:tmpl w:val="38884102"/>
@@ -2907,34 +5303,46 @@
     <w:abstractNumId w:val="0"/>
   </w:num>
   <w:num w:numId="2">
+    <w:abstractNumId w:val="4"/>
+  </w:num>
+  <w:num w:numId="3">
+    <w:abstractNumId w:val="12"/>
+  </w:num>
+  <w:num w:numId="4">
     <w:abstractNumId w:val="3"/>
   </w:num>
-  <w:num w:numId="3">
+  <w:num w:numId="5">
+    <w:abstractNumId w:val="6"/>
+  </w:num>
+  <w:num w:numId="6">
+    <w:abstractNumId w:val="2"/>
+  </w:num>
+  <w:num w:numId="7">
+    <w:abstractNumId w:val="10"/>
+  </w:num>
+  <w:num w:numId="8">
+    <w:abstractNumId w:val="9"/>
+  </w:num>
+  <w:num w:numId="9">
     <w:abstractNumId w:val="8"/>
   </w:num>
-  <w:num w:numId="4">
-    <w:abstractNumId w:val="2"/>
-  </w:num>
-  <w:num w:numId="5">
-    <w:abstractNumId w:val="4"/>
-  </w:num>
-  <w:num w:numId="6">
+  <w:num w:numId="10">
     <w:abstractNumId w:val="1"/>
   </w:num>
-  <w:num w:numId="7">
+  <w:num w:numId="11">
+    <w:abstractNumId w:val="5"/>
+  </w:num>
+  <w:num w:numId="12">
     <w:abstractNumId w:val="7"/>
   </w:num>
-  <w:num w:numId="8">
-    <w:abstractNumId w:val="6"/>
-  </w:num>
-  <w:num w:numId="9">
-    <w:abstractNumId w:val="5"/>
+  <w:num w:numId="13">
+    <w:abstractNumId w:val="11"/>
   </w:num>
 </w:numbering>
 </file>
 
 <file path=word/styles.xml><?xml version="1.0" encoding="utf-8"?>
-<w:styles xmlns:mc="http://schemas.openxmlformats.org/markup-compatibility/2006" xmlns:r="http://schemas.openxmlformats.org/officeDocument/2006/relationships" xmlns:w="http://schemas.openxmlformats.org/wordprocessingml/2006/main" xmlns:w14="http://schemas.microsoft.com/office/word/2010/wordml" mc:Ignorable="w14">
+<w:styles xmlns:mc="http://schemas.openxmlformats.org/markup-compatibility/2006" xmlns:r="http://schemas.openxmlformats.org/officeDocument/2006/relationships" xmlns:w="http://schemas.openxmlformats.org/wordprocessingml/2006/main" xmlns:w14="http://schemas.microsoft.com/office/word/2010/wordml" xmlns:w15="http://schemas.microsoft.com/office/word/2012/wordml" mc:Ignorable="w14 w15">
   <w:docDefaults>
     <w:rPrDefault>
       <w:rPr>
@@ -2950,156 +5358,411 @@
       </w:pPr>
     </w:pPrDefault>
   </w:docDefaults>
-  <w:latentStyles w:defLockedState="0" w:defUIPriority="99" w:defSemiHidden="1" w:defUnhideWhenUsed="1" w:defQFormat="0" w:count="267">
-    <w:lsdException w:name="Normal" w:semiHidden="0" w:uiPriority="0" w:unhideWhenUsed="0" w:qFormat="1"/>
-    <w:lsdException w:name="heading 1" w:semiHidden="0" w:uiPriority="9" w:unhideWhenUsed="0" w:qFormat="1"/>
-    <w:lsdException w:name="heading 2" w:uiPriority="9" w:qFormat="1"/>
-    <w:lsdException w:name="heading 3" w:uiPriority="9" w:qFormat="1"/>
-    <w:lsdException w:name="heading 4" w:uiPriority="9" w:qFormat="1"/>
-    <w:lsdException w:name="heading 5" w:uiPriority="9" w:qFormat="1"/>
-    <w:lsdException w:name="heading 6" w:uiPriority="9" w:qFormat="1"/>
-    <w:lsdException w:name="heading 7" w:uiPriority="9" w:qFormat="1"/>
-    <w:lsdException w:name="heading 8" w:uiPriority="9" w:qFormat="1"/>
-    <w:lsdException w:name="heading 9" w:uiPriority="9" w:qFormat="1"/>
-    <w:lsdException w:name="toc 1" w:uiPriority="39"/>
-    <w:lsdException w:name="toc 2" w:uiPriority="39"/>
-    <w:lsdException w:name="toc 3" w:uiPriority="39"/>
-    <w:lsdException w:name="toc 4" w:uiPriority="39"/>
-    <w:lsdException w:name="toc 5" w:uiPriority="39"/>
-    <w:lsdException w:name="toc 6" w:uiPriority="39"/>
-    <w:lsdException w:name="toc 7" w:uiPriority="39"/>
-    <w:lsdException w:name="toc 8" w:uiPriority="39"/>
-    <w:lsdException w:name="toc 9" w:uiPriority="39"/>
-    <w:lsdException w:name="caption" w:uiPriority="35" w:qFormat="1"/>
-    <w:lsdException w:name="Title" w:semiHidden="0" w:uiPriority="10" w:unhideWhenUsed="0" w:qFormat="1"/>
-    <w:lsdException w:name="Default Paragraph Font" w:uiPriority="1"/>
-    <w:lsdException w:name="Subtitle" w:semiHidden="0" w:uiPriority="11" w:unhideWhenUsed="0" w:qFormat="1"/>
-    <w:lsdException w:name="Strong" w:semiHidden="0" w:uiPriority="22" w:unhideWhenUsed="0" w:qFormat="1"/>
-    <w:lsdException w:name="Emphasis" w:semiHidden="0" w:uiPriority="20" w:unhideWhenUsed="0" w:qFormat="1"/>
-    <w:lsdException w:name="Table Grid" w:semiHidden="0" w:uiPriority="59" w:unhideWhenUsed="0"/>
-    <w:lsdException w:name="Placeholder Text" w:unhideWhenUsed="0"/>
-    <w:lsdException w:name="No Spacing" w:semiHidden="0" w:uiPriority="1" w:unhideWhenUsed="0" w:qFormat="1"/>
-    <w:lsdException w:name="Light Shading" w:semiHidden="0" w:uiPriority="60" w:unhideWhenUsed="0"/>
-    <w:lsdException w:name="Light List" w:semiHidden="0" w:uiPriority="61" w:unhideWhenUsed="0"/>
-    <w:lsdException w:name="Light Grid" w:semiHidden="0" w:uiPriority="62" w:unhideWhenUsed="0"/>
-    <w:lsdException w:name="Medium Shading 1" w:semiHidden="0" w:uiPriority="63" w:unhideWhenUsed="0"/>
-    <w:lsdException w:name="Medium Shading 2" w:semiHidden="0" w:uiPriority="64" w:unhideWhenUsed="0"/>
-    <w:lsdException w:name="Medium List 1" w:semiHidden="0" w:uiPriority="65" w:unhideWhenUsed="0"/>
-    <w:lsdException w:name="Medium List 2" w:semiHidden="0" w:uiPriority="66" w:unhideWhenUsed="0"/>
-    <w:lsdException w:name="Medium Grid 1" w:semiHidden="0" w:uiPriority="67" w:unhideWhenUsed="0"/>
-    <w:lsdException w:name="Medium Grid 2" w:semiHidden="0" w:uiPriority="68" w:unhideWhenUsed="0"/>
-    <w:lsdException w:name="Medium Grid 3" w:semiHidden="0" w:uiPriority="69" w:unhideWhenUsed="0"/>
-    <w:lsdException w:name="Dark List" w:semiHidden="0" w:uiPriority="70" w:unhideWhenUsed="0"/>
-    <w:lsdException w:name="Colorful Shading" w:semiHidden="0" w:uiPriority="71" w:unhideWhenUsed="0"/>
-    <w:lsdException w:name="Colorful List" w:semiHidden="0" w:uiPriority="72" w:unhideWhenUsed="0"/>
-    <w:lsdException w:name="Colorful Grid" w:semiHidden="0" w:uiPriority="73" w:unhideWhenUsed="0"/>
-    <w:lsdException w:name="Light Shading Accent 1" w:semiHidden="0" w:uiPriority="60" w:unhideWhenUsed="0"/>
-    <w:lsdException w:name="Light List Accent 1" w:semiHidden="0" w:uiPriority="61" w:unhideWhenUsed="0"/>
-    <w:lsdException w:name="Light Grid Accent 1" w:semiHidden="0" w:uiPriority="62" w:unhideWhenUsed="0"/>
-    <w:lsdException w:name="Medium Shading 1 Accent 1" w:semiHidden="0" w:uiPriority="63" w:unhideWhenUsed="0"/>
-    <w:lsdException w:name="Medium Shading 2 Accent 1" w:semiHidden="0" w:uiPriority="64" w:unhideWhenUsed="0"/>
-    <w:lsdException w:name="Medium List 1 Accent 1" w:semiHidden="0" w:uiPriority="65" w:unhideWhenUsed="0"/>
-    <w:lsdException w:name="Revision" w:unhideWhenUsed="0"/>
-    <w:lsdException w:name="List Paragraph" w:semiHidden="0" w:uiPriority="34" w:unhideWhenUsed="0" w:qFormat="1"/>
-    <w:lsdException w:name="Quote" w:semiHidden="0" w:uiPriority="29" w:unhideWhenUsed="0" w:qFormat="1"/>
-    <w:lsdException w:name="Intense Quote" w:semiHidden="0" w:uiPriority="30" w:unhideWhenUsed="0" w:qFormat="1"/>
-    <w:lsdException w:name="Medium List 2 Accent 1" w:semiHidden="0" w:uiPriority="66" w:unhideWhenUsed="0"/>
-    <w:lsdException w:name="Medium Grid 1 Accent 1" w:semiHidden="0" w:uiPriority="67" w:unhideWhenUsed="0"/>
-    <w:lsdException w:name="Medium Grid 2 Accent 1" w:semiHidden="0" w:uiPriority="68" w:unhideWhenUsed="0"/>
-    <w:lsdException w:name="Medium Grid 3 Accent 1" w:semiHidden="0" w:uiPriority="69" w:unhideWhenUsed="0"/>
-    <w:lsdException w:name="Dark List Accent 1" w:semiHidden="0" w:uiPriority="70" w:unhideWhenUsed="0"/>
-    <w:lsdException w:name="Colorful Shading Accent 1" w:semiHidden="0" w:uiPriority="71" w:unhideWhenUsed="0"/>
-    <w:lsdException w:name="Colorful List Accent 1" w:semiHidden="0" w:uiPriority="72" w:unhideWhenUsed="0"/>
-    <w:lsdException w:name="Colorful Grid Accent 1" w:semiHidden="0" w:uiPriority="73" w:unhideWhenUsed="0"/>
-    <w:lsdException w:name="Light Shading Accent 2" w:semiHidden="0" w:uiPriority="60" w:unhideWhenUsed="0"/>
-    <w:lsdException w:name="Light List Accent 2" w:semiHidden="0" w:uiPriority="61" w:unhideWhenUsed="0"/>
-    <w:lsdException w:name="Light Grid Accent 2" w:semiHidden="0" w:uiPriority="62" w:unhideWhenUsed="0"/>
-    <w:lsdException w:name="Medium Shading 1 Accent 2" w:semiHidden="0" w:uiPriority="63" w:unhideWhenUsed="0"/>
-    <w:lsdException w:name="Medium Shading 2 Accent 2" w:semiHidden="0" w:uiPriority="64" w:unhideWhenUsed="0"/>
-    <w:lsdException w:name="Medium List 1 Accent 2" w:semiHidden="0" w:uiPriority="65" w:unhideWhenUsed="0"/>
-    <w:lsdException w:name="Medium List 2 Accent 2" w:semiHidden="0" w:uiPriority="66" w:unhideWhenUsed="0"/>
-    <w:lsdException w:name="Medium Grid 1 Accent 2" w:semiHidden="0" w:uiPriority="67" w:unhideWhenUsed="0"/>
-    <w:lsdException w:name="Medium Grid 2 Accent 2" w:semiHidden="0" w:uiPriority="68" w:unhideWhenUsed="0"/>
-    <w:lsdException w:name="Medium Grid 3 Accent 2" w:semiHidden="0" w:uiPriority="69" w:unhideWhenUsed="0"/>
-    <w:lsdException w:name="Dark List Accent 2" w:semiHidden="0" w:uiPriority="70" w:unhideWhenUsed="0"/>
-    <w:lsdException w:name="Colorful Shading Accent 2" w:semiHidden="0" w:uiPriority="71" w:unhideWhenUsed="0"/>
-    <w:lsdException w:name="Colorful List Accent 2" w:semiHidden="0" w:uiPriority="72" w:unhideWhenUsed="0"/>
-    <w:lsdException w:name="Colorful Grid Accent 2" w:semiHidden="0" w:uiPriority="73" w:unhideWhenUsed="0"/>
-    <w:lsdException w:name="Light Shading Accent 3" w:semiHidden="0" w:uiPriority="60" w:unhideWhenUsed="0"/>
-    <w:lsdException w:name="Light List Accent 3" w:semiHidden="0" w:uiPriority="61" w:unhideWhenUsed="0"/>
-    <w:lsdException w:name="Light Grid Accent 3" w:semiHidden="0" w:uiPriority="62" w:unhideWhenUsed="0"/>
-    <w:lsdException w:name="Medium Shading 1 Accent 3" w:semiHidden="0" w:uiPriority="63" w:unhideWhenUsed="0"/>
-    <w:lsdException w:name="Medium Shading 2 Accent 3" w:semiHidden="0" w:uiPriority="64" w:unhideWhenUsed="0"/>
-    <w:lsdException w:name="Medium List 1 Accent 3" w:semiHidden="0" w:uiPriority="65" w:unhideWhenUsed="0"/>
-    <w:lsdException w:name="Medium List 2 Accent 3" w:semiHidden="0" w:uiPriority="66" w:unhideWhenUsed="0"/>
-    <w:lsdException w:name="Medium Grid 1 Accent 3" w:semiHidden="0" w:uiPriority="67" w:unhideWhenUsed="0"/>
-    <w:lsdException w:name="Medium Grid 2 Accent 3" w:semiHidden="0" w:uiPriority="68" w:unhideWhenUsed="0"/>
-    <w:lsdException w:name="Medium Grid 3 Accent 3" w:semiHidden="0" w:uiPriority="69" w:unhideWhenUsed="0"/>
-    <w:lsdException w:name="Dark List Accent 3" w:semiHidden="0" w:uiPriority="70" w:unhideWhenUsed="0"/>
-    <w:lsdException w:name="Colorful Shading Accent 3" w:semiHidden="0" w:uiPriority="71" w:unhideWhenUsed="0"/>
-    <w:lsdException w:name="Colorful List Accent 3" w:semiHidden="0" w:uiPriority="72" w:unhideWhenUsed="0"/>
-    <w:lsdException w:name="Colorful Grid Accent 3" w:semiHidden="0" w:uiPriority="73" w:unhideWhenUsed="0"/>
-    <w:lsdException w:name="Light Shading Accent 4" w:semiHidden="0" w:uiPriority="60" w:unhideWhenUsed="0"/>
-    <w:lsdException w:name="Light List Accent 4" w:semiHidden="0" w:uiPriority="61" w:unhideWhenUsed="0"/>
-    <w:lsdException w:name="Light Grid Accent 4" w:semiHidden="0" w:uiPriority="62" w:unhideWhenUsed="0"/>
-    <w:lsdException w:name="Medium Shading 1 Accent 4" w:semiHidden="0" w:uiPriority="63" w:unhideWhenUsed="0"/>
-    <w:lsdException w:name="Medium Shading 2 Accent 4" w:semiHidden="0" w:uiPriority="64" w:unhideWhenUsed="0"/>
-    <w:lsdException w:name="Medium List 1 Accent 4" w:semiHidden="0" w:uiPriority="65" w:unhideWhenUsed="0"/>
-    <w:lsdException w:name="Medium List 2 Accent 4" w:semiHidden="0" w:uiPriority="66" w:unhideWhenUsed="0"/>
-    <w:lsdException w:name="Medium Grid 1 Accent 4" w:semiHidden="0" w:uiPriority="67" w:unhideWhenUsed="0"/>
-    <w:lsdException w:name="Medium Grid 2 Accent 4" w:semiHidden="0" w:uiPriority="68" w:unhideWhenUsed="0"/>
-    <w:lsdException w:name="Medium Grid 3 Accent 4" w:semiHidden="0" w:uiPriority="69" w:unhideWhenUsed="0"/>
-    <w:lsdException w:name="Dark List Accent 4" w:semiHidden="0" w:uiPriority="70" w:unhideWhenUsed="0"/>
-    <w:lsdException w:name="Colorful Shading Accent 4" w:semiHidden="0" w:uiPriority="71" w:unhideWhenUsed="0"/>
-    <w:lsdException w:name="Colorful List Accent 4" w:semiHidden="0" w:uiPriority="72" w:unhideWhenUsed="0"/>
-    <w:lsdException w:name="Colorful Grid Accent 4" w:semiHidden="0" w:uiPriority="73" w:unhideWhenUsed="0"/>
-    <w:lsdException w:name="Light Shading Accent 5" w:semiHidden="0" w:uiPriority="60" w:unhideWhenUsed="0"/>
-    <w:lsdException w:name="Light List Accent 5" w:semiHidden="0" w:uiPriority="61" w:unhideWhenUsed="0"/>
-    <w:lsdException w:name="Light Grid Accent 5" w:semiHidden="0" w:uiPriority="62" w:unhideWhenUsed="0"/>
-    <w:lsdException w:name="Medium Shading 1 Accent 5" w:semiHidden="0" w:uiPriority="63" w:unhideWhenUsed="0"/>
-    <w:lsdException w:name="Medium Shading 2 Accent 5" w:semiHidden="0" w:uiPriority="64" w:unhideWhenUsed="0"/>
-    <w:lsdException w:name="Medium List 1 Accent 5" w:semiHidden="0" w:uiPriority="65" w:unhideWhenUsed="0"/>
-    <w:lsdException w:name="Medium List 2 Accent 5" w:semiHidden="0" w:uiPriority="66" w:unhideWhenUsed="0"/>
-    <w:lsdException w:name="Medium Grid 1 Accent 5" w:semiHidden="0" w:uiPriority="67" w:unhideWhenUsed="0"/>
-    <w:lsdException w:name="Medium Grid 2 Accent 5" w:semiHidden="0" w:uiPriority="68" w:unhideWhenUsed="0"/>
-    <w:lsdException w:name="Medium Grid 3 Accent 5" w:semiHidden="0" w:uiPriority="69" w:unhideWhenUsed="0"/>
-    <w:lsdException w:name="Dark List Accent 5" w:semiHidden="0" w:uiPriority="70" w:unhideWhenUsed="0"/>
-    <w:lsdException w:name="Colorful Shading Accent 5" w:semiHidden="0" w:uiPriority="71" w:unhideWhenUsed="0"/>
-    <w:lsdException w:name="Colorful List Accent 5" w:semiHidden="0" w:uiPriority="72" w:unhideWhenUsed="0"/>
-    <w:lsdException w:name="Colorful Grid Accent 5" w:semiHidden="0" w:uiPriority="73" w:unhideWhenUsed="0"/>
-    <w:lsdException w:name="Light Shading Accent 6" w:semiHidden="0" w:uiPriority="60" w:unhideWhenUsed="0"/>
-    <w:lsdException w:name="Light List Accent 6" w:semiHidden="0" w:uiPriority="61" w:unhideWhenUsed="0"/>
-    <w:lsdException w:name="Light Grid Accent 6" w:semiHidden="0" w:uiPriority="62" w:unhideWhenUsed="0"/>
-    <w:lsdException w:name="Medium Shading 1 Accent 6" w:semiHidden="0" w:uiPriority="63" w:unhideWhenUsed="0"/>
-    <w:lsdException w:name="Medium Shading 2 Accent 6" w:semiHidden="0" w:uiPriority="64" w:unhideWhenUsed="0"/>
-    <w:lsdException w:name="Medium List 1 Accent 6" w:semiHidden="0" w:uiPriority="65" w:unhideWhenUsed="0"/>
-    <w:lsdException w:name="Medium List 2 Accent 6" w:semiHidden="0" w:uiPriority="66" w:unhideWhenUsed="0"/>
-    <w:lsdException w:name="Medium Grid 1 Accent 6" w:semiHidden="0" w:uiPriority="67" w:unhideWhenUsed="0"/>
-    <w:lsdException w:name="Medium Grid 2 Accent 6" w:semiHidden="0" w:uiPriority="68" w:unhideWhenUsed="0"/>
-    <w:lsdException w:name="Medium Grid 3 Accent 6" w:semiHidden="0" w:uiPriority="69" w:unhideWhenUsed="0"/>
-    <w:lsdException w:name="Dark List Accent 6" w:semiHidden="0" w:uiPriority="70" w:unhideWhenUsed="0"/>
-    <w:lsdException w:name="Colorful Shading Accent 6" w:semiHidden="0" w:uiPriority="71" w:unhideWhenUsed="0"/>
-    <w:lsdException w:name="Colorful List Accent 6" w:semiHidden="0" w:uiPriority="72" w:unhideWhenUsed="0"/>
-    <w:lsdException w:name="Colorful Grid Accent 6" w:semiHidden="0" w:uiPriority="73" w:unhideWhenUsed="0"/>
-    <w:lsdException w:name="Subtle Emphasis" w:semiHidden="0" w:uiPriority="19" w:unhideWhenUsed="0" w:qFormat="1"/>
-    <w:lsdException w:name="Intense Emphasis" w:semiHidden="0" w:uiPriority="21" w:unhideWhenUsed="0" w:qFormat="1"/>
-    <w:lsdException w:name="Subtle Reference" w:semiHidden="0" w:uiPriority="31" w:unhideWhenUsed="0" w:qFormat="1"/>
-    <w:lsdException w:name="Intense Reference" w:semiHidden="0" w:uiPriority="32" w:unhideWhenUsed="0" w:qFormat="1"/>
-    <w:lsdException w:name="Book Title" w:semiHidden="0" w:uiPriority="33" w:unhideWhenUsed="0" w:qFormat="1"/>
-    <w:lsdException w:name="Bibliography" w:uiPriority="37"/>
-    <w:lsdException w:name="TOC Heading" w:uiPriority="39" w:qFormat="1"/>
+  <w:latentStyles w:defLockedState="0" w:defUIPriority="99" w:defSemiHidden="0" w:defUnhideWhenUsed="0" w:defQFormat="0" w:count="371">
+    <w:lsdException w:name="Normal" w:uiPriority="0" w:qFormat="1"/>
+    <w:lsdException w:name="heading 1" w:uiPriority="9" w:qFormat="1"/>
+    <w:lsdException w:name="heading 2" w:semiHidden="1" w:uiPriority="9" w:unhideWhenUsed="1" w:qFormat="1"/>
+    <w:lsdException w:name="heading 3" w:semiHidden="1" w:uiPriority="9" w:unhideWhenUsed="1" w:qFormat="1"/>
+    <w:lsdException w:name="heading 4" w:semiHidden="1" w:uiPriority="9" w:unhideWhenUsed="1" w:qFormat="1"/>
+    <w:lsdException w:name="heading 5" w:semiHidden="1" w:uiPriority="9" w:unhideWhenUsed="1" w:qFormat="1"/>
+    <w:lsdException w:name="heading 6" w:semiHidden="1" w:uiPriority="9" w:unhideWhenUsed="1" w:qFormat="1"/>
+    <w:lsdException w:name="heading 7" w:semiHidden="1" w:uiPriority="9" w:unhideWhenUsed="1" w:qFormat="1"/>
+    <w:lsdException w:name="heading 8" w:semiHidden="1" w:uiPriority="9" w:unhideWhenUsed="1" w:qFormat="1"/>
+    <w:lsdException w:name="heading 9" w:semiHidden="1" w:uiPriority="9" w:unhideWhenUsed="1" w:qFormat="1"/>
+    <w:lsdException w:name="index 1" w:semiHidden="1" w:unhideWhenUsed="1"/>
+    <w:lsdException w:name="index 2" w:semiHidden="1" w:unhideWhenUsed="1"/>
+    <w:lsdException w:name="index 3" w:semiHidden="1" w:unhideWhenUsed="1"/>
+    <w:lsdException w:name="index 4" w:semiHidden="1" w:unhideWhenUsed="1"/>
+    <w:lsdException w:name="index 5" w:semiHidden="1" w:unhideWhenUsed="1"/>
+    <w:lsdException w:name="index 6" w:semiHidden="1" w:unhideWhenUsed="1"/>
+    <w:lsdException w:name="index 7" w:semiHidden="1" w:unhideWhenUsed="1"/>
+    <w:lsdException w:name="index 8" w:semiHidden="1" w:unhideWhenUsed="1"/>
+    <w:lsdException w:name="index 9" w:semiHidden="1" w:unhideWhenUsed="1"/>
+    <w:lsdException w:name="toc 1" w:semiHidden="1" w:uiPriority="39" w:unhideWhenUsed="1"/>
+    <w:lsdException w:name="toc 2" w:semiHidden="1" w:uiPriority="39" w:unhideWhenUsed="1"/>
+    <w:lsdException w:name="toc 3" w:semiHidden="1" w:uiPriority="39" w:unhideWhenUsed="1"/>
+    <w:lsdException w:name="toc 4" w:semiHidden="1" w:uiPriority="39" w:unhideWhenUsed="1"/>
+    <w:lsdException w:name="toc 5" w:semiHidden="1" w:uiPriority="39" w:unhideWhenUsed="1"/>
+    <w:lsdException w:name="toc 6" w:semiHidden="1" w:uiPriority="39" w:unhideWhenUsed="1"/>
+    <w:lsdException w:name="toc 7" w:semiHidden="1" w:uiPriority="39" w:unhideWhenUsed="1"/>
+    <w:lsdException w:name="toc 8" w:semiHidden="1" w:uiPriority="39" w:unhideWhenUsed="1"/>
+    <w:lsdException w:name="toc 9" w:semiHidden="1" w:uiPriority="39" w:unhideWhenUsed="1"/>
+    <w:lsdException w:name="Normal Indent" w:semiHidden="1" w:unhideWhenUsed="1"/>
+    <w:lsdException w:name="footnote text" w:semiHidden="1" w:unhideWhenUsed="1"/>
+    <w:lsdException w:name="annotation text" w:semiHidden="1" w:unhideWhenUsed="1"/>
+    <w:lsdException w:name="header" w:semiHidden="1" w:unhideWhenUsed="1"/>
+    <w:lsdException w:name="footer" w:semiHidden="1" w:unhideWhenUsed="1"/>
+    <w:lsdException w:name="index heading" w:semiHidden="1" w:unhideWhenUsed="1"/>
+    <w:lsdException w:name="caption" w:semiHidden="1" w:uiPriority="35" w:unhideWhenUsed="1" w:qFormat="1"/>
+    <w:lsdException w:name="table of figures" w:semiHidden="1" w:unhideWhenUsed="1"/>
+    <w:lsdException w:name="envelope address" w:semiHidden="1" w:unhideWhenUsed="1"/>
+    <w:lsdException w:name="envelope return" w:semiHidden="1" w:unhideWhenUsed="1"/>
+    <w:lsdException w:name="footnote reference" w:semiHidden="1" w:unhideWhenUsed="1"/>
+    <w:lsdException w:name="annotation reference" w:semiHidden="1" w:unhideWhenUsed="1"/>
+    <w:lsdException w:name="line number" w:semiHidden="1" w:unhideWhenUsed="1"/>
+    <w:lsdException w:name="page number" w:semiHidden="1" w:unhideWhenUsed="1"/>
+    <w:lsdException w:name="endnote reference" w:semiHidden="1" w:unhideWhenUsed="1"/>
+    <w:lsdException w:name="endnote text" w:semiHidden="1" w:unhideWhenUsed="1"/>
+    <w:lsdException w:name="table of authorities" w:semiHidden="1" w:unhideWhenUsed="1"/>
+    <w:lsdException w:name="macro" w:semiHidden="1" w:unhideWhenUsed="1"/>
+    <w:lsdException w:name="toa heading" w:semiHidden="1" w:unhideWhenUsed="1"/>
+    <w:lsdException w:name="List" w:semiHidden="1" w:unhideWhenUsed="1"/>
+    <w:lsdException w:name="List Bullet" w:semiHidden="1" w:unhideWhenUsed="1"/>
+    <w:lsdException w:name="List Number" w:semiHidden="1" w:unhideWhenUsed="1"/>
+    <w:lsdException w:name="List 2" w:semiHidden="1" w:unhideWhenUsed="1"/>
+    <w:lsdException w:name="List 3" w:semiHidden="1" w:unhideWhenUsed="1"/>
+    <w:lsdException w:name="List 4" w:semiHidden="1" w:unhideWhenUsed="1"/>
+    <w:lsdException w:name="List 5" w:semiHidden="1" w:unhideWhenUsed="1"/>
+    <w:lsdException w:name="List Bullet 2" w:semiHidden="1" w:unhideWhenUsed="1"/>
+    <w:lsdException w:name="List Bullet 3" w:semiHidden="1" w:unhideWhenUsed="1"/>
+    <w:lsdException w:name="List Bullet 4" w:semiHidden="1" w:unhideWhenUsed="1"/>
+    <w:lsdException w:name="List Bullet 5" w:semiHidden="1" w:unhideWhenUsed="1"/>
+    <w:lsdException w:name="List Number 2" w:semiHidden="1" w:unhideWhenUsed="1"/>
+    <w:lsdException w:name="List Number 3" w:semiHidden="1" w:unhideWhenUsed="1"/>
+    <w:lsdException w:name="List Number 4" w:semiHidden="1" w:unhideWhenUsed="1"/>
+    <w:lsdException w:name="List Number 5" w:semiHidden="1" w:unhideWhenUsed="1"/>
+    <w:lsdException w:name="Title" w:uiPriority="10" w:qFormat="1"/>
+    <w:lsdException w:name="Closing" w:semiHidden="1" w:unhideWhenUsed="1"/>
+    <w:lsdException w:name="Signature" w:semiHidden="1" w:unhideWhenUsed="1"/>
+    <w:lsdException w:name="Default Paragraph Font" w:semiHidden="1" w:uiPriority="1" w:unhideWhenUsed="1"/>
+    <w:lsdException w:name="Body Text" w:semiHidden="1" w:unhideWhenUsed="1"/>
+    <w:lsdException w:name="Body Text Indent" w:semiHidden="1" w:unhideWhenUsed="1"/>
+    <w:lsdException w:name="List Continue" w:semiHidden="1" w:unhideWhenUsed="1"/>
+    <w:lsdException w:name="List Continue 2" w:semiHidden="1" w:unhideWhenUsed="1"/>
+    <w:lsdException w:name="List Continue 3" w:semiHidden="1" w:unhideWhenUsed="1"/>
+    <w:lsdException w:name="List Continue 4" w:semiHidden="1" w:unhideWhenUsed="1"/>
+    <w:lsdException w:name="List Continue 5" w:semiHidden="1" w:unhideWhenUsed="1"/>
+    <w:lsdException w:name="Message Header" w:semiHidden="1" w:unhideWhenUsed="1"/>
+    <w:lsdException w:name="Subtitle" w:uiPriority="11" w:qFormat="1"/>
+    <w:lsdException w:name="Salutation" w:semiHidden="1" w:unhideWhenUsed="1"/>
+    <w:lsdException w:name="Date" w:semiHidden="1" w:unhideWhenUsed="1"/>
+    <w:lsdException w:name="Body Text First Indent" w:semiHidden="1" w:unhideWhenUsed="1"/>
+    <w:lsdException w:name="Body Text First Indent 2" w:semiHidden="1" w:unhideWhenUsed="1"/>
+    <w:lsdException w:name="Note Heading" w:semiHidden="1" w:unhideWhenUsed="1"/>
+    <w:lsdException w:name="Body Text 2" w:semiHidden="1" w:unhideWhenUsed="1"/>
+    <w:lsdException w:name="Body Text 3" w:semiHidden="1" w:unhideWhenUsed="1"/>
+    <w:lsdException w:name="Body Text Indent 2" w:semiHidden="1" w:unhideWhenUsed="1"/>
+    <w:lsdException w:name="Body Text Indent 3" w:semiHidden="1" w:unhideWhenUsed="1"/>
+    <w:lsdException w:name="Block Text" w:semiHidden="1" w:unhideWhenUsed="1"/>
+    <w:lsdException w:name="Hyperlink" w:semiHidden="1" w:unhideWhenUsed="1"/>
+    <w:lsdException w:name="FollowedHyperlink" w:semiHidden="1" w:unhideWhenUsed="1"/>
+    <w:lsdException w:name="Strong" w:uiPriority="22" w:qFormat="1"/>
+    <w:lsdException w:name="Emphasis" w:uiPriority="20" w:qFormat="1"/>
+    <w:lsdException w:name="Document Map" w:semiHidden="1" w:unhideWhenUsed="1"/>
+    <w:lsdException w:name="Plain Text" w:semiHidden="1" w:unhideWhenUsed="1"/>
+    <w:lsdException w:name="E-mail Signature" w:semiHidden="1" w:unhideWhenUsed="1"/>
+    <w:lsdException w:name="HTML Top of Form" w:semiHidden="1" w:unhideWhenUsed="1"/>
+    <w:lsdException w:name="HTML Bottom of Form" w:semiHidden="1" w:unhideWhenUsed="1"/>
+    <w:lsdException w:name="Normal (Web)" w:semiHidden="1" w:unhideWhenUsed="1"/>
+    <w:lsdException w:name="HTML Acronym" w:semiHidden="1" w:unhideWhenUsed="1"/>
+    <w:lsdException w:name="HTML Address" w:semiHidden="1" w:unhideWhenUsed="1"/>
+    <w:lsdException w:name="HTML Cite" w:semiHidden="1" w:unhideWhenUsed="1"/>
+    <w:lsdException w:name="HTML Code" w:semiHidden="1" w:unhideWhenUsed="1"/>
+    <w:lsdException w:name="HTML Definition" w:semiHidden="1" w:unhideWhenUsed="1"/>
+    <w:lsdException w:name="HTML Keyboard" w:semiHidden="1" w:unhideWhenUsed="1"/>
+    <w:lsdException w:name="HTML Preformatted" w:semiHidden="1" w:unhideWhenUsed="1"/>
+    <w:lsdException w:name="HTML Sample" w:semiHidden="1" w:unhideWhenUsed="1"/>
+    <w:lsdException w:name="HTML Typewriter" w:semiHidden="1" w:unhideWhenUsed="1"/>
+    <w:lsdException w:name="HTML Variable" w:semiHidden="1" w:unhideWhenUsed="1"/>
+    <w:lsdException w:name="Normal Table" w:semiHidden="1" w:unhideWhenUsed="1"/>
+    <w:lsdException w:name="annotation subject" w:semiHidden="1" w:unhideWhenUsed="1"/>
+    <w:lsdException w:name="No List" w:semiHidden="1" w:unhideWhenUsed="1"/>
+    <w:lsdException w:name="Outline List 1" w:semiHidden="1" w:unhideWhenUsed="1"/>
+    <w:lsdException w:name="Outline List 2" w:semiHidden="1" w:unhideWhenUsed="1"/>
+    <w:lsdException w:name="Outline List 3" w:semiHidden="1" w:unhideWhenUsed="1"/>
+    <w:lsdException w:name="Table Simple 1" w:semiHidden="1" w:unhideWhenUsed="1"/>
+    <w:lsdException w:name="Table Simple 2" w:semiHidden="1" w:unhideWhenUsed="1"/>
+    <w:lsdException w:name="Table Simple 3" w:semiHidden="1" w:unhideWhenUsed="1"/>
+    <w:lsdException w:name="Table Classic 1" w:semiHidden="1" w:unhideWhenUsed="1"/>
+    <w:lsdException w:name="Table Classic 2" w:semiHidden="1" w:unhideWhenUsed="1"/>
+    <w:lsdException w:name="Table Classic 3" w:semiHidden="1" w:unhideWhenUsed="1"/>
+    <w:lsdException w:name="Table Classic 4" w:semiHidden="1" w:unhideWhenUsed="1"/>
+    <w:lsdException w:name="Table Colorful 1" w:semiHidden="1" w:unhideWhenUsed="1"/>
+    <w:lsdException w:name="Table Colorful 2" w:semiHidden="1" w:unhideWhenUsed="1"/>
+    <w:lsdException w:name="Table Colorful 3" w:semiHidden="1" w:unhideWhenUsed="1"/>
+    <w:lsdException w:name="Table Columns 1" w:semiHidden="1" w:unhideWhenUsed="1"/>
+    <w:lsdException w:name="Table Columns 2" w:semiHidden="1" w:unhideWhenUsed="1"/>
+    <w:lsdException w:name="Table Columns 3" w:semiHidden="1" w:unhideWhenUsed="1"/>
+    <w:lsdException w:name="Table Columns 4" w:semiHidden="1" w:unhideWhenUsed="1"/>
+    <w:lsdException w:name="Table Columns 5" w:semiHidden="1" w:unhideWhenUsed="1"/>
+    <w:lsdException w:name="Table Grid 1" w:semiHidden="1" w:unhideWhenUsed="1"/>
+    <w:lsdException w:name="Table Grid 2" w:semiHidden="1" w:unhideWhenUsed="1"/>
+    <w:lsdException w:name="Table Grid 3" w:semiHidden="1" w:unhideWhenUsed="1"/>
+    <w:lsdException w:name="Table Grid 4" w:semiHidden="1" w:unhideWhenUsed="1"/>
+    <w:lsdException w:name="Table Grid 5" w:semiHidden="1" w:unhideWhenUsed="1"/>
+    <w:lsdException w:name="Table Grid 6" w:semiHidden="1" w:unhideWhenUsed="1"/>
+    <w:lsdException w:name="Table Grid 7" w:semiHidden="1" w:unhideWhenUsed="1"/>
+    <w:lsdException w:name="Table Grid 8" w:semiHidden="1" w:unhideWhenUsed="1"/>
+    <w:lsdException w:name="Table List 1" w:semiHidden="1" w:unhideWhenUsed="1"/>
+    <w:lsdException w:name="Table List 2" w:semiHidden="1" w:unhideWhenUsed="1"/>
+    <w:lsdException w:name="Table List 3" w:semiHidden="1" w:unhideWhenUsed="1"/>
+    <w:lsdException w:name="Table List 4" w:semiHidden="1" w:unhideWhenUsed="1"/>
+    <w:lsdException w:name="Table List 5" w:semiHidden="1" w:unhideWhenUsed="1"/>
+    <w:lsdException w:name="Table List 6" w:semiHidden="1" w:unhideWhenUsed="1"/>
+    <w:lsdException w:name="Table List 7" w:semiHidden="1" w:unhideWhenUsed="1"/>
+    <w:lsdException w:name="Table List 8" w:semiHidden="1" w:unhideWhenUsed="1"/>
+    <w:lsdException w:name="Table 3D effects 1" w:semiHidden="1" w:unhideWhenUsed="1"/>
+    <w:lsdException w:name="Table 3D effects 2" w:semiHidden="1" w:unhideWhenUsed="1"/>
+    <w:lsdException w:name="Table 3D effects 3" w:semiHidden="1" w:unhideWhenUsed="1"/>
+    <w:lsdException w:name="Table Contemporary" w:semiHidden="1" w:unhideWhenUsed="1"/>
+    <w:lsdException w:name="Table Elegant" w:semiHidden="1" w:unhideWhenUsed="1"/>
+    <w:lsdException w:name="Table Professional" w:semiHidden="1" w:unhideWhenUsed="1"/>
+    <w:lsdException w:name="Table Subtle 1" w:semiHidden="1" w:unhideWhenUsed="1"/>
+    <w:lsdException w:name="Table Subtle 2" w:semiHidden="1" w:unhideWhenUsed="1"/>
+    <w:lsdException w:name="Table Web 1" w:semiHidden="1" w:unhideWhenUsed="1"/>
+    <w:lsdException w:name="Table Web 2" w:semiHidden="1" w:unhideWhenUsed="1"/>
+    <w:lsdException w:name="Table Web 3" w:semiHidden="1" w:unhideWhenUsed="1"/>
+    <w:lsdException w:name="Balloon Text" w:semiHidden="1" w:unhideWhenUsed="1"/>
+    <w:lsdException w:name="Table Grid" w:uiPriority="59"/>
+    <w:lsdException w:name="Table Theme" w:semiHidden="1" w:unhideWhenUsed="1"/>
+    <w:lsdException w:name="Placeholder Text" w:semiHidden="1"/>
+    <w:lsdException w:name="No Spacing" w:uiPriority="1" w:qFormat="1"/>
+    <w:lsdException w:name="Light Shading" w:uiPriority="60"/>
+    <w:lsdException w:name="Light List" w:uiPriority="61"/>
+    <w:lsdException w:name="Light Grid" w:uiPriority="62"/>
+    <w:lsdException w:name="Medium Shading 1" w:uiPriority="63"/>
+    <w:lsdException w:name="Medium Shading 2" w:uiPriority="64"/>
+    <w:lsdException w:name="Medium List 1" w:uiPriority="65"/>
+    <w:lsdException w:name="Medium List 2" w:uiPriority="66"/>
+    <w:lsdException w:name="Medium Grid 1" w:uiPriority="67"/>
+    <w:lsdException w:name="Medium Grid 2" w:uiPriority="68"/>
+    <w:lsdException w:name="Medium Grid 3" w:uiPriority="69"/>
+    <w:lsdException w:name="Dark List" w:uiPriority="70"/>
+    <w:lsdException w:name="Colorful Shading" w:uiPriority="71"/>
+    <w:lsdException w:name="Colorful List" w:uiPriority="72"/>
+    <w:lsdException w:name="Colorful Grid" w:uiPriority="73"/>
+    <w:lsdException w:name="Light Shading Accent 1" w:uiPriority="60"/>
+    <w:lsdException w:name="Light List Accent 1" w:uiPriority="61"/>
+    <w:lsdException w:name="Light Grid Accent 1" w:uiPriority="62"/>
+    <w:lsdException w:name="Medium Shading 1 Accent 1" w:uiPriority="63"/>
+    <w:lsdException w:name="Medium Shading 2 Accent 1" w:uiPriority="64"/>
+    <w:lsdException w:name="Medium List 1 Accent 1" w:uiPriority="65"/>
+    <w:lsdException w:name="Revision" w:semiHidden="1"/>
+    <w:lsdException w:name="List Paragraph" w:uiPriority="34" w:qFormat="1"/>
+    <w:lsdException w:name="Quote" w:uiPriority="29" w:qFormat="1"/>
+    <w:lsdException w:name="Intense Quote" w:uiPriority="30" w:qFormat="1"/>
+    <w:lsdException w:name="Medium List 2 Accent 1" w:uiPriority="66"/>
+    <w:lsdException w:name="Medium Grid 1 Accent 1" w:uiPriority="67"/>
+    <w:lsdException w:name="Medium Grid 2 Accent 1" w:uiPriority="68"/>
+    <w:lsdException w:name="Medium Grid 3 Accent 1" w:uiPriority="69"/>
+    <w:lsdException w:name="Dark List Accent 1" w:uiPriority="70"/>
+    <w:lsdException w:name="Colorful Shading Accent 1" w:uiPriority="71"/>
+    <w:lsdException w:name="Colorful List Accent 1" w:uiPriority="72"/>
+    <w:lsdException w:name="Colorful Grid Accent 1" w:uiPriority="73"/>
+    <w:lsdException w:name="Light Shading Accent 2" w:uiPriority="60"/>
+    <w:lsdException w:name="Light List Accent 2" w:uiPriority="61"/>
+    <w:lsdException w:name="Light Grid Accent 2" w:uiPriority="62"/>
+    <w:lsdException w:name="Medium Shading 1 Accent 2" w:uiPriority="63"/>
+    <w:lsdException w:name="Medium Shading 2 Accent 2" w:uiPriority="64"/>
+    <w:lsdException w:name="Medium List 1 Accent 2" w:uiPriority="65"/>
+    <w:lsdException w:name="Medium List 2 Accent 2" w:uiPriority="66"/>
+    <w:lsdException w:name="Medium Grid 1 Accent 2" w:uiPriority="67"/>
+    <w:lsdException w:name="Medium Grid 2 Accent 2" w:uiPriority="68"/>
+    <w:lsdException w:name="Medium Grid 3 Accent 2" w:uiPriority="69"/>
+    <w:lsdException w:name="Dark List Accent 2" w:uiPriority="70"/>
+    <w:lsdException w:name="Colorful Shading Accent 2" w:uiPriority="71"/>
+    <w:lsdException w:name="Colorful List Accent 2" w:uiPriority="72"/>
+    <w:lsdException w:name="Colorful Grid Accent 2" w:uiPriority="73"/>
+    <w:lsdException w:name="Light Shading Accent 3" w:uiPriority="60"/>
+    <w:lsdException w:name="Light List Accent 3" w:uiPriority="61"/>
+    <w:lsdException w:name="Light Grid Accent 3" w:uiPriority="62"/>
+    <w:lsdException w:name="Medium Shading 1 Accent 3" w:uiPriority="63"/>
+    <w:lsdException w:name="Medium Shading 2 Accent 3" w:uiPriority="64"/>
+    <w:lsdException w:name="Medium List 1 Accent 3" w:uiPriority="65"/>
+    <w:lsdException w:name="Medium List 2 Accent 3" w:uiPriority="66"/>
+    <w:lsdException w:name="Medium Grid 1 Accent 3" w:uiPriority="67"/>
+    <w:lsdException w:name="Medium Grid 2 Accent 3" w:uiPriority="68"/>
+    <w:lsdException w:name="Medium Grid 3 Accent 3" w:uiPriority="69"/>
+    <w:lsdException w:name="Dark List Accent 3" w:uiPriority="70"/>
+    <w:lsdException w:name="Colorful Shading Accent 3" w:uiPriority="71"/>
+    <w:lsdException w:name="Colorful List Accent 3" w:uiPriority="72"/>
+    <w:lsdException w:name="Colorful Grid Accent 3" w:uiPriority="73"/>
+    <w:lsdException w:name="Light Shading Accent 4" w:uiPriority="60"/>
+    <w:lsdException w:name="Light List Accent 4" w:uiPriority="61"/>
+    <w:lsdException w:name="Light Grid Accent 4" w:uiPriority="62"/>
+    <w:lsdException w:name="Medium Shading 1 Accent 4" w:uiPriority="63"/>
+    <w:lsdException w:name="Medium Shading 2 Accent 4" w:uiPriority="64"/>
+    <w:lsdException w:name="Medium List 1 Accent 4" w:uiPriority="65"/>
+    <w:lsdException w:name="Medium List 2 Accent 4" w:uiPriority="66"/>
+    <w:lsdException w:name="Medium Grid 1 Accent 4" w:uiPriority="67"/>
+    <w:lsdException w:name="Medium Grid 2 Accent 4" w:uiPriority="68"/>
+    <w:lsdException w:name="Medium Grid 3 Accent 4" w:uiPriority="69"/>
+    <w:lsdException w:name="Dark List Accent 4" w:uiPriority="70"/>
+    <w:lsdException w:name="Colorful Shading Accent 4" w:uiPriority="71"/>
+    <w:lsdException w:name="Colorful List Accent 4" w:uiPriority="72"/>
+    <w:lsdException w:name="Colorful Grid Accent 4" w:uiPriority="73"/>
+    <w:lsdException w:name="Light Shading Accent 5" w:uiPriority="60"/>
+    <w:lsdException w:name="Light List Accent 5" w:uiPriority="61"/>
+    <w:lsdException w:name="Light Grid Accent 5" w:uiPriority="62"/>
+    <w:lsdException w:name="Medium Shading 1 Accent 5" w:uiPriority="63"/>
+    <w:lsdException w:name="Medium Shading 2 Accent 5" w:uiPriority="64"/>
+    <w:lsdException w:name="Medium List 1 Accent 5" w:uiPriority="65"/>
+    <w:lsdException w:name="Medium List 2 Accent 5" w:uiPriority="66"/>
+    <w:lsdException w:name="Medium Grid 1 Accent 5" w:uiPriority="67"/>
+    <w:lsdException w:name="Medium Grid 2 Accent 5" w:uiPriority="68"/>
+    <w:lsdException w:name="Medium Grid 3 Accent 5" w:uiPriority="69"/>
+    <w:lsdException w:name="Dark List Accent 5" w:uiPriority="70"/>
+    <w:lsdException w:name="Colorful Shading Accent 5" w:uiPriority="71"/>
+    <w:lsdException w:name="Colorful List Accent 5" w:uiPriority="72"/>
+    <w:lsdException w:name="Colorful Grid Accent 5" w:uiPriority="73"/>
+    <w:lsdException w:name="Light Shading Accent 6" w:uiPriority="60"/>
+    <w:lsdException w:name="Light List Accent 6" w:uiPriority="61"/>
+    <w:lsdException w:name="Light Grid Accent 6" w:uiPriority="62"/>
+    <w:lsdException w:name="Medium Shading 1 Accent 6" w:uiPriority="63"/>
+    <w:lsdException w:name="Medium Shading 2 Accent 6" w:uiPriority="64"/>
+    <w:lsdException w:name="Medium List 1 Accent 6" w:uiPriority="65"/>
+    <w:lsdException w:name="Medium List 2 Accent 6" w:uiPriority="66"/>
+    <w:lsdException w:name="Medium Grid 1 Accent 6" w:uiPriority="67"/>
+    <w:lsdException w:name="Medium Grid 2 Accent 6" w:uiPriority="68"/>
+    <w:lsdException w:name="Medium Grid 3 Accent 6" w:uiPriority="69"/>
+    <w:lsdException w:name="Dark List Accent 6" w:uiPriority="70"/>
+    <w:lsdException w:name="Colorful Shading Accent 6" w:uiPriority="71"/>
+    <w:lsdException w:name="Colorful List Accent 6" w:uiPriority="72"/>
+    <w:lsdException w:name="Colorful Grid Accent 6" w:uiPriority="73"/>
+    <w:lsdException w:name="Subtle Emphasis" w:uiPriority="19" w:qFormat="1"/>
+    <w:lsdException w:name="Intense Emphasis" w:uiPriority="21" w:qFormat="1"/>
+    <w:lsdException w:name="Subtle Reference" w:uiPriority="31" w:qFormat="1"/>
+    <w:lsdException w:name="Intense Reference" w:uiPriority="32" w:qFormat="1"/>
+    <w:lsdException w:name="Book Title" w:uiPriority="33" w:qFormat="1"/>
+    <w:lsdException w:name="Bibliography" w:semiHidden="1" w:uiPriority="37" w:unhideWhenUsed="1"/>
+    <w:lsdException w:name="TOC Heading" w:semiHidden="1" w:uiPriority="39" w:unhideWhenUsed="1" w:qFormat="1"/>
+    <w:lsdException w:name="Plain Table 1" w:uiPriority="41"/>
+    <w:lsdException w:name="Plain Table 2" w:uiPriority="42"/>
+    <w:lsdException w:name="Plain Table 3" w:uiPriority="43"/>
+    <w:lsdException w:name="Plain Table 4" w:uiPriority="44"/>
+    <w:lsdException w:name="Plain Table 5" w:uiPriority="45"/>
+    <w:lsdException w:name="Grid Table Light" w:uiPriority="40"/>
+    <w:lsdException w:name="Grid Table 1 Light" w:uiPriority="46"/>
+    <w:lsdException w:name="Grid Table 2" w:uiPriority="47"/>
+    <w:lsdException w:name="Grid Table 3" w:uiPriority="48"/>
+    <w:lsdException w:name="Grid Table 4" w:uiPriority="49"/>
+    <w:lsdException w:name="Grid Table 5 Dark" w:uiPriority="50"/>
+    <w:lsdException w:name="Grid Table 6 Colorful" w:uiPriority="51"/>
+    <w:lsdException w:name="Grid Table 7 Colorful" w:uiPriority="52"/>
+    <w:lsdException w:name="Grid Table 1 Light Accent 1" w:uiPriority="46"/>
+    <w:lsdException w:name="Grid Table 2 Accent 1" w:uiPriority="47"/>
+    <w:lsdException w:name="Grid Table 3 Accent 1" w:uiPriority="48"/>
+    <w:lsdException w:name="Grid Table 4 Accent 1" w:uiPriority="49"/>
+    <w:lsdException w:name="Grid Table 5 Dark Accent 1" w:uiPriority="50"/>
+    <w:lsdException w:name="Grid Table 6 Colorful Accent 1" w:uiPriority="51"/>
+    <w:lsdException w:name="Grid Table 7 Colorful Accent 1" w:uiPriority="52"/>
+    <w:lsdException w:name="Grid Table 1 Light Accent 2" w:uiPriority="46"/>
+    <w:lsdException w:name="Grid Table 2 Accent 2" w:uiPriority="47"/>
+    <w:lsdException w:name="Grid Table 3 Accent 2" w:uiPriority="48"/>
+    <w:lsdException w:name="Grid Table 4 Accent 2" w:uiPriority="49"/>
+    <w:lsdException w:name="Grid Table 5 Dark Accent 2" w:uiPriority="50"/>
+    <w:lsdException w:name="Grid Table 6 Colorful Accent 2" w:uiPriority="51"/>
+    <w:lsdException w:name="Grid Table 7 Colorful Accent 2" w:uiPriority="52"/>
+    <w:lsdException w:name="Grid Table 1 Light Accent 3" w:uiPriority="46"/>
+    <w:lsdException w:name="Grid Table 2 Accent 3" w:uiPriority="47"/>
+    <w:lsdException w:name="Grid Table 3 Accent 3" w:uiPriority="48"/>
+    <w:lsdException w:name="Grid Table 4 Accent 3" w:uiPriority="49"/>
+    <w:lsdException w:name="Grid Table 5 Dark Accent 3" w:uiPriority="50"/>
+    <w:lsdException w:name="Grid Table 6 Colorful Accent 3" w:uiPriority="51"/>
+    <w:lsdException w:name="Grid Table 7 Colorful Accent 3" w:uiPriority="52"/>
+    <w:lsdException w:name="Grid Table 1 Light Accent 4" w:uiPriority="46"/>
+    <w:lsdException w:name="Grid Table 2 Accent 4" w:uiPriority="47"/>
+    <w:lsdException w:name="Grid Table 3 Accent 4" w:uiPriority="48"/>
+    <w:lsdException w:name="Grid Table 4 Accent 4" w:uiPriority="49"/>
+    <w:lsdException w:name="Grid Table 5 Dark Accent 4" w:uiPriority="50"/>
+    <w:lsdException w:name="Grid Table 6 Colorful Accent 4" w:uiPriority="51"/>
+    <w:lsdException w:name="Grid Table 7 Colorful Accent 4" w:uiPriority="52"/>
+    <w:lsdException w:name="Grid Table 1 Light Accent 5" w:uiPriority="46"/>
+    <w:lsdException w:name="Grid Table 2 Accent 5" w:uiPriority="47"/>
+    <w:lsdException w:name="Grid Table 3 Accent 5" w:uiPriority="48"/>
+    <w:lsdException w:name="Grid Table 4 Accent 5" w:uiPriority="49"/>
+    <w:lsdException w:name="Grid Table 5 Dark Accent 5" w:uiPriority="50"/>
+    <w:lsdException w:name="Grid Table 6 Colorful Accent 5" w:uiPriority="51"/>
+    <w:lsdException w:name="Grid Table 7 Colorful Accent 5" w:uiPriority="52"/>
+    <w:lsdException w:name="Grid Table 1 Light Accent 6" w:uiPriority="46"/>
+    <w:lsdException w:name="Grid Table 2 Accent 6" w:uiPriority="47"/>
+    <w:lsdException w:name="Grid Table 3 Accent 6" w:uiPriority="48"/>
+    <w:lsdException w:name="Grid Table 4 Accent 6" w:uiPriority="49"/>
+    <w:lsdException w:name="Grid Table 5 Dark Accent 6" w:uiPriority="50"/>
+    <w:lsdException w:name="Grid Table 6 Colorful Accent 6" w:uiPriority="51"/>
+    <w:lsdException w:name="Grid Table 7 Colorful Accent 6" w:uiPriority="52"/>
+    <w:lsdException w:name="List Table 1 Light" w:uiPriority="46"/>
+    <w:lsdException w:name="List Table 2" w:uiPriority="47"/>
+    <w:lsdException w:name="List Table 3" w:uiPriority="48"/>
+    <w:lsdException w:name="List Table 4" w:uiPriority="49"/>
+    <w:lsdException w:name="List Table 5 Dark" w:uiPriority="50"/>
+    <w:lsdException w:name="List Table 6 Colorful" w:uiPriority="51"/>
+    <w:lsdException w:name="List Table 7 Colorful" w:uiPriority="52"/>
+    <w:lsdException w:name="List Table 1 Light Accent 1" w:uiPriority="46"/>
+    <w:lsdException w:name="List Table 2 Accent 1" w:uiPriority="47"/>
+    <w:lsdException w:name="List Table 3 Accent 1" w:uiPriority="48"/>
+    <w:lsdException w:name="List Table 4 Accent 1" w:uiPriority="49"/>
+    <w:lsdException w:name="List Table 5 Dark Accent 1" w:uiPriority="50"/>
+    <w:lsdException w:name="List Table 6 Colorful Accent 1" w:uiPriority="51"/>
+    <w:lsdException w:name="List Table 7 Colorful Accent 1" w:uiPriority="52"/>
+    <w:lsdException w:name="List Table 1 Light Accent 2" w:uiPriority="46"/>
+    <w:lsdException w:name="List Table 2 Accent 2" w:uiPriority="47"/>
+    <w:lsdException w:name="List Table 3 Accent 2" w:uiPriority="48"/>
+    <w:lsdException w:name="List Table 4 Accent 2" w:uiPriority="49"/>
+    <w:lsdException w:name="List Table 5 Dark Accent 2" w:uiPriority="50"/>
+    <w:lsdException w:name="List Table 6 Colorful Accent 2" w:uiPriority="51"/>
+    <w:lsdException w:name="List Table 7 Colorful Accent 2" w:uiPriority="52"/>
+    <w:lsdException w:name="List Table 1 Light Accent 3" w:uiPriority="46"/>
+    <w:lsdException w:name="List Table 2 Accent 3" w:uiPriority="47"/>
+    <w:lsdException w:name="List Table 3 Accent 3" w:uiPriority="48"/>
+    <w:lsdException w:name="List Table 4 Accent 3" w:uiPriority="49"/>
+    <w:lsdException w:name="List Table 5 Dark Accent 3" w:uiPriority="50"/>
+    <w:lsdException w:name="List Table 6 Colorful Accent 3" w:uiPriority="51"/>
+    <w:lsdException w:name="List Table 7 Colorful Accent 3" w:uiPriority="52"/>
+    <w:lsdException w:name="List Table 1 Light Accent 4" w:uiPriority="46"/>
+    <w:lsdException w:name="List Table 2 Accent 4" w:uiPriority="47"/>
+    <w:lsdException w:name="List Table 3 Accent 4" w:uiPriority="48"/>
+    <w:lsdException w:name="List Table 4 Accent 4" w:uiPriority="49"/>
+    <w:lsdException w:name="List Table 5 Dark Accent 4" w:uiPriority="50"/>
+    <w:lsdException w:name="List Table 6 Colorful Accent 4" w:uiPriority="51"/>
+    <w:lsdException w:name="List Table 7 Colorful Accent 4" w:uiPriority="52"/>
+    <w:lsdException w:name="List Table 1 Light Accent 5" w:uiPriority="46"/>
+    <w:lsdException w:name="List Table 2 Accent 5" w:uiPriority="47"/>
+    <w:lsdException w:name="List Table 3 Accent 5" w:uiPriority="48"/>
+    <w:lsdException w:name="List Table 4 Accent 5" w:uiPriority="49"/>
+    <w:lsdException w:name="List Table 5 Dark Accent 5" w:uiPriority="50"/>
+    <w:lsdException w:name="List Table 6 Colorful Accent 5" w:uiPriority="51"/>
+    <w:lsdException w:name="List Table 7 Colorful Accent 5" w:uiPriority="52"/>
+    <w:lsdException w:name="List Table 1 Light Accent 6" w:uiPriority="46"/>
+    <w:lsdException w:name="List Table 2 Accent 6" w:uiPriority="47"/>
+    <w:lsdException w:name="List Table 3 Accent 6" w:uiPriority="48"/>
+    <w:lsdException w:name="List Table 4 Accent 6" w:uiPriority="49"/>
+    <w:lsdException w:name="List Table 5 Dark Accent 6" w:uiPriority="50"/>
+    <w:lsdException w:name="List Table 6 Colorful Accent 6" w:uiPriority="51"/>
+    <w:lsdException w:name="List Table 7 Colorful Accent 6" w:uiPriority="52"/>
   </w:latentStyles>
-  <w:style w:type="paragraph" w:default="1" w:styleId="Normalny">
+  <w:style w:type="paragraph" w:default="1" w:styleId="Normal">
     <w:name w:val="Normal"/>
     <w:qFormat/>
   </w:style>
-  <w:style w:type="character" w:default="1" w:styleId="Domylnaczcionkaakapitu">
+  <w:style w:type="paragraph" w:styleId="Heading1">
+    <w:name w:val="heading 1"/>
+    <w:basedOn w:val="Normal"/>
+    <w:next w:val="Normal"/>
+    <w:link w:val="Heading1Char"/>
+    <w:uiPriority w:val="9"/>
+    <w:qFormat/>
+    <w:rsid w:val="001E6B2E"/>
+    <w:pPr>
+      <w:keepNext/>
+      <w:keepLines/>
+      <w:spacing w:before="240" w:after="0"/>
+      <w:outlineLvl w:val="0"/>
+    </w:pPr>
+    <w:rPr>
+      <w:rFonts w:asciiTheme="majorHAnsi" w:eastAsiaTheme="majorEastAsia" w:hAnsiTheme="majorHAnsi" w:cstheme="majorBidi"/>
+      <w:color w:val="365F91" w:themeColor="accent1" w:themeShade="BF"/>
+      <w:sz w:val="32"/>
+      <w:szCs w:val="32"/>
+    </w:rPr>
+  </w:style>
+  <w:style w:type="character" w:default="1" w:styleId="DefaultParagraphFont">
     <w:name w:val="Default Paragraph Font"/>
     <w:uiPriority w:val="1"/>
     <w:semiHidden/>
     <w:unhideWhenUsed/>
   </w:style>
-  <w:style w:type="table" w:default="1" w:styleId="Standardowy">
+  <w:style w:type="table" w:default="1" w:styleId="TableNormal">
     <w:name w:val="Normal Table"/>
     <w:uiPriority w:val="99"/>
     <w:semiHidden/>
@@ -3114,15 +5777,15 @@
       </w:tblCellMar>
     </w:tblPr>
   </w:style>
-  <w:style w:type="numbering" w:default="1" w:styleId="Bezlisty">
+  <w:style w:type="numbering" w:default="1" w:styleId="NoList">
     <w:name w:val="No List"/>
     <w:uiPriority w:val="99"/>
     <w:semiHidden/>
     <w:unhideWhenUsed/>
   </w:style>
-  <w:style w:type="paragraph" w:styleId="Akapitzlist">
+  <w:style w:type="paragraph" w:styleId="ListParagraph">
     <w:name w:val="List Paragraph"/>
-    <w:basedOn w:val="Normalny"/>
+    <w:basedOn w:val="Normal"/>
     <w:uiPriority w:val="34"/>
     <w:qFormat/>
     <w:rsid w:val="0037695C"/>
@@ -3131,9 +5794,9 @@
       <w:contextualSpacing/>
     </w:pPr>
   </w:style>
-  <w:style w:type="character" w:styleId="Tekstzastpczy">
+  <w:style w:type="character" w:styleId="PlaceholderText">
     <w:name w:val="Placeholder Text"/>
-    <w:basedOn w:val="Domylnaczcionkaakapitu"/>
+    <w:basedOn w:val="DefaultParagraphFont"/>
     <w:uiPriority w:val="99"/>
     <w:semiHidden/>
     <w:rsid w:val="00B45535"/>
@@ -3141,10 +5804,10 @@
       <w:color w:val="808080"/>
     </w:rPr>
   </w:style>
-  <w:style w:type="paragraph" w:styleId="Tekstdymka">
+  <w:style w:type="paragraph" w:styleId="BalloonText">
     <w:name w:val="Balloon Text"/>
-    <w:basedOn w:val="Normalny"/>
-    <w:link w:val="TekstdymkaZnak"/>
+    <w:basedOn w:val="Normal"/>
+    <w:link w:val="BalloonTextChar"/>
     <w:uiPriority w:val="99"/>
     <w:semiHidden/>
     <w:unhideWhenUsed/>
@@ -3158,10 +5821,10 @@
       <w:szCs w:val="16"/>
     </w:rPr>
   </w:style>
-  <w:style w:type="character" w:customStyle="1" w:styleId="TekstdymkaZnak">
-    <w:name w:val="Tekst dymka Znak"/>
-    <w:basedOn w:val="Domylnaczcionkaakapitu"/>
-    <w:link w:val="Tekstdymka"/>
+  <w:style w:type="character" w:customStyle="1" w:styleId="BalloonTextChar">
+    <w:name w:val="Balloon Text Char"/>
+    <w:basedOn w:val="DefaultParagraphFont"/>
+    <w:link w:val="BalloonText"/>
     <w:uiPriority w:val="99"/>
     <w:semiHidden/>
     <w:rsid w:val="00B45535"/>
@@ -3171,246 +5834,178 @@
       <w:szCs w:val="16"/>
     </w:rPr>
   </w:style>
-</w:styles>
-</file>
-
-<file path=word/stylesWithEffects.xml><?xml version="1.0" encoding="utf-8"?>
-<w:styles xmlns:wpc="http://schemas.microsoft.com/office/word/2010/wordprocessingCanvas" xmlns:mc="http://schemas.openxmlformats.org/markup-compatibility/2006" xmlns:o="urn:schemas-microsoft-com:office:office" xmlns:r="http://schemas.openxmlformats.org/officeDocument/2006/relationships" xmlns:m="http://schemas.openxmlformats.org/officeDocument/2006/math" xmlns:v="urn:schemas-microsoft-com:vml" xmlns:wp14="http://schemas.microsoft.com/office/word/2010/wordprocessingDrawing" xmlns:wp="http://schemas.openxmlformats.org/drawingml/2006/wordprocessingDrawing" xmlns:w10="urn:schemas-microsoft-com:office:word" xmlns:w="http://schemas.openxmlformats.org/wordprocessingml/2006/main" xmlns:w14="http://schemas.microsoft.com/office/word/2010/wordml" xmlns:wpg="http://schemas.microsoft.com/office/word/2010/wordprocessingGroup" xmlns:wpi="http://schemas.microsoft.com/office/word/2010/wordprocessingInk" xmlns:wne="http://schemas.microsoft.com/office/word/2006/wordml" xmlns:wps="http://schemas.microsoft.com/office/word/2010/wordprocessingShape" mc:Ignorable="w14 wp14">
-  <w:docDefaults>
-    <w:rPrDefault>
-      <w:rPr>
-        <w:rFonts w:asciiTheme="minorHAnsi" w:eastAsiaTheme="minorHAnsi" w:hAnsiTheme="minorHAnsi" w:cstheme="minorBidi"/>
-        <w:sz w:val="22"/>
-        <w:szCs w:val="22"/>
-        <w:lang w:val="pl-PL" w:eastAsia="en-US" w:bidi="ar-SA"/>
-      </w:rPr>
-    </w:rPrDefault>
-    <w:pPrDefault>
-      <w:pPr>
-        <w:spacing w:after="200" w:line="276" w:lineRule="auto"/>
-      </w:pPr>
-    </w:pPrDefault>
-  </w:docDefaults>
-  <w:latentStyles w:defLockedState="0" w:defUIPriority="99" w:defSemiHidden="1" w:defUnhideWhenUsed="1" w:defQFormat="0" w:count="267">
-    <w:lsdException w:name="Normal" w:semiHidden="0" w:uiPriority="0" w:unhideWhenUsed="0" w:qFormat="1"/>
-    <w:lsdException w:name="heading 1" w:semiHidden="0" w:uiPriority="9" w:unhideWhenUsed="0" w:qFormat="1"/>
-    <w:lsdException w:name="heading 2" w:uiPriority="9" w:qFormat="1"/>
-    <w:lsdException w:name="heading 3" w:uiPriority="9" w:qFormat="1"/>
-    <w:lsdException w:name="heading 4" w:uiPriority="9" w:qFormat="1"/>
-    <w:lsdException w:name="heading 5" w:uiPriority="9" w:qFormat="1"/>
-    <w:lsdException w:name="heading 6" w:uiPriority="9" w:qFormat="1"/>
-    <w:lsdException w:name="heading 7" w:uiPriority="9" w:qFormat="1"/>
-    <w:lsdException w:name="heading 8" w:uiPriority="9" w:qFormat="1"/>
-    <w:lsdException w:name="heading 9" w:uiPriority="9" w:qFormat="1"/>
-    <w:lsdException w:name="toc 1" w:uiPriority="39"/>
-    <w:lsdException w:name="toc 2" w:uiPriority="39"/>
-    <w:lsdException w:name="toc 3" w:uiPriority="39"/>
-    <w:lsdException w:name="toc 4" w:uiPriority="39"/>
-    <w:lsdException w:name="toc 5" w:uiPriority="39"/>
-    <w:lsdException w:name="toc 6" w:uiPriority="39"/>
-    <w:lsdException w:name="toc 7" w:uiPriority="39"/>
-    <w:lsdException w:name="toc 8" w:uiPriority="39"/>
-    <w:lsdException w:name="toc 9" w:uiPriority="39"/>
-    <w:lsdException w:name="caption" w:uiPriority="35" w:qFormat="1"/>
-    <w:lsdException w:name="Title" w:semiHidden="0" w:uiPriority="10" w:unhideWhenUsed="0" w:qFormat="1"/>
-    <w:lsdException w:name="Default Paragraph Font" w:uiPriority="1"/>
-    <w:lsdException w:name="Subtitle" w:semiHidden="0" w:uiPriority="11" w:unhideWhenUsed="0" w:qFormat="1"/>
-    <w:lsdException w:name="Strong" w:semiHidden="0" w:uiPriority="22" w:unhideWhenUsed="0" w:qFormat="1"/>
-    <w:lsdException w:name="Emphasis" w:semiHidden="0" w:uiPriority="20" w:unhideWhenUsed="0" w:qFormat="1"/>
-    <w:lsdException w:name="Table Grid" w:semiHidden="0" w:uiPriority="59" w:unhideWhenUsed="0"/>
-    <w:lsdException w:name="Placeholder Text" w:unhideWhenUsed="0"/>
-    <w:lsdException w:name="No Spacing" w:semiHidden="0" w:uiPriority="1" w:unhideWhenUsed="0" w:qFormat="1"/>
-    <w:lsdException w:name="Light Shading" w:semiHidden="0" w:uiPriority="60" w:unhideWhenUsed="0"/>
-    <w:lsdException w:name="Light List" w:semiHidden="0" w:uiPriority="61" w:unhideWhenUsed="0"/>
-    <w:lsdException w:name="Light Grid" w:semiHidden="0" w:uiPriority="62" w:unhideWhenUsed="0"/>
-    <w:lsdException w:name="Medium Shading 1" w:semiHidden="0" w:uiPriority="63" w:unhideWhenUsed="0"/>
-    <w:lsdException w:name="Medium Shading 2" w:semiHidden="0" w:uiPriority="64" w:unhideWhenUsed="0"/>
-    <w:lsdException w:name="Medium List 1" w:semiHidden="0" w:uiPriority="65" w:unhideWhenUsed="0"/>
-    <w:lsdException w:name="Medium List 2" w:semiHidden="0" w:uiPriority="66" w:unhideWhenUsed="0"/>
-    <w:lsdException w:name="Medium Grid 1" w:semiHidden="0" w:uiPriority="67" w:unhideWhenUsed="0"/>
-    <w:lsdException w:name="Medium Grid 2" w:semiHidden="0" w:uiPriority="68" w:unhideWhenUsed="0"/>
-    <w:lsdException w:name="Medium Grid 3" w:semiHidden="0" w:uiPriority="69" w:unhideWhenUsed="0"/>
-    <w:lsdException w:name="Dark List" w:semiHidden="0" w:uiPriority="70" w:unhideWhenUsed="0"/>
-    <w:lsdException w:name="Colorful Shading" w:semiHidden="0" w:uiPriority="71" w:unhideWhenUsed="0"/>
-    <w:lsdException w:name="Colorful List" w:semiHidden="0" w:uiPriority="72" w:unhideWhenUsed="0"/>
-    <w:lsdException w:name="Colorful Grid" w:semiHidden="0" w:uiPriority="73" w:unhideWhenUsed="0"/>
-    <w:lsdException w:name="Light Shading Accent 1" w:semiHidden="0" w:uiPriority="60" w:unhideWhenUsed="0"/>
-    <w:lsdException w:name="Light List Accent 1" w:semiHidden="0" w:uiPriority="61" w:unhideWhenUsed="0"/>
-    <w:lsdException w:name="Light Grid Accent 1" w:semiHidden="0" w:uiPriority="62" w:unhideWhenUsed="0"/>
-    <w:lsdException w:name="Medium Shading 1 Accent 1" w:semiHidden="0" w:uiPriority="63" w:unhideWhenUsed="0"/>
-    <w:lsdException w:name="Medium Shading 2 Accent 1" w:semiHidden="0" w:uiPriority="64" w:unhideWhenUsed="0"/>
-    <w:lsdException w:name="Medium List 1 Accent 1" w:semiHidden="0" w:uiPriority="65" w:unhideWhenUsed="0"/>
-    <w:lsdException w:name="Revision" w:unhideWhenUsed="0"/>
-    <w:lsdException w:name="List Paragraph" w:semiHidden="0" w:uiPriority="34" w:unhideWhenUsed="0" w:qFormat="1"/>
-    <w:lsdException w:name="Quote" w:semiHidden="0" w:uiPriority="29" w:unhideWhenUsed="0" w:qFormat="1"/>
-    <w:lsdException w:name="Intense Quote" w:semiHidden="0" w:uiPriority="30" w:unhideWhenUsed="0" w:qFormat="1"/>
-    <w:lsdException w:name="Medium List 2 Accent 1" w:semiHidden="0" w:uiPriority="66" w:unhideWhenUsed="0"/>
-    <w:lsdException w:name="Medium Grid 1 Accent 1" w:semiHidden="0" w:uiPriority="67" w:unhideWhenUsed="0"/>
-    <w:lsdException w:name="Medium Grid 2 Accent 1" w:semiHidden="0" w:uiPriority="68" w:unhideWhenUsed="0"/>
-    <w:lsdException w:name="Medium Grid 3 Accent 1" w:semiHidden="0" w:uiPriority="69" w:unhideWhenUsed="0"/>
-    <w:lsdException w:name="Dark List Accent 1" w:semiHidden="0" w:uiPriority="70" w:unhideWhenUsed="0"/>
-    <w:lsdException w:name="Colorful Shading Accent 1" w:semiHidden="0" w:uiPriority="71" w:unhideWhenUsed="0"/>
-    <w:lsdException w:name="Colorful List Accent 1" w:semiHidden="0" w:uiPriority="72" w:unhideWhenUsed="0"/>
-    <w:lsdException w:name="Colorful Grid Accent 1" w:semiHidden="0" w:uiPriority="73" w:unhideWhenUsed="0"/>
-    <w:lsdException w:name="Light Shading Accent 2" w:semiHidden="0" w:uiPriority="60" w:unhideWhenUsed="0"/>
-    <w:lsdException w:name="Light List Accent 2" w:semiHidden="0" w:uiPriority="61" w:unhideWhenUsed="0"/>
-    <w:lsdException w:name="Light Grid Accent 2" w:semiHidden="0" w:uiPriority="62" w:unhideWhenUsed="0"/>
-    <w:lsdException w:name="Medium Shading 1 Accent 2" w:semiHidden="0" w:uiPriority="63" w:unhideWhenUsed="0"/>
-    <w:lsdException w:name="Medium Shading 2 Accent 2" w:semiHidden="0" w:uiPriority="64" w:unhideWhenUsed="0"/>
-    <w:lsdException w:name="Medium List 1 Accent 2" w:semiHidden="0" w:uiPriority="65" w:unhideWhenUsed="0"/>
-    <w:lsdException w:name="Medium List 2 Accent 2" w:semiHidden="0" w:uiPriority="66" w:unhideWhenUsed="0"/>
-    <w:lsdException w:name="Medium Grid 1 Accent 2" w:semiHidden="0" w:uiPriority="67" w:unhideWhenUsed="0"/>
-    <w:lsdException w:name="Medium Grid 2 Accent 2" w:semiHidden="0" w:uiPriority="68" w:unhideWhenUsed="0"/>
-    <w:lsdException w:name="Medium Grid 3 Accent 2" w:semiHidden="0" w:uiPriority="69" w:unhideWhenUsed="0"/>
-    <w:lsdException w:name="Dark List Accent 2" w:semiHidden="0" w:uiPriority="70" w:unhideWhenUsed="0"/>
-    <w:lsdException w:name="Colorful Shading Accent 2" w:semiHidden="0" w:uiPriority="71" w:unhideWhenUsed="0"/>
-    <w:lsdException w:name="Colorful List Accent 2" w:semiHidden="0" w:uiPriority="72" w:unhideWhenUsed="0"/>
-    <w:lsdException w:name="Colorful Grid Accent 2" w:semiHidden="0" w:uiPriority="73" w:unhideWhenUsed="0"/>
-    <w:lsdException w:name="Light Shading Accent 3" w:semiHidden="0" w:uiPriority="60" w:unhideWhenUsed="0"/>
-    <w:lsdException w:name="Light List Accent 3" w:semiHidden="0" w:uiPriority="61" w:unhideWhenUsed="0"/>
-    <w:lsdException w:name="Light Grid Accent 3" w:semiHidden="0" w:uiPriority="62" w:unhideWhenUsed="0"/>
-    <w:lsdException w:name="Medium Shading 1 Accent 3" w:semiHidden="0" w:uiPriority="63" w:unhideWhenUsed="0"/>
-    <w:lsdException w:name="Medium Shading 2 Accent 3" w:semiHidden="0" w:uiPriority="64" w:unhideWhenUsed="0"/>
-    <w:lsdException w:name="Medium List 1 Accent 3" w:semiHidden="0" w:uiPriority="65" w:unhideWhenUsed="0"/>
-    <w:lsdException w:name="Medium List 2 Accent 3" w:semiHidden="0" w:uiPriority="66" w:unhideWhenUsed="0"/>
-    <w:lsdException w:name="Medium Grid 1 Accent 3" w:semiHidden="0" w:uiPriority="67" w:unhideWhenUsed="0"/>
-    <w:lsdException w:name="Medium Grid 2 Accent 3" w:semiHidden="0" w:uiPriority="68" w:unhideWhenUsed="0"/>
-    <w:lsdException w:name="Medium Grid 3 Accent 3" w:semiHidden="0" w:uiPriority="69" w:unhideWhenUsed="0"/>
-    <w:lsdException w:name="Dark List Accent 3" w:semiHidden="0" w:uiPriority="70" w:unhideWhenUsed="0"/>
-    <w:lsdException w:name="Colorful Shading Accent 3" w:semiHidden="0" w:uiPriority="71" w:unhideWhenUsed="0"/>
-    <w:lsdException w:name="Colorful List Accent 3" w:semiHidden="0" w:uiPriority="72" w:unhideWhenUsed="0"/>
-    <w:lsdException w:name="Colorful Grid Accent 3" w:semiHidden="0" w:uiPriority="73" w:unhideWhenUsed="0"/>
-    <w:lsdException w:name="Light Shading Accent 4" w:semiHidden="0" w:uiPriority="60" w:unhideWhenUsed="0"/>
-    <w:lsdException w:name="Light List Accent 4" w:semiHidden="0" w:uiPriority="61" w:unhideWhenUsed="0"/>
-    <w:lsdException w:name="Light Grid Accent 4" w:semiHidden="0" w:uiPriority="62" w:unhideWhenUsed="0"/>
-    <w:lsdException w:name="Medium Shading 1 Accent 4" w:semiHidden="0" w:uiPriority="63" w:unhideWhenUsed="0"/>
-    <w:lsdException w:name="Medium Shading 2 Accent 4" w:semiHidden="0" w:uiPriority="64" w:unhideWhenUsed="0"/>
-    <w:lsdException w:name="Medium List 1 Accent 4" w:semiHidden="0" w:uiPriority="65" w:unhideWhenUsed="0"/>
-    <w:lsdException w:name="Medium List 2 Accent 4" w:semiHidden="0" w:uiPriority="66" w:unhideWhenUsed="0"/>
-    <w:lsdException w:name="Medium Grid 1 Accent 4" w:semiHidden="0" w:uiPriority="67" w:unhideWhenUsed="0"/>
-    <w:lsdException w:name="Medium Grid 2 Accent 4" w:semiHidden="0" w:uiPriority="68" w:unhideWhenUsed="0"/>
-    <w:lsdException w:name="Medium Grid 3 Accent 4" w:semiHidden="0" w:uiPriority="69" w:unhideWhenUsed="0"/>
-    <w:lsdException w:name="Dark List Accent 4" w:semiHidden="0" w:uiPriority="70" w:unhideWhenUsed="0"/>
-    <w:lsdException w:name="Colorful Shading Accent 4" w:semiHidden="0" w:uiPriority="71" w:unhideWhenUsed="0"/>
-    <w:lsdException w:name="Colorful List Accent 4" w:semiHidden="0" w:uiPriority="72" w:unhideWhenUsed="0"/>
-    <w:lsdException w:name="Colorful Grid Accent 4" w:semiHidden="0" w:uiPriority="73" w:unhideWhenUsed="0"/>
-    <w:lsdException w:name="Light Shading Accent 5" w:semiHidden="0" w:uiPriority="60" w:unhideWhenUsed="0"/>
-    <w:lsdException w:name="Light List Accent 5" w:semiHidden="0" w:uiPriority="61" w:unhideWhenUsed="0"/>
-    <w:lsdException w:name="Light Grid Accent 5" w:semiHidden="0" w:uiPriority="62" w:unhideWhenUsed="0"/>
-    <w:lsdException w:name="Medium Shading 1 Accent 5" w:semiHidden="0" w:uiPriority="63" w:unhideWhenUsed="0"/>
-    <w:lsdException w:name="Medium Shading 2 Accent 5" w:semiHidden="0" w:uiPriority="64" w:unhideWhenUsed="0"/>
-    <w:lsdException w:name="Medium List 1 Accent 5" w:semiHidden="0" w:uiPriority="65" w:unhideWhenUsed="0"/>
-    <w:lsdException w:name="Medium List 2 Accent 5" w:semiHidden="0" w:uiPriority="66" w:unhideWhenUsed="0"/>
-    <w:lsdException w:name="Medium Grid 1 Accent 5" w:semiHidden="0" w:uiPriority="67" w:unhideWhenUsed="0"/>
-    <w:lsdException w:name="Medium Grid 2 Accent 5" w:semiHidden="0" w:uiPriority="68" w:unhideWhenUsed="0"/>
-    <w:lsdException w:name="Medium Grid 3 Accent 5" w:semiHidden="0" w:uiPriority="69" w:unhideWhenUsed="0"/>
-    <w:lsdException w:name="Dark List Accent 5" w:semiHidden="0" w:uiPriority="70" w:unhideWhenUsed="0"/>
-    <w:lsdException w:name="Colorful Shading Accent 5" w:semiHidden="0" w:uiPriority="71" w:unhideWhenUsed="0"/>
-    <w:lsdException w:name="Colorful List Accent 5" w:semiHidden="0" w:uiPriority="72" w:unhideWhenUsed="0"/>
-    <w:lsdException w:name="Colorful Grid Accent 5" w:semiHidden="0" w:uiPriority="73" w:unhideWhenUsed="0"/>
-    <w:lsdException w:name="Light Shading Accent 6" w:semiHidden="0" w:uiPriority="60" w:unhideWhenUsed="0"/>
-    <w:lsdException w:name="Light List Accent 6" w:semiHidden="0" w:uiPriority="61" w:unhideWhenUsed="0"/>
-    <w:lsdException w:name="Light Grid Accent 6" w:semiHidden="0" w:uiPriority="62" w:unhideWhenUsed="0"/>
-    <w:lsdException w:name="Medium Shading 1 Accent 6" w:semiHidden="0" w:uiPriority="63" w:unhideWhenUsed="0"/>
-    <w:lsdException w:name="Medium Shading 2 Accent 6" w:semiHidden="0" w:uiPriority="64" w:unhideWhenUsed="0"/>
-    <w:lsdException w:name="Medium List 1 Accent 6" w:semiHidden="0" w:uiPriority="65" w:unhideWhenUsed="0"/>
-    <w:lsdException w:name="Medium List 2 Accent 6" w:semiHidden="0" w:uiPriority="66" w:unhideWhenUsed="0"/>
-    <w:lsdException w:name="Medium Grid 1 Accent 6" w:semiHidden="0" w:uiPriority="67" w:unhideWhenUsed="0"/>
-    <w:lsdException w:name="Medium Grid 2 Accent 6" w:semiHidden="0" w:uiPriority="68" w:unhideWhenUsed="0"/>
-    <w:lsdException w:name="Medium Grid 3 Accent 6" w:semiHidden="0" w:uiPriority="69" w:unhideWhenUsed="0"/>
-    <w:lsdException w:name="Dark List Accent 6" w:semiHidden="0" w:uiPriority="70" w:unhideWhenUsed="0"/>
-    <w:lsdException w:name="Colorful Shading Accent 6" w:semiHidden="0" w:uiPriority="71" w:unhideWhenUsed="0"/>
-    <w:lsdException w:name="Colorful List Accent 6" w:semiHidden="0" w:uiPriority="72" w:unhideWhenUsed="0"/>
-    <w:lsdException w:name="Colorful Grid Accent 6" w:semiHidden="0" w:uiPriority="73" w:unhideWhenUsed="0"/>
-    <w:lsdException w:name="Subtle Emphasis" w:semiHidden="0" w:uiPriority="19" w:unhideWhenUsed="0" w:qFormat="1"/>
-    <w:lsdException w:name="Intense Emphasis" w:semiHidden="0" w:uiPriority="21" w:unhideWhenUsed="0" w:qFormat="1"/>
-    <w:lsdException w:name="Subtle Reference" w:semiHidden="0" w:uiPriority="31" w:unhideWhenUsed="0" w:qFormat="1"/>
-    <w:lsdException w:name="Intense Reference" w:semiHidden="0" w:uiPriority="32" w:unhideWhenUsed="0" w:qFormat="1"/>
-    <w:lsdException w:name="Book Title" w:semiHidden="0" w:uiPriority="33" w:unhideWhenUsed="0" w:qFormat="1"/>
-    <w:lsdException w:name="Bibliography" w:uiPriority="37"/>
-    <w:lsdException w:name="TOC Heading" w:uiPriority="39" w:qFormat="1"/>
-  </w:latentStyles>
-  <w:style w:type="paragraph" w:default="1" w:styleId="Normalny">
-    <w:name w:val="Normal"/>
+  <w:style w:type="paragraph" w:styleId="Caption">
+    <w:name w:val="caption"/>
+    <w:basedOn w:val="Normal"/>
+    <w:next w:val="Normal"/>
+    <w:uiPriority w:val="35"/>
+    <w:unhideWhenUsed/>
     <w:qFormat/>
+    <w:rsid w:val="001E6B2E"/>
+    <w:pPr>
+      <w:spacing w:line="240" w:lineRule="auto"/>
+    </w:pPr>
+    <w:rPr>
+      <w:i/>
+      <w:iCs/>
+      <w:color w:val="1F497D" w:themeColor="text2"/>
+      <w:sz w:val="18"/>
+      <w:szCs w:val="18"/>
+    </w:rPr>
   </w:style>
-  <w:style w:type="character" w:default="1" w:styleId="Domylnaczcionkaakapitu">
-    <w:name w:val="Default Paragraph Font"/>
-    <w:uiPriority w:val="1"/>
-    <w:semiHidden/>
+  <w:style w:type="character" w:customStyle="1" w:styleId="Heading1Char">
+    <w:name w:val="Heading 1 Char"/>
+    <w:basedOn w:val="DefaultParagraphFont"/>
+    <w:link w:val="Heading1"/>
+    <w:uiPriority w:val="9"/>
+    <w:rsid w:val="001E6B2E"/>
+    <w:rPr>
+      <w:rFonts w:asciiTheme="majorHAnsi" w:eastAsiaTheme="majorEastAsia" w:hAnsiTheme="majorHAnsi" w:cstheme="majorBidi"/>
+      <w:color w:val="365F91" w:themeColor="accent1" w:themeShade="BF"/>
+      <w:sz w:val="32"/>
+      <w:szCs w:val="32"/>
+    </w:rPr>
+  </w:style>
+  <w:style w:type="paragraph" w:styleId="List">
+    <w:name w:val="List"/>
+    <w:basedOn w:val="Normal"/>
+    <w:uiPriority w:val="99"/>
     <w:unhideWhenUsed/>
+    <w:rsid w:val="001E6B2E"/>
+    <w:pPr>
+      <w:ind w:left="283" w:hanging="283"/>
+      <w:contextualSpacing/>
+    </w:pPr>
   </w:style>
-  <w:style w:type="table" w:default="1" w:styleId="Standardowy">
-    <w:name w:val="Normal Table"/>
+  <w:style w:type="paragraph" w:styleId="Closing">
+    <w:name w:val="Closing"/>
+    <w:basedOn w:val="Normal"/>
+    <w:link w:val="ClosingChar"/>
+    <w:uiPriority w:val="99"/>
+    <w:unhideWhenUsed/>
+    <w:rsid w:val="001E6B2E"/>
+    <w:pPr>
+      <w:spacing w:after="0" w:line="240" w:lineRule="auto"/>
+      <w:ind w:left="4252"/>
+    </w:pPr>
+  </w:style>
+  <w:style w:type="character" w:customStyle="1" w:styleId="ClosingChar">
+    <w:name w:val="Closing Char"/>
+    <w:basedOn w:val="DefaultParagraphFont"/>
+    <w:link w:val="Closing"/>
+    <w:uiPriority w:val="99"/>
+    <w:rsid w:val="001E6B2E"/>
+  </w:style>
+  <w:style w:type="paragraph" w:styleId="ListContinue">
+    <w:name w:val="List Continue"/>
+    <w:basedOn w:val="Normal"/>
+    <w:uiPriority w:val="99"/>
+    <w:unhideWhenUsed/>
+    <w:rsid w:val="001E6B2E"/>
+    <w:pPr>
+      <w:spacing w:after="120"/>
+      <w:ind w:left="283"/>
+      <w:contextualSpacing/>
+    </w:pPr>
+  </w:style>
+  <w:style w:type="paragraph" w:styleId="ListContinue2">
+    <w:name w:val="List Continue 2"/>
+    <w:basedOn w:val="Normal"/>
+    <w:uiPriority w:val="99"/>
+    <w:unhideWhenUsed/>
+    <w:rsid w:val="001E6B2E"/>
+    <w:pPr>
+      <w:spacing w:after="120"/>
+      <w:ind w:left="566"/>
+      <w:contextualSpacing/>
+    </w:pPr>
+  </w:style>
+  <w:style w:type="paragraph" w:styleId="Signature">
+    <w:name w:val="Signature"/>
+    <w:basedOn w:val="Normal"/>
+    <w:link w:val="SignatureChar"/>
+    <w:uiPriority w:val="99"/>
+    <w:unhideWhenUsed/>
+    <w:rsid w:val="001E6B2E"/>
+    <w:pPr>
+      <w:spacing w:after="0" w:line="240" w:lineRule="auto"/>
+      <w:ind w:left="4252"/>
+    </w:pPr>
+  </w:style>
+  <w:style w:type="character" w:customStyle="1" w:styleId="SignatureChar">
+    <w:name w:val="Signature Char"/>
+    <w:basedOn w:val="DefaultParagraphFont"/>
+    <w:link w:val="Signature"/>
+    <w:uiPriority w:val="99"/>
+    <w:rsid w:val="001E6B2E"/>
+  </w:style>
+  <w:style w:type="paragraph" w:styleId="BodyText">
+    <w:name w:val="Body Text"/>
+    <w:basedOn w:val="Normal"/>
+    <w:link w:val="BodyTextChar"/>
+    <w:uiPriority w:val="99"/>
+    <w:unhideWhenUsed/>
+    <w:rsid w:val="001E6B2E"/>
+    <w:pPr>
+      <w:spacing w:after="120"/>
+    </w:pPr>
+  </w:style>
+  <w:style w:type="character" w:customStyle="1" w:styleId="BodyTextChar">
+    <w:name w:val="Body Text Char"/>
+    <w:basedOn w:val="DefaultParagraphFont"/>
+    <w:link w:val="BodyText"/>
+    <w:uiPriority w:val="99"/>
+    <w:rsid w:val="001E6B2E"/>
+  </w:style>
+  <w:style w:type="paragraph" w:customStyle="1" w:styleId="SignatureJobTitle">
+    <w:name w:val="Signature Job Title"/>
+    <w:basedOn w:val="Signature"/>
+    <w:rsid w:val="001E6B2E"/>
+  </w:style>
+  <w:style w:type="paragraph" w:customStyle="1" w:styleId="SignatureCompany">
+    <w:name w:val="Signature Company"/>
+    <w:basedOn w:val="Signature"/>
+    <w:rsid w:val="001E6B2E"/>
+  </w:style>
+  <w:style w:type="paragraph" w:styleId="BodyTextIndent">
+    <w:name w:val="Body Text Indent"/>
+    <w:basedOn w:val="Normal"/>
+    <w:link w:val="BodyTextIndentChar"/>
     <w:uiPriority w:val="99"/>
     <w:semiHidden/>
     <w:unhideWhenUsed/>
-    <w:tblPr>
-      <w:tblInd w:w="0" w:type="dxa"/>
-      <w:tblCellMar>
-        <w:top w:w="0" w:type="dxa"/>
-        <w:left w:w="108" w:type="dxa"/>
-        <w:bottom w:w="0" w:type="dxa"/>
-        <w:right w:w="108" w:type="dxa"/>
-      </w:tblCellMar>
-    </w:tblPr>
+    <w:rsid w:val="001E6B2E"/>
+    <w:pPr>
+      <w:spacing w:after="120"/>
+      <w:ind w:left="283"/>
+    </w:pPr>
   </w:style>
-  <w:style w:type="numbering" w:default="1" w:styleId="Bezlisty">
-    <w:name w:val="No List"/>
+  <w:style w:type="character" w:customStyle="1" w:styleId="BodyTextIndentChar">
+    <w:name w:val="Body Text Indent Char"/>
+    <w:basedOn w:val="DefaultParagraphFont"/>
+    <w:link w:val="BodyTextIndent"/>
     <w:uiPriority w:val="99"/>
     <w:semiHidden/>
+    <w:rsid w:val="001E6B2E"/>
+  </w:style>
+  <w:style w:type="paragraph" w:styleId="BodyTextFirstIndent2">
+    <w:name w:val="Body Text First Indent 2"/>
+    <w:basedOn w:val="BodyTextIndent"/>
+    <w:link w:val="BodyTextFirstIndent2Char"/>
+    <w:uiPriority w:val="99"/>
     <w:unhideWhenUsed/>
-  </w:style>
-  <w:style w:type="paragraph" w:styleId="Akapitzlist">
-    <w:name w:val="List Paragraph"/>
-    <w:basedOn w:val="Normalny"/>
-    <w:uiPriority w:val="34"/>
-    <w:qFormat/>
-    <w:rsid w:val="0037695C"/>
+    <w:rsid w:val="001E6B2E"/>
     <w:pPr>
-      <w:ind w:left="720"/>
-      <w:contextualSpacing/>
+      <w:spacing w:after="200"/>
+      <w:ind w:left="360" w:firstLine="360"/>
     </w:pPr>
   </w:style>
-  <w:style w:type="character" w:styleId="Tekstzastpczy">
-    <w:name w:val="Placeholder Text"/>
-    <w:basedOn w:val="Domylnaczcionkaakapitu"/>
+  <w:style w:type="character" w:customStyle="1" w:styleId="BodyTextFirstIndent2Char">
+    <w:name w:val="Body Text First Indent 2 Char"/>
+    <w:basedOn w:val="BodyTextIndentChar"/>
+    <w:link w:val="BodyTextFirstIndent2"/>
     <w:uiPriority w:val="99"/>
-    <w:semiHidden/>
-    <w:rsid w:val="00B45535"/>
-    <w:rPr>
-      <w:color w:val="808080"/>
-    </w:rPr>
-  </w:style>
-  <w:style w:type="paragraph" w:styleId="Tekstdymka">
-    <w:name w:val="Balloon Text"/>
-    <w:basedOn w:val="Normalny"/>
-    <w:link w:val="TekstdymkaZnak"/>
-    <w:uiPriority w:val="99"/>
-    <w:semiHidden/>
-    <w:unhideWhenUsed/>
-    <w:rsid w:val="00B45535"/>
-    <w:pPr>
-      <w:spacing w:after="0" w:line="240" w:lineRule="auto"/>
-    </w:pPr>
-    <w:rPr>
-      <w:rFonts w:ascii="Tahoma" w:hAnsi="Tahoma" w:cs="Tahoma"/>
-      <w:sz w:val="16"/>
-      <w:szCs w:val="16"/>
-    </w:rPr>
-  </w:style>
-  <w:style w:type="character" w:customStyle="1" w:styleId="TekstdymkaZnak">
-    <w:name w:val="Tekst dymka Znak"/>
-    <w:basedOn w:val="Domylnaczcionkaakapitu"/>
-    <w:link w:val="Tekstdymka"/>
-    <w:uiPriority w:val="99"/>
-    <w:semiHidden/>
-    <w:rsid w:val="00B45535"/>
-    <w:rPr>
-      <w:rFonts w:ascii="Tahoma" w:hAnsi="Tahoma" w:cs="Tahoma"/>
-      <w:sz w:val="16"/>
-      <w:szCs w:val="16"/>
-    </w:rPr>
+    <w:rsid w:val="001E6B2E"/>
   </w:style>
 </w:styles>
 </file>

</xml_diff>